<commit_message>
adding 1st question's answer for 2nd assignment
</commit_message>
<xml_diff>
--- a/2nd-Assignment/solution.docx
+++ b/2nd-Assignment/solution.docx
@@ -1,6 +1,6 @@
 
 <file path=word/document.xml><?xml version="1.0" encoding="utf-8"?>
-<w:document xmlns:wpc="http://schemas.microsoft.com/office/word/2010/wordprocessingCanvas" xmlns:cx="http://schemas.microsoft.com/office/drawing/2014/chartex" xmlns:cx1="http://schemas.microsoft.com/office/drawing/2015/9/8/chartex" xmlns:cx2="http://schemas.microsoft.com/office/drawing/2015/10/21/chartex" xmlns:cx3="http://schemas.microsoft.com/office/drawing/2016/5/9/chartex" xmlns:cx4="http://schemas.microsoft.com/office/drawing/2016/5/10/chartex" xmlns:cx5="http://schemas.microsoft.com/office/drawing/2016/5/11/chartex" xmlns:cx6="http://schemas.microsoft.com/office/drawing/2016/5/12/chartex" xmlns:cx7="http://schemas.microsoft.com/office/drawing/2016/5/13/chartex" xmlns:cx8="http://schemas.microsoft.com/office/drawing/2016/5/14/chartex" xmlns:mc="http://schemas.openxmlformats.org/markup-compatibility/2006" xmlns:aink="http://schemas.microsoft.com/office/drawing/2016/ink" xmlns:am3d="http://schemas.microsoft.com/office/drawing/2017/model3d" xmlns:o="urn:schemas-microsoft-com:office:office" xmlns:oel="http://schemas.microsoft.com/office/2019/extlst" xmlns:r="http://schemas.openxmlformats.org/officeDocument/2006/relationships" xmlns:m="http://schemas.openxmlformats.org/officeDocument/2006/math" xmlns:v="urn:schemas-microsoft-com:vml" xmlns:wp14="http://schemas.microsoft.com/office/word/2010/wordprocessingDrawing" xmlns:wp="http://schemas.openxmlformats.org/drawingml/2006/wordprocessingDrawing" xmlns:w10="urn:schemas-microsoft-com:office:word" xmlns:w="http://schemas.openxmlformats.org/wordprocessingml/2006/main" xmlns:w14="http://schemas.microsoft.com/office/word/2010/wordml" xmlns:w15="http://schemas.microsoft.com/office/word/2012/wordml" xmlns:w16cex="http://schemas.microsoft.com/office/word/2018/wordml/cex" xmlns:w16cid="http://schemas.microsoft.com/office/word/2016/wordml/cid" xmlns:w16="http://schemas.microsoft.com/office/word/2018/wordml" xmlns:w16du="http://schemas.microsoft.com/office/word/2023/wordml/word16du" xmlns:w16sdtdh="http://schemas.microsoft.com/office/word/2020/wordml/sdtdatahash" xmlns:w16se="http://schemas.microsoft.com/office/word/2015/wordml/symex" xmlns:wpg="http://schemas.microsoft.com/office/word/2010/wordprocessingGroup" xmlns:wpi="http://schemas.microsoft.com/office/word/2010/wordprocessingInk" xmlns:wne="http://schemas.microsoft.com/office/word/2006/wordml" xmlns:wps="http://schemas.microsoft.com/office/word/2010/wordprocessingShape" mc:Ignorable="w14 w15 w16se w16cid w16 w16cex w16sdtdh w16du wp14">
+<w:document xmlns:wpc="http://schemas.microsoft.com/office/word/2010/wordprocessingCanvas" xmlns:cx="http://schemas.microsoft.com/office/drawing/2014/chartex" xmlns:cx1="http://schemas.microsoft.com/office/drawing/2015/9/8/chartex" xmlns:cx2="http://schemas.microsoft.com/office/drawing/2015/10/21/chartex" xmlns:cx3="http://schemas.microsoft.com/office/drawing/2016/5/9/chartex" xmlns:cx4="http://schemas.microsoft.com/office/drawing/2016/5/10/chartex" xmlns:cx5="http://schemas.microsoft.com/office/drawing/2016/5/11/chartex" xmlns:cx6="http://schemas.microsoft.com/office/drawing/2016/5/12/chartex" xmlns:cx7="http://schemas.microsoft.com/office/drawing/2016/5/13/chartex" xmlns:cx8="http://schemas.microsoft.com/office/drawing/2016/5/14/chartex" xmlns:mc="http://schemas.openxmlformats.org/markup-compatibility/2006" xmlns:aink="http://schemas.microsoft.com/office/drawing/2016/ink" xmlns:am3d="http://schemas.microsoft.com/office/drawing/2017/model3d" xmlns:o="urn:schemas-microsoft-com:office:office" xmlns:r="http://schemas.openxmlformats.org/officeDocument/2006/relationships" xmlns:m="http://schemas.openxmlformats.org/officeDocument/2006/math" xmlns:v="urn:schemas-microsoft-com:vml" xmlns:wp14="http://schemas.microsoft.com/office/word/2010/wordprocessingDrawing" xmlns:wp="http://schemas.openxmlformats.org/drawingml/2006/wordprocessingDrawing" xmlns:w10="urn:schemas-microsoft-com:office:word" xmlns:w="http://schemas.openxmlformats.org/wordprocessingml/2006/main" xmlns:w14="http://schemas.microsoft.com/office/word/2010/wordml" xmlns:w15="http://schemas.microsoft.com/office/word/2012/wordml" xmlns:w16cid="http://schemas.microsoft.com/office/word/2016/wordml/cid" xmlns:w16se="http://schemas.microsoft.com/office/word/2015/wordml/symex" xmlns:wpg="http://schemas.microsoft.com/office/word/2010/wordprocessingGroup" xmlns:wpi="http://schemas.microsoft.com/office/word/2010/wordprocessingInk" xmlns:wne="http://schemas.microsoft.com/office/word/2006/wordml" xmlns:wps="http://schemas.microsoft.com/office/word/2010/wordprocessingShape" mc:Ignorable="w14 w15 w16se w16cid wp14">
   <w:body>
     <w:p>
       <w:pPr>
@@ -202,6 +202,7 @@
           <w:lang w:bidi="fa-IR"/>
         </w:rPr>
       </w:pPr>
+      <w:proofErr w:type="spellStart"/>
       <w:r>
         <w:rPr>
           <w:rFonts w:asciiTheme="majorBidi" w:hAnsiTheme="majorBidi" w:cstheme="majorBidi"/>
@@ -211,9 +212,9 @@
           <w:szCs w:val="28"/>
           <w:lang w:bidi="fa-IR"/>
         </w:rPr>
-        <w:t xml:space="preserve">Hesam </w:t>
-      </w:r>
-      <w:proofErr w:type="spellStart"/>
+        <w:t>Hesam</w:t>
+      </w:r>
+      <w:proofErr w:type="spellEnd"/>
       <w:r>
         <w:rPr>
           <w:rFonts w:asciiTheme="majorBidi" w:hAnsiTheme="majorBidi" w:cstheme="majorBidi"/>
@@ -223,9 +224,9 @@
           <w:szCs w:val="28"/>
           <w:lang w:bidi="fa-IR"/>
         </w:rPr>
-        <w:t>Mumivand</w:t>
-      </w:r>
-      <w:proofErr w:type="spellEnd"/>
+        <w:t xml:space="preserve"> </w:t>
+      </w:r>
+      <w:proofErr w:type="spellStart"/>
       <w:r>
         <w:rPr>
           <w:rFonts w:asciiTheme="majorBidi" w:hAnsiTheme="majorBidi" w:cstheme="majorBidi"/>
@@ -235,8 +236,33 @@
           <w:szCs w:val="28"/>
           <w:lang w:bidi="fa-IR"/>
         </w:rPr>
-        <w:t xml:space="preserve"> Fard</w:t>
-      </w:r>
+        <w:t>Mumivand</w:t>
+      </w:r>
+      <w:proofErr w:type="spellEnd"/>
+      <w:r>
+        <w:rPr>
+          <w:rFonts w:asciiTheme="majorBidi" w:hAnsiTheme="majorBidi" w:cstheme="majorBidi"/>
+          <w:b/>
+          <w:bCs/>
+          <w:sz w:val="28"/>
+          <w:szCs w:val="28"/>
+          <w:lang w:bidi="fa-IR"/>
+        </w:rPr>
+        <w:t xml:space="preserve"> </w:t>
+      </w:r>
+      <w:proofErr w:type="spellStart"/>
+      <w:r>
+        <w:rPr>
+          <w:rFonts w:asciiTheme="majorBidi" w:hAnsiTheme="majorBidi" w:cstheme="majorBidi"/>
+          <w:b/>
+          <w:bCs/>
+          <w:sz w:val="28"/>
+          <w:szCs w:val="28"/>
+          <w:lang w:bidi="fa-IR"/>
+        </w:rPr>
+        <w:t>Fard</w:t>
+      </w:r>
+      <w:proofErr w:type="spellEnd"/>
     </w:p>
     <w:p>
       <w:pPr>
@@ -440,23 +466,507 @@
     </w:p>
     <w:p>
       <w:pPr>
-        <w:pStyle w:val="ListParagraph"/>
-        <w:ind w:left="360"/>
-        <w:jc w:val="both"/>
-        <w:rPr>
-          <w:rFonts w:asciiTheme="majorBidi" w:hAnsiTheme="majorBidi" w:cstheme="majorBidi"/>
-          <w:color w:val="156082" w:themeColor="accent1"/>
-          <w:lang w:bidi="fa-IR"/>
-        </w:rPr>
-      </w:pPr>
-      <w:r>
-        <w:rPr>
-          <w:rFonts w:asciiTheme="majorBidi" w:hAnsiTheme="majorBidi" w:cstheme="majorBidi"/>
-          <w:color w:val="156082" w:themeColor="accent1"/>
-          <w:lang w:bidi="fa-IR"/>
-        </w:rPr>
-        <w:br w:type="page"/>
-      </w:r>
+        <w:rPr>
+          <w:rFonts w:asciiTheme="majorBidi" w:hAnsiTheme="majorBidi" w:cstheme="majorBidi"/>
+          <w:lang w:bidi="fa-IR"/>
+        </w:rPr>
+      </w:pPr>
+      <w:r>
+        <w:rPr>
+          <w:rFonts w:asciiTheme="majorBidi" w:hAnsiTheme="majorBidi" w:cstheme="majorBidi"/>
+          <w:lang w:bidi="fa-IR"/>
+        </w:rPr>
+        <w:t xml:space="preserve">The objective is to prove that starting from any node in a binary search tree of height h and performing k consecutive calls to the TREE-SUCCESSOR function will result in a runtime of </w:t>
+      </w:r>
+      <w:proofErr w:type="gramStart"/>
+      <w:r>
+        <w:rPr>
+          <w:rFonts w:asciiTheme="majorBidi" w:hAnsiTheme="majorBidi" w:cstheme="majorBidi"/>
+          <w:lang w:bidi="fa-IR"/>
+        </w:rPr>
+        <w:t>O(</w:t>
+      </w:r>
+      <w:proofErr w:type="gramEnd"/>
+      <w:r>
+        <w:rPr>
+          <w:rFonts w:asciiTheme="majorBidi" w:hAnsiTheme="majorBidi" w:cstheme="majorBidi"/>
+          <w:lang w:bidi="fa-IR"/>
+        </w:rPr>
+        <w:t>k + h). We aim to analyze the execution time of this operation.</w:t>
+      </w:r>
+    </w:p>
+    <w:p>
+      <w:pPr>
+        <w:rPr>
+          <w:rFonts w:asciiTheme="majorBidi" w:hAnsiTheme="majorBidi" w:cstheme="majorBidi"/>
+          <w:lang w:bidi="fa-IR"/>
+        </w:rPr>
+      </w:pPr>
+    </w:p>
+    <w:p>
+      <w:pPr>
+        <w:rPr>
+          <w:rFonts w:asciiTheme="majorBidi" w:hAnsiTheme="majorBidi" w:cstheme="majorBidi"/>
+          <w:lang w:bidi="fa-IR"/>
+        </w:rPr>
+      </w:pPr>
+      <w:r>
+        <w:rPr>
+          <w:rFonts w:asciiTheme="majorBidi" w:hAnsiTheme="majorBidi" w:cstheme="majorBidi"/>
+          <w:lang w:bidi="fa-IR"/>
+        </w:rPr>
+        <w:t>TREE-SUCCESSOR Function Behavior:</w:t>
+      </w:r>
+    </w:p>
+    <w:p>
+      <w:pPr>
+        <w:rPr>
+          <w:rFonts w:asciiTheme="majorBidi" w:hAnsiTheme="majorBidi" w:cstheme="majorBidi"/>
+          <w:lang w:bidi="fa-IR"/>
+        </w:rPr>
+      </w:pPr>
+      <w:r>
+        <w:rPr>
+          <w:rFonts w:asciiTheme="majorBidi" w:hAnsiTheme="majorBidi" w:cstheme="majorBidi"/>
+          <w:lang w:bidi="fa-IR"/>
+        </w:rPr>
+        <w:t>The TREE-SUCCESSOR function operates similarly to tree traversal. For each node x in a BST, the edge connecting x and its parent (</w:t>
+      </w:r>
+      <w:proofErr w:type="spellStart"/>
+      <w:r>
+        <w:rPr>
+          <w:rFonts w:asciiTheme="majorBidi" w:hAnsiTheme="majorBidi" w:cstheme="majorBidi"/>
+          <w:lang w:bidi="fa-IR"/>
+        </w:rPr>
+        <w:t>x.p</w:t>
+      </w:r>
+      <w:proofErr w:type="spellEnd"/>
+      <w:r>
+        <w:rPr>
+          <w:rFonts w:asciiTheme="majorBidi" w:hAnsiTheme="majorBidi" w:cstheme="majorBidi"/>
+          <w:lang w:bidi="fa-IR"/>
+        </w:rPr>
+        <w:t xml:space="preserve">) is used when TREE-SUCCESSOR is called on </w:t>
+      </w:r>
+      <w:proofErr w:type="spellStart"/>
+      <w:r>
+        <w:rPr>
+          <w:rFonts w:asciiTheme="majorBidi" w:hAnsiTheme="majorBidi" w:cstheme="majorBidi"/>
+          <w:lang w:bidi="fa-IR"/>
+        </w:rPr>
+        <w:t>x.p.</w:t>
+      </w:r>
+      <w:proofErr w:type="spellEnd"/>
+      <w:r>
+        <w:rPr>
+          <w:rFonts w:asciiTheme="majorBidi" w:hAnsiTheme="majorBidi" w:cstheme="majorBidi"/>
+          <w:lang w:bidi="fa-IR"/>
+        </w:rPr>
+        <w:t xml:space="preserve"> This edge may be used again when TREE-SUCCESSOR is called on the largest element in x's subtree. Besides these instances and the initial step to find the tree's smallest element, this edge won't be traversed again.</w:t>
+      </w:r>
+    </w:p>
+    <w:p>
+      <w:pPr>
+        <w:rPr>
+          <w:rFonts w:asciiTheme="majorBidi" w:hAnsiTheme="majorBidi" w:cstheme="majorBidi"/>
+          <w:lang w:bidi="fa-IR"/>
+        </w:rPr>
+      </w:pPr>
+    </w:p>
+    <w:p>
+      <w:pPr>
+        <w:rPr>
+          <w:rFonts w:asciiTheme="majorBidi" w:hAnsiTheme="majorBidi" w:cstheme="majorBidi"/>
+          <w:lang w:bidi="fa-IR"/>
+        </w:rPr>
+      </w:pPr>
+      <w:r>
+        <w:rPr>
+          <w:rFonts w:asciiTheme="majorBidi" w:hAnsiTheme="majorBidi" w:cstheme="majorBidi"/>
+          <w:lang w:bidi="fa-IR"/>
+        </w:rPr>
+        <w:t>Runtime Analysis:</w:t>
+      </w:r>
+    </w:p>
+    <w:p>
+      <w:pPr>
+        <w:rPr>
+          <w:rFonts w:asciiTheme="majorBidi" w:hAnsiTheme="majorBidi" w:cstheme="majorBidi"/>
+          <w:lang w:bidi="fa-IR"/>
+        </w:rPr>
+      </w:pPr>
+      <w:r>
+        <w:rPr>
+          <w:rFonts w:asciiTheme="majorBidi" w:hAnsiTheme="majorBidi" w:cstheme="majorBidi"/>
+          <w:lang w:bidi="fa-IR"/>
+        </w:rPr>
+        <w:t>The previous observation indicates that each edge in the BST is traversed at most twice during k consecutive TREE-SUCCESSOR calls. Given that the number of edges in a tree is one less than the number of nodes, the total runtime can be bounded by 2n in the worst case (when k equals n and we start from the smallest node), where n is the number of nodes in the tree.</w:t>
+      </w:r>
+    </w:p>
+    <w:p>
+      <w:pPr>
+        <w:rPr>
+          <w:rFonts w:asciiTheme="majorBidi" w:hAnsiTheme="majorBidi" w:cstheme="majorBidi"/>
+          <w:lang w:bidi="fa-IR"/>
+        </w:rPr>
+      </w:pPr>
+    </w:p>
+    <w:p>
+      <w:pPr>
+        <w:rPr>
+          <w:rFonts w:asciiTheme="majorBidi" w:hAnsiTheme="majorBidi" w:cstheme="majorBidi"/>
+          <w:lang w:bidi="fa-IR"/>
+        </w:rPr>
+      </w:pPr>
+      <w:r>
+        <w:rPr>
+          <w:rFonts w:asciiTheme="majorBidi" w:hAnsiTheme="majorBidi" w:cstheme="majorBidi"/>
+          <w:lang w:bidi="fa-IR"/>
+        </w:rPr>
+        <w:t xml:space="preserve">However, a tighter bound can be achieved. We have a traversal with only k successors, so 2n can be reduced to 2k. Additionally, nodes with key values between A and B may be examined up to three times. (This occurs when we reach a node from its parent to find a successor, move to its left subtree children, revisit the node after traversing the left subtree, then move to its right subtree, and finally revisit the node to find the next successor. Thus, a node can be visited up to 3 times. </w:t>
+      </w:r>
+      <w:r>
+        <w:rPr>
+          <w:rFonts w:asciiTheme="majorBidi" w:hAnsiTheme="majorBidi" w:cstheme="majorBidi"/>
+          <w:highlight w:val="yellow"/>
+          <w:lang w:bidi="fa-IR"/>
+        </w:rPr>
+        <w:t>3k</w:t>
+      </w:r>
+      <w:r>
+        <w:rPr>
+          <w:rFonts w:asciiTheme="majorBidi" w:hAnsiTheme="majorBidi" w:cstheme="majorBidi"/>
+          <w:lang w:bidi="fa-IR"/>
+        </w:rPr>
+        <w:t>)</w:t>
+      </w:r>
+    </w:p>
+    <w:p>
+      <w:pPr>
+        <w:rPr>
+          <w:rFonts w:asciiTheme="majorBidi" w:hAnsiTheme="majorBidi" w:cstheme="majorBidi"/>
+          <w:lang w:bidi="fa-IR"/>
+        </w:rPr>
+      </w:pPr>
+    </w:p>
+    <w:p>
+      <w:pPr>
+        <w:rPr>
+          <w:rFonts w:asciiTheme="majorBidi" w:hAnsiTheme="majorBidi" w:cstheme="majorBidi"/>
+          <w:lang w:bidi="fa-IR"/>
+        </w:rPr>
+      </w:pPr>
+      <w:r>
+        <w:rPr>
+          <w:rFonts w:asciiTheme="majorBidi" w:hAnsiTheme="majorBidi" w:cstheme="majorBidi"/>
+          <w:lang w:bidi="fa-IR"/>
+        </w:rPr>
+        <w:t>It's important to note that we may also visit nodes with key values outside the range between the start node (A) and the k-</w:t>
+      </w:r>
+      <w:proofErr w:type="spellStart"/>
+      <w:r>
+        <w:rPr>
+          <w:rFonts w:asciiTheme="majorBidi" w:hAnsiTheme="majorBidi" w:cstheme="majorBidi"/>
+          <w:lang w:bidi="fa-IR"/>
+        </w:rPr>
+        <w:t>th</w:t>
+      </w:r>
+      <w:proofErr w:type="spellEnd"/>
+      <w:r>
+        <w:rPr>
+          <w:rFonts w:asciiTheme="majorBidi" w:hAnsiTheme="majorBidi" w:cstheme="majorBidi"/>
+          <w:lang w:bidi="fa-IR"/>
+        </w:rPr>
+        <w:t xml:space="preserve"> successor (B). These nodes will be examined at most once, occurring along the path from A to R' or from B to R', where R' is the nearest common ancestor of A and B. The length of these paths is bounded by the tree's height, h; at most once for ascending and once for descending. </w:t>
+      </w:r>
+      <w:r>
+        <w:rPr>
+          <w:rFonts w:asciiTheme="majorBidi" w:hAnsiTheme="majorBidi" w:cstheme="majorBidi"/>
+          <w:highlight w:val="yellow"/>
+          <w:lang w:bidi="fa-IR"/>
+        </w:rPr>
+        <w:t>2h</w:t>
+      </w:r>
+    </w:p>
+    <w:p>
+      <w:pPr>
+        <w:rPr>
+          <w:rFonts w:asciiTheme="majorBidi" w:hAnsiTheme="majorBidi" w:cstheme="majorBidi"/>
+          <w:lang w:bidi="fa-IR"/>
+        </w:rPr>
+      </w:pPr>
+    </w:p>
+    <w:p>
+      <w:pPr>
+        <w:rPr>
+          <w:rFonts w:asciiTheme="majorBidi" w:hAnsiTheme="majorBidi" w:cstheme="majorBidi"/>
+          <w:lang w:bidi="fa-IR"/>
+        </w:rPr>
+      </w:pPr>
+      <w:r>
+        <w:rPr>
+          <w:rFonts w:asciiTheme="majorBidi" w:hAnsiTheme="majorBidi" w:cstheme="majorBidi"/>
+          <w:lang w:bidi="fa-IR"/>
+        </w:rPr>
+        <w:t>Final Runtime Bound:</w:t>
+      </w:r>
+    </w:p>
+    <w:p>
+      <w:pPr>
+        <w:jc w:val="both"/>
+        <w:rPr>
+          <w:rFonts w:asciiTheme="majorBidi" w:hAnsiTheme="majorBidi" w:cstheme="majorBidi"/>
+          <w:lang w:bidi="fa-IR"/>
+        </w:rPr>
+      </w:pPr>
+      <w:r>
+        <w:rPr>
+          <w:rFonts w:asciiTheme="majorBidi" w:hAnsiTheme="majorBidi" w:cstheme="majorBidi"/>
+          <w:lang w:bidi="fa-IR"/>
+        </w:rPr>
+        <w:lastRenderedPageBreak/>
+        <w:t xml:space="preserve">Therefore, the overall runtime can be bounded by 2k + 2h or, in the worst case, </w:t>
+      </w:r>
+      <w:r>
+        <w:rPr>
+          <w:rFonts w:asciiTheme="majorBidi" w:hAnsiTheme="majorBidi" w:cstheme="majorBidi"/>
+          <w:highlight w:val="yellow"/>
+          <w:lang w:bidi="fa-IR"/>
+        </w:rPr>
+        <w:t>3k + 2h</w:t>
+      </w:r>
+      <w:r>
+        <w:rPr>
+          <w:rFonts w:asciiTheme="majorBidi" w:hAnsiTheme="majorBidi" w:cstheme="majorBidi"/>
+          <w:lang w:bidi="fa-IR"/>
+        </w:rPr>
+        <w:t xml:space="preserve">. This bound represents the maximum number of node examinations, considering nodes within and outside the range between A and B, along with potential repetitions. This ultimately leads to a time complexity of </w:t>
+      </w:r>
+      <w:proofErr w:type="gramStart"/>
+      <w:r>
+        <w:rPr>
+          <w:rFonts w:asciiTheme="majorBidi" w:hAnsiTheme="majorBidi" w:cstheme="majorBidi"/>
+          <w:lang w:bidi="fa-IR"/>
+        </w:rPr>
+        <w:t>O(</w:t>
+      </w:r>
+      <w:proofErr w:type="gramEnd"/>
+      <w:r>
+        <w:rPr>
+          <w:rFonts w:asciiTheme="majorBidi" w:hAnsiTheme="majorBidi" w:cstheme="majorBidi"/>
+          <w:lang w:bidi="fa-IR"/>
+        </w:rPr>
+        <w:t>k + h).</w:t>
+      </w:r>
+    </w:p>
+    <w:p>
+      <w:pPr>
+        <w:jc w:val="both"/>
+        <w:rPr>
+          <w:rFonts w:asciiTheme="majorBidi" w:hAnsiTheme="majorBidi" w:cstheme="majorBidi"/>
+          <w:lang w:bidi="fa-IR"/>
+        </w:rPr>
+      </w:pPr>
+    </w:p>
+    <w:p>
+      <w:pPr>
+        <w:jc w:val="both"/>
+        <w:rPr>
+          <w:rFonts w:asciiTheme="majorBidi" w:hAnsiTheme="majorBidi" w:cstheme="majorBidi"/>
+          <w:lang w:bidi="fa-IR"/>
+        </w:rPr>
+      </w:pPr>
+    </w:p>
+    <w:p>
+      <w:pPr>
+        <w:jc w:val="both"/>
+        <w:rPr>
+          <w:rFonts w:asciiTheme="majorBidi" w:hAnsiTheme="majorBidi" w:cstheme="majorBidi"/>
+          <w:lang w:bidi="fa-IR"/>
+        </w:rPr>
+      </w:pPr>
+    </w:p>
+    <w:p>
+      <w:pPr>
+        <w:jc w:val="both"/>
+        <w:rPr>
+          <w:rFonts w:asciiTheme="majorBidi" w:hAnsiTheme="majorBidi" w:cstheme="majorBidi"/>
+          <w:lang w:bidi="fa-IR"/>
+        </w:rPr>
+      </w:pPr>
+    </w:p>
+    <w:p>
+      <w:pPr>
+        <w:jc w:val="both"/>
+        <w:rPr>
+          <w:rFonts w:asciiTheme="majorBidi" w:hAnsiTheme="majorBidi" w:cstheme="majorBidi"/>
+          <w:lang w:bidi="fa-IR"/>
+        </w:rPr>
+      </w:pPr>
+    </w:p>
+    <w:p>
+      <w:pPr>
+        <w:jc w:val="both"/>
+        <w:rPr>
+          <w:rFonts w:asciiTheme="majorBidi" w:hAnsiTheme="majorBidi" w:cstheme="majorBidi"/>
+          <w:lang w:bidi="fa-IR"/>
+        </w:rPr>
+      </w:pPr>
+    </w:p>
+    <w:p>
+      <w:pPr>
+        <w:jc w:val="both"/>
+        <w:rPr>
+          <w:rFonts w:asciiTheme="majorBidi" w:hAnsiTheme="majorBidi" w:cstheme="majorBidi"/>
+          <w:lang w:bidi="fa-IR"/>
+        </w:rPr>
+      </w:pPr>
+    </w:p>
+    <w:p>
+      <w:pPr>
+        <w:jc w:val="both"/>
+        <w:rPr>
+          <w:rFonts w:asciiTheme="majorBidi" w:hAnsiTheme="majorBidi" w:cstheme="majorBidi"/>
+          <w:lang w:bidi="fa-IR"/>
+        </w:rPr>
+      </w:pPr>
+    </w:p>
+    <w:p>
+      <w:pPr>
+        <w:jc w:val="both"/>
+        <w:rPr>
+          <w:rFonts w:asciiTheme="majorBidi" w:hAnsiTheme="majorBidi" w:cstheme="majorBidi"/>
+          <w:lang w:bidi="fa-IR"/>
+        </w:rPr>
+      </w:pPr>
+    </w:p>
+    <w:p>
+      <w:pPr>
+        <w:jc w:val="both"/>
+        <w:rPr>
+          <w:rFonts w:asciiTheme="majorBidi" w:hAnsiTheme="majorBidi" w:cstheme="majorBidi"/>
+          <w:lang w:bidi="fa-IR"/>
+        </w:rPr>
+      </w:pPr>
+    </w:p>
+    <w:p>
+      <w:pPr>
+        <w:jc w:val="both"/>
+        <w:rPr>
+          <w:rFonts w:asciiTheme="majorBidi" w:hAnsiTheme="majorBidi" w:cstheme="majorBidi"/>
+          <w:lang w:bidi="fa-IR"/>
+        </w:rPr>
+      </w:pPr>
+    </w:p>
+    <w:p>
+      <w:pPr>
+        <w:jc w:val="both"/>
+        <w:rPr>
+          <w:rFonts w:asciiTheme="majorBidi" w:hAnsiTheme="majorBidi" w:cstheme="majorBidi"/>
+          <w:lang w:bidi="fa-IR"/>
+        </w:rPr>
+      </w:pPr>
+    </w:p>
+    <w:p>
+      <w:pPr>
+        <w:jc w:val="both"/>
+        <w:rPr>
+          <w:rFonts w:asciiTheme="majorBidi" w:hAnsiTheme="majorBidi" w:cstheme="majorBidi"/>
+          <w:lang w:bidi="fa-IR"/>
+        </w:rPr>
+      </w:pPr>
+    </w:p>
+    <w:p>
+      <w:pPr>
+        <w:jc w:val="both"/>
+        <w:rPr>
+          <w:rFonts w:asciiTheme="majorBidi" w:hAnsiTheme="majorBidi" w:cstheme="majorBidi"/>
+          <w:lang w:bidi="fa-IR"/>
+        </w:rPr>
+      </w:pPr>
+    </w:p>
+    <w:p>
+      <w:pPr>
+        <w:jc w:val="both"/>
+        <w:rPr>
+          <w:rFonts w:asciiTheme="majorBidi" w:hAnsiTheme="majorBidi" w:cstheme="majorBidi"/>
+          <w:lang w:bidi="fa-IR"/>
+        </w:rPr>
+      </w:pPr>
+    </w:p>
+    <w:p>
+      <w:pPr>
+        <w:jc w:val="both"/>
+        <w:rPr>
+          <w:rFonts w:asciiTheme="majorBidi" w:hAnsiTheme="majorBidi" w:cstheme="majorBidi"/>
+          <w:lang w:bidi="fa-IR"/>
+        </w:rPr>
+      </w:pPr>
+    </w:p>
+    <w:p>
+      <w:pPr>
+        <w:jc w:val="both"/>
+        <w:rPr>
+          <w:rFonts w:asciiTheme="majorBidi" w:hAnsiTheme="majorBidi" w:cstheme="majorBidi"/>
+          <w:lang w:bidi="fa-IR"/>
+        </w:rPr>
+      </w:pPr>
+    </w:p>
+    <w:p>
+      <w:pPr>
+        <w:jc w:val="both"/>
+        <w:rPr>
+          <w:rFonts w:asciiTheme="majorBidi" w:hAnsiTheme="majorBidi" w:cstheme="majorBidi"/>
+          <w:lang w:bidi="fa-IR"/>
+        </w:rPr>
+      </w:pPr>
+    </w:p>
+    <w:p>
+      <w:pPr>
+        <w:jc w:val="both"/>
+        <w:rPr>
+          <w:rFonts w:asciiTheme="majorBidi" w:hAnsiTheme="majorBidi" w:cstheme="majorBidi"/>
+          <w:lang w:bidi="fa-IR"/>
+        </w:rPr>
+      </w:pPr>
+    </w:p>
+    <w:p>
+      <w:pPr>
+        <w:jc w:val="both"/>
+        <w:rPr>
+          <w:rFonts w:asciiTheme="majorBidi" w:hAnsiTheme="majorBidi" w:cstheme="majorBidi"/>
+          <w:lang w:bidi="fa-IR"/>
+        </w:rPr>
+      </w:pPr>
+    </w:p>
+    <w:p>
+      <w:pPr>
+        <w:jc w:val="both"/>
+        <w:rPr>
+          <w:rFonts w:asciiTheme="majorBidi" w:hAnsiTheme="majorBidi" w:cstheme="majorBidi"/>
+          <w:lang w:bidi="fa-IR"/>
+        </w:rPr>
+      </w:pPr>
+    </w:p>
+    <w:p>
+      <w:pPr>
+        <w:jc w:val="both"/>
+        <w:rPr>
+          <w:rFonts w:asciiTheme="majorBidi" w:hAnsiTheme="majorBidi" w:cstheme="majorBidi"/>
+          <w:lang w:bidi="fa-IR"/>
+        </w:rPr>
+      </w:pPr>
+    </w:p>
+    <w:p>
+      <w:pPr>
+        <w:jc w:val="both"/>
+        <w:rPr>
+          <w:rFonts w:asciiTheme="majorBidi" w:hAnsiTheme="majorBidi" w:cstheme="majorBidi"/>
+          <w:lang w:bidi="fa-IR"/>
+        </w:rPr>
+      </w:pPr>
+      <w:bookmarkStart w:id="0" w:name="_GoBack"/>
+      <w:bookmarkEnd w:id="0"/>
     </w:p>
     <w:p>
       <w:pPr>
@@ -2293,14 +2803,7 @@
                 <w:rFonts w:asciiTheme="majorBidi" w:hAnsiTheme="majorBidi" w:cstheme="majorBidi"/>
                 <w:lang w:bidi="fa-IR"/>
               </w:rPr>
-              <w:t>h</w:t>
-            </w:r>
-            <w:r>
-              <w:rPr>
-                <w:rFonts w:asciiTheme="majorBidi" w:hAnsiTheme="majorBidi" w:cstheme="majorBidi"/>
-                <w:lang w:bidi="fa-IR"/>
-              </w:rPr>
-              <w:t xml:space="preserve">             g</w:t>
+              <w:t>h             g</w:t>
             </w:r>
           </w:p>
           <w:p>
@@ -3119,21 +3622,7 @@
               <w:rFonts w:ascii="Cambria Math" w:hAnsi="Cambria Math" w:cstheme="majorBidi"/>
               <w:lang w:bidi="fa-IR"/>
             </w:rPr>
-            <m:t>=0.2</m:t>
-          </m:r>
-          <m:r>
-            <w:rPr>
-              <w:rFonts w:ascii="Cambria Math" w:hAnsi="Cambria Math" w:cstheme="majorBidi"/>
-              <w:lang w:bidi="fa-IR"/>
-            </w:rPr>
-            <m:t>5</m:t>
-          </m:r>
-          <m:r>
-            <w:rPr>
-              <w:rFonts w:ascii="Cambria Math" w:hAnsi="Cambria Math" w:cstheme="majorBidi"/>
-              <w:lang w:bidi="fa-IR"/>
-            </w:rPr>
-            <m:t xml:space="preserve"> </m:t>
+            <m:t xml:space="preserve">=0.25 </m:t>
           </m:r>
           <m:box>
             <m:boxPr>
@@ -3196,21 +3685,7 @@
                   <w:rFonts w:ascii="Cambria Math" w:hAnsi="Cambria Math" w:cstheme="majorBidi"/>
                   <w:lang w:bidi="fa-IR"/>
                 </w:rPr>
-                <m:t xml:space="preserve">number of </m:t>
-              </m:r>
-              <m:r>
-                <w:rPr>
-                  <w:rFonts w:ascii="Cambria Math" w:hAnsi="Cambria Math" w:cstheme="majorBidi"/>
-                  <w:lang w:bidi="fa-IR"/>
-                </w:rPr>
-                <m:t>'b'</m:t>
-              </m:r>
-              <m:r>
-                <w:rPr>
-                  <w:rFonts w:ascii="Cambria Math" w:hAnsi="Cambria Math" w:cstheme="majorBidi"/>
-                  <w:lang w:bidi="fa-IR"/>
-                </w:rPr>
-                <m:t xml:space="preserve"> character occurance in 1000 character</m:t>
+                <m:t>number of 'b' character occurance in 1000 character</m:t>
               </m:r>
             </m:e>
           </m:d>
@@ -3219,21 +3694,7 @@
               <w:rFonts w:ascii="Cambria Math" w:hAnsi="Cambria Math" w:cstheme="majorBidi"/>
               <w:lang w:bidi="fa-IR"/>
             </w:rPr>
-            <m:t xml:space="preserve">= </m:t>
-          </m:r>
-          <m:r>
-            <w:rPr>
-              <w:rFonts w:ascii="Cambria Math" w:hAnsi="Cambria Math" w:cstheme="majorBidi"/>
-              <w:lang w:bidi="fa-IR"/>
-            </w:rPr>
-            <m:t>250</m:t>
-          </m:r>
-          <m:r>
-            <w:rPr>
-              <w:rFonts w:ascii="Cambria Math" w:hAnsi="Cambria Math" w:cstheme="majorBidi"/>
-              <w:lang w:bidi="fa-IR"/>
-            </w:rPr>
-            <m:t xml:space="preserve"> </m:t>
+            <m:t xml:space="preserve">= 250 </m:t>
           </m:r>
           <m:box>
             <m:boxPr>
@@ -3294,35 +3755,7 @@
                       <w:rFonts w:ascii="Cambria Math" w:hAnsi="Cambria Math" w:cstheme="majorBidi"/>
                       <w:lang w:bidi="fa-IR"/>
                     </w:rPr>
-                    <m:t xml:space="preserve">number of bits used for character </m:t>
-                  </m:r>
-                  <m:r>
-                    <w:rPr>
-                      <w:rFonts w:ascii="Cambria Math" w:hAnsi="Cambria Math" w:cstheme="majorBidi"/>
-                      <w:lang w:bidi="fa-IR"/>
-                    </w:rPr>
-                    <m:t>'</m:t>
-                  </m:r>
-                  <m:r>
-                    <w:rPr>
-                      <w:rFonts w:ascii="Cambria Math" w:hAnsi="Cambria Math" w:cstheme="majorBidi"/>
-                      <w:lang w:bidi="fa-IR"/>
-                    </w:rPr>
-                    <m:t>b</m:t>
-                  </m:r>
-                  <m:r>
-                    <w:rPr>
-                      <w:rFonts w:ascii="Cambria Math" w:hAnsi="Cambria Math" w:cstheme="majorBidi"/>
-                      <w:lang w:bidi="fa-IR"/>
-                    </w:rPr>
-                    <m:t>'</m:t>
-                  </m:r>
-                  <m:r>
-                    <w:rPr>
-                      <w:rFonts w:ascii="Cambria Math" w:hAnsi="Cambria Math" w:cstheme="majorBidi"/>
-                      <w:lang w:bidi="fa-IR"/>
-                    </w:rPr>
-                    <m:t xml:space="preserve"> in 1000 letter length document</m:t>
+                    <m:t>number of bits used for character 'b' in 1000 letter length document</m:t>
                   </m:r>
                 </m:e>
               </m:d>
@@ -3333,28 +3766,7 @@
               <w:rFonts w:ascii="Cambria Math" w:hAnsi="Cambria Math" w:cstheme="majorBidi"/>
               <w:lang w:bidi="fa-IR"/>
             </w:rPr>
-            <m:t>=</m:t>
-          </m:r>
-          <m:r>
-            <w:rPr>
-              <w:rFonts w:ascii="Cambria Math" w:hAnsi="Cambria Math" w:cstheme="majorBidi"/>
-              <w:lang w:bidi="fa-IR"/>
-            </w:rPr>
-            <m:t>250</m:t>
-          </m:r>
-          <m:r>
-            <w:rPr>
-              <w:rFonts w:ascii="Cambria Math" w:hAnsi="Cambria Math" w:cstheme="majorBidi"/>
-              <w:lang w:bidi="fa-IR"/>
-            </w:rPr>
-            <m:t xml:space="preserve">×2= </m:t>
-          </m:r>
-          <m:r>
-            <w:rPr>
-              <w:rFonts w:ascii="Cambria Math" w:hAnsi="Cambria Math" w:cstheme="majorBidi"/>
-              <w:lang w:bidi="fa-IR"/>
-            </w:rPr>
-            <m:t>500</m:t>
+            <m:t>=250×2= 500</m:t>
           </m:r>
         </m:oMath>
       </m:oMathPara>
@@ -3498,21 +3910,7 @@
                   <w:rFonts w:ascii="Cambria Math" w:hAnsi="Cambria Math" w:cstheme="majorBidi"/>
                   <w:lang w:bidi="fa-IR"/>
                 </w:rPr>
-                <m:t>number of '</m:t>
-              </m:r>
-              <m:r>
-                <w:rPr>
-                  <w:rFonts w:ascii="Cambria Math" w:hAnsi="Cambria Math" w:cstheme="majorBidi"/>
-                  <w:lang w:bidi="fa-IR"/>
-                </w:rPr>
-                <m:t>c</m:t>
-              </m:r>
-              <m:r>
-                <w:rPr>
-                  <w:rFonts w:ascii="Cambria Math" w:hAnsi="Cambria Math" w:cstheme="majorBidi"/>
-                  <w:lang w:bidi="fa-IR"/>
-                </w:rPr>
-                <m:t>' character occurance in 1000 character</m:t>
+                <m:t>number of 'c' character occurance in 1000 character</m:t>
               </m:r>
             </m:e>
           </m:d>
@@ -3521,21 +3919,7 @@
               <w:rFonts w:ascii="Cambria Math" w:hAnsi="Cambria Math" w:cstheme="majorBidi"/>
               <w:lang w:bidi="fa-IR"/>
             </w:rPr>
-            <m:t>= 2</m:t>
-          </m:r>
-          <m:r>
-            <w:rPr>
-              <w:rFonts w:ascii="Cambria Math" w:hAnsi="Cambria Math" w:cstheme="majorBidi"/>
-              <w:lang w:bidi="fa-IR"/>
-            </w:rPr>
-            <m:t>0</m:t>
-          </m:r>
-          <m:r>
-            <w:rPr>
-              <w:rFonts w:ascii="Cambria Math" w:hAnsi="Cambria Math" w:cstheme="majorBidi"/>
-              <w:lang w:bidi="fa-IR"/>
-            </w:rPr>
-            <m:t xml:space="preserve">0 </m:t>
+            <m:t xml:space="preserve">= 200 </m:t>
           </m:r>
           <m:box>
             <m:boxPr>
@@ -3596,21 +3980,7 @@
                       <w:rFonts w:ascii="Cambria Math" w:hAnsi="Cambria Math" w:cstheme="majorBidi"/>
                       <w:lang w:bidi="fa-IR"/>
                     </w:rPr>
-                    <m:t>number of bits used for character '</m:t>
-                  </m:r>
-                  <m:r>
-                    <w:rPr>
-                      <w:rFonts w:ascii="Cambria Math" w:hAnsi="Cambria Math" w:cstheme="majorBidi"/>
-                      <w:lang w:bidi="fa-IR"/>
-                    </w:rPr>
-                    <m:t>c</m:t>
-                  </m:r>
-                  <m:r>
-                    <w:rPr>
-                      <w:rFonts w:ascii="Cambria Math" w:hAnsi="Cambria Math" w:cstheme="majorBidi"/>
-                      <w:lang w:bidi="fa-IR"/>
-                    </w:rPr>
-                    <m:t>' in 1000 letter length document</m:t>
+                    <m:t>number of bits used for character 'c' in 1000 letter length document</m:t>
                   </m:r>
                 </m:e>
               </m:d>
@@ -3621,28 +3991,7 @@
               <w:rFonts w:ascii="Cambria Math" w:hAnsi="Cambria Math" w:cstheme="majorBidi"/>
               <w:lang w:bidi="fa-IR"/>
             </w:rPr>
-            <m:t>=2</m:t>
-          </m:r>
-          <m:r>
-            <w:rPr>
-              <w:rFonts w:ascii="Cambria Math" w:hAnsi="Cambria Math" w:cstheme="majorBidi"/>
-              <w:lang w:bidi="fa-IR"/>
-            </w:rPr>
-            <m:t>0</m:t>
-          </m:r>
-          <m:r>
-            <w:rPr>
-              <w:rFonts w:ascii="Cambria Math" w:hAnsi="Cambria Math" w:cstheme="majorBidi"/>
-              <w:lang w:bidi="fa-IR"/>
-            </w:rPr>
-            <m:t xml:space="preserve">0×2= </m:t>
-          </m:r>
-          <m:r>
-            <w:rPr>
-              <w:rFonts w:ascii="Cambria Math" w:hAnsi="Cambria Math" w:cstheme="majorBidi"/>
-              <w:lang w:bidi="fa-IR"/>
-            </w:rPr>
-            <m:t>400</m:t>
+            <m:t>=200×2= 400</m:t>
           </m:r>
         </m:oMath>
       </m:oMathPara>
@@ -3723,21 +4072,7 @@
               <w:rFonts w:ascii="Cambria Math" w:hAnsi="Cambria Math" w:cstheme="majorBidi"/>
               <w:lang w:bidi="fa-IR"/>
             </w:rPr>
-            <m:t>=0.</m:t>
-          </m:r>
-          <m:r>
-            <w:rPr>
-              <w:rFonts w:ascii="Cambria Math" w:hAnsi="Cambria Math" w:cstheme="majorBidi"/>
-              <w:lang w:bidi="fa-IR"/>
-            </w:rPr>
-            <m:t>18</m:t>
-          </m:r>
-          <m:r>
-            <w:rPr>
-              <w:rFonts w:ascii="Cambria Math" w:hAnsi="Cambria Math" w:cstheme="majorBidi"/>
-              <w:lang w:bidi="fa-IR"/>
-            </w:rPr>
-            <m:t xml:space="preserve"> </m:t>
+            <m:t xml:space="preserve">=0.18 </m:t>
           </m:r>
           <m:box>
             <m:boxPr>
@@ -3800,21 +4135,7 @@
                   <w:rFonts w:ascii="Cambria Math" w:hAnsi="Cambria Math" w:cstheme="majorBidi"/>
                   <w:lang w:bidi="fa-IR"/>
                 </w:rPr>
-                <m:t>number of '</m:t>
-              </m:r>
-              <m:r>
-                <w:rPr>
-                  <w:rFonts w:ascii="Cambria Math" w:hAnsi="Cambria Math" w:cstheme="majorBidi"/>
-                  <w:lang w:bidi="fa-IR"/>
-                </w:rPr>
-                <m:t>d</m:t>
-              </m:r>
-              <m:r>
-                <w:rPr>
-                  <w:rFonts w:ascii="Cambria Math" w:hAnsi="Cambria Math" w:cstheme="majorBidi"/>
-                  <w:lang w:bidi="fa-IR"/>
-                </w:rPr>
-                <m:t>' character occurance in 1000 character</m:t>
+                <m:t>number of 'd' character occurance in 1000 character</m:t>
               </m:r>
             </m:e>
           </m:d>
@@ -3823,21 +4144,7 @@
               <w:rFonts w:ascii="Cambria Math" w:hAnsi="Cambria Math" w:cstheme="majorBidi"/>
               <w:lang w:bidi="fa-IR"/>
             </w:rPr>
-            <m:t xml:space="preserve">= </m:t>
-          </m:r>
-          <m:r>
-            <w:rPr>
-              <w:rFonts w:ascii="Cambria Math" w:hAnsi="Cambria Math" w:cstheme="majorBidi"/>
-              <w:lang w:bidi="fa-IR"/>
-            </w:rPr>
-            <m:t>180</m:t>
-          </m:r>
-          <m:r>
-            <w:rPr>
-              <w:rFonts w:ascii="Cambria Math" w:hAnsi="Cambria Math" w:cstheme="majorBidi"/>
-              <w:lang w:bidi="fa-IR"/>
-            </w:rPr>
-            <m:t xml:space="preserve"> </m:t>
+            <m:t xml:space="preserve">= 180 </m:t>
           </m:r>
           <m:box>
             <m:boxPr>
@@ -3898,21 +4205,7 @@
                       <w:rFonts w:ascii="Cambria Math" w:hAnsi="Cambria Math" w:cstheme="majorBidi"/>
                       <w:lang w:bidi="fa-IR"/>
                     </w:rPr>
-                    <m:t>number of bits used for character '</m:t>
-                  </m:r>
-                  <m:r>
-                    <w:rPr>
-                      <w:rFonts w:ascii="Cambria Math" w:hAnsi="Cambria Math" w:cstheme="majorBidi"/>
-                      <w:lang w:bidi="fa-IR"/>
-                    </w:rPr>
-                    <m:t>d</m:t>
-                  </m:r>
-                  <m:r>
-                    <w:rPr>
-                      <w:rFonts w:ascii="Cambria Math" w:hAnsi="Cambria Math" w:cstheme="majorBidi"/>
-                      <w:lang w:bidi="fa-IR"/>
-                    </w:rPr>
-                    <m:t>' in 1000 letter length document</m:t>
+                    <m:t>number of bits used for character 'd' in 1000 letter length document</m:t>
                   </m:r>
                 </m:e>
               </m:d>
@@ -3923,42 +4216,7 @@
               <w:rFonts w:ascii="Cambria Math" w:hAnsi="Cambria Math" w:cstheme="majorBidi"/>
               <w:lang w:bidi="fa-IR"/>
             </w:rPr>
-            <m:t>=</m:t>
-          </m:r>
-          <m:r>
-            <w:rPr>
-              <w:rFonts w:ascii="Cambria Math" w:hAnsi="Cambria Math" w:cstheme="majorBidi"/>
-              <w:lang w:bidi="fa-IR"/>
-            </w:rPr>
-            <m:t>180</m:t>
-          </m:r>
-          <m:r>
-            <w:rPr>
-              <w:rFonts w:ascii="Cambria Math" w:hAnsi="Cambria Math" w:cstheme="majorBidi"/>
-              <w:lang w:bidi="fa-IR"/>
-            </w:rPr>
-            <m:t>×</m:t>
-          </m:r>
-          <m:r>
-            <w:rPr>
-              <w:rFonts w:ascii="Cambria Math" w:hAnsi="Cambria Math" w:cstheme="majorBidi"/>
-              <w:lang w:bidi="fa-IR"/>
-            </w:rPr>
-            <m:t>3</m:t>
-          </m:r>
-          <m:r>
-            <w:rPr>
-              <w:rFonts w:ascii="Cambria Math" w:hAnsi="Cambria Math" w:cstheme="majorBidi"/>
-              <w:lang w:bidi="fa-IR"/>
-            </w:rPr>
-            <m:t xml:space="preserve">= </m:t>
-          </m:r>
-          <m:r>
-            <w:rPr>
-              <w:rFonts w:ascii="Cambria Math" w:hAnsi="Cambria Math" w:cstheme="majorBidi"/>
-              <w:lang w:bidi="fa-IR"/>
-            </w:rPr>
-            <m:t>540</m:t>
+            <m:t>=180×3= 540</m:t>
           </m:r>
         </m:oMath>
       </m:oMathPara>
@@ -4039,21 +4297,7 @@
               <w:rFonts w:ascii="Cambria Math" w:hAnsi="Cambria Math" w:cstheme="majorBidi"/>
               <w:lang w:bidi="fa-IR"/>
             </w:rPr>
-            <m:t>=0.</m:t>
-          </m:r>
-          <m:r>
-            <w:rPr>
-              <w:rFonts w:ascii="Cambria Math" w:hAnsi="Cambria Math" w:cstheme="majorBidi"/>
-              <w:lang w:bidi="fa-IR"/>
-            </w:rPr>
-            <m:t>05</m:t>
-          </m:r>
-          <m:r>
-            <w:rPr>
-              <w:rFonts w:ascii="Cambria Math" w:hAnsi="Cambria Math" w:cstheme="majorBidi"/>
-              <w:lang w:bidi="fa-IR"/>
-            </w:rPr>
-            <m:t xml:space="preserve"> </m:t>
+            <m:t xml:space="preserve">=0.05 </m:t>
           </m:r>
           <m:box>
             <m:boxPr>
@@ -4116,21 +4360,7 @@
                   <w:rFonts w:ascii="Cambria Math" w:hAnsi="Cambria Math" w:cstheme="majorBidi"/>
                   <w:lang w:bidi="fa-IR"/>
                 </w:rPr>
-                <m:t>number of '</m:t>
-              </m:r>
-              <m:r>
-                <w:rPr>
-                  <w:rFonts w:ascii="Cambria Math" w:hAnsi="Cambria Math" w:cstheme="majorBidi"/>
-                  <w:lang w:bidi="fa-IR"/>
-                </w:rPr>
-                <m:t>e</m:t>
-              </m:r>
-              <m:r>
-                <w:rPr>
-                  <w:rFonts w:ascii="Cambria Math" w:hAnsi="Cambria Math" w:cstheme="majorBidi"/>
-                  <w:lang w:bidi="fa-IR"/>
-                </w:rPr>
-                <m:t>' character occurance in 1000 character</m:t>
+                <m:t>number of 'e' character occurance in 1000 character</m:t>
               </m:r>
             </m:e>
           </m:d>
@@ -4139,21 +4369,7 @@
               <w:rFonts w:ascii="Cambria Math" w:hAnsi="Cambria Math" w:cstheme="majorBidi"/>
               <w:lang w:bidi="fa-IR"/>
             </w:rPr>
-            <m:t xml:space="preserve">= </m:t>
-          </m:r>
-          <m:r>
-            <w:rPr>
-              <w:rFonts w:ascii="Cambria Math" w:hAnsi="Cambria Math" w:cstheme="majorBidi"/>
-              <w:lang w:bidi="fa-IR"/>
-            </w:rPr>
-            <m:t>50</m:t>
-          </m:r>
-          <m:r>
-            <w:rPr>
-              <w:rFonts w:ascii="Cambria Math" w:hAnsi="Cambria Math" w:cstheme="majorBidi"/>
-              <w:lang w:bidi="fa-IR"/>
-            </w:rPr>
-            <m:t xml:space="preserve"> </m:t>
+            <m:t xml:space="preserve">= 50 </m:t>
           </m:r>
           <m:box>
             <m:boxPr>
@@ -4214,21 +4430,7 @@
                       <w:rFonts w:ascii="Cambria Math" w:hAnsi="Cambria Math" w:cstheme="majorBidi"/>
                       <w:lang w:bidi="fa-IR"/>
                     </w:rPr>
-                    <m:t>number of bits used for character '</m:t>
-                  </m:r>
-                  <m:r>
-                    <w:rPr>
-                      <w:rFonts w:ascii="Cambria Math" w:hAnsi="Cambria Math" w:cstheme="majorBidi"/>
-                      <w:lang w:bidi="fa-IR"/>
-                    </w:rPr>
-                    <m:t>e</m:t>
-                  </m:r>
-                  <m:r>
-                    <w:rPr>
-                      <w:rFonts w:ascii="Cambria Math" w:hAnsi="Cambria Math" w:cstheme="majorBidi"/>
-                      <w:lang w:bidi="fa-IR"/>
-                    </w:rPr>
-                    <m:t>' in 1000 letter length document</m:t>
+                    <m:t>number of bits used for character 'e' in 1000 letter length document</m:t>
                   </m:r>
                 </m:e>
               </m:d>
@@ -4239,21 +4441,7 @@
               <w:rFonts w:ascii="Cambria Math" w:hAnsi="Cambria Math" w:cstheme="majorBidi"/>
               <w:lang w:bidi="fa-IR"/>
             </w:rPr>
-            <m:t>=</m:t>
-          </m:r>
-          <m:r>
-            <w:rPr>
-              <w:rFonts w:ascii="Cambria Math" w:hAnsi="Cambria Math" w:cstheme="majorBidi"/>
-              <w:lang w:bidi="fa-IR"/>
-            </w:rPr>
-            <m:t>50</m:t>
-          </m:r>
-          <m:r>
-            <w:rPr>
-              <w:rFonts w:ascii="Cambria Math" w:hAnsi="Cambria Math" w:cstheme="majorBidi"/>
-              <w:lang w:bidi="fa-IR"/>
-            </w:rPr>
-            <m:t>×3=</m:t>
+            <m:t>=50×3=</m:t>
           </m:r>
           <m:r>
             <w:rPr>
@@ -4343,7 +4531,7 @@
 </file>
 
 <file path=word/endnotes.xml><?xml version="1.0" encoding="utf-8"?>
-<w:endnotes xmlns:wpc="http://schemas.microsoft.com/office/word/2010/wordprocessingCanvas" xmlns:cx="http://schemas.microsoft.com/office/drawing/2014/chartex" xmlns:cx1="http://schemas.microsoft.com/office/drawing/2015/9/8/chartex" xmlns:cx2="http://schemas.microsoft.com/office/drawing/2015/10/21/chartex" xmlns:cx3="http://schemas.microsoft.com/office/drawing/2016/5/9/chartex" xmlns:cx4="http://schemas.microsoft.com/office/drawing/2016/5/10/chartex" xmlns:cx5="http://schemas.microsoft.com/office/drawing/2016/5/11/chartex" xmlns:cx6="http://schemas.microsoft.com/office/drawing/2016/5/12/chartex" xmlns:cx7="http://schemas.microsoft.com/office/drawing/2016/5/13/chartex" xmlns:cx8="http://schemas.microsoft.com/office/drawing/2016/5/14/chartex" xmlns:mc="http://schemas.openxmlformats.org/markup-compatibility/2006" xmlns:aink="http://schemas.microsoft.com/office/drawing/2016/ink" xmlns:am3d="http://schemas.microsoft.com/office/drawing/2017/model3d" xmlns:o="urn:schemas-microsoft-com:office:office" xmlns:oel="http://schemas.microsoft.com/office/2019/extlst" xmlns:r="http://schemas.openxmlformats.org/officeDocument/2006/relationships" xmlns:m="http://schemas.openxmlformats.org/officeDocument/2006/math" xmlns:v="urn:schemas-microsoft-com:vml" xmlns:wp14="http://schemas.microsoft.com/office/word/2010/wordprocessingDrawing" xmlns:wp="http://schemas.openxmlformats.org/drawingml/2006/wordprocessingDrawing" xmlns:w10="urn:schemas-microsoft-com:office:word" xmlns:w="http://schemas.openxmlformats.org/wordprocessingml/2006/main" xmlns:w14="http://schemas.microsoft.com/office/word/2010/wordml" xmlns:w15="http://schemas.microsoft.com/office/word/2012/wordml" xmlns:w16cex="http://schemas.microsoft.com/office/word/2018/wordml/cex" xmlns:w16cid="http://schemas.microsoft.com/office/word/2016/wordml/cid" xmlns:w16="http://schemas.microsoft.com/office/word/2018/wordml" xmlns:w16du="http://schemas.microsoft.com/office/word/2023/wordml/word16du" xmlns:w16sdtdh="http://schemas.microsoft.com/office/word/2020/wordml/sdtdatahash" xmlns:w16se="http://schemas.microsoft.com/office/word/2015/wordml/symex" xmlns:wpg="http://schemas.microsoft.com/office/word/2010/wordprocessingGroup" xmlns:wpi="http://schemas.microsoft.com/office/word/2010/wordprocessingInk" xmlns:wne="http://schemas.microsoft.com/office/word/2006/wordml" xmlns:wps="http://schemas.microsoft.com/office/word/2010/wordprocessingShape" mc:Ignorable="w14 w15 w16se w16cid w16 w16cex w16sdtdh w16du wp14">
+<w:endnotes xmlns:wpc="http://schemas.microsoft.com/office/word/2010/wordprocessingCanvas" xmlns:cx="http://schemas.microsoft.com/office/drawing/2014/chartex" xmlns:cx1="http://schemas.microsoft.com/office/drawing/2015/9/8/chartex" xmlns:cx2="http://schemas.microsoft.com/office/drawing/2015/10/21/chartex" xmlns:cx3="http://schemas.microsoft.com/office/drawing/2016/5/9/chartex" xmlns:cx4="http://schemas.microsoft.com/office/drawing/2016/5/10/chartex" xmlns:cx5="http://schemas.microsoft.com/office/drawing/2016/5/11/chartex" xmlns:cx6="http://schemas.microsoft.com/office/drawing/2016/5/12/chartex" xmlns:cx7="http://schemas.microsoft.com/office/drawing/2016/5/13/chartex" xmlns:cx8="http://schemas.microsoft.com/office/drawing/2016/5/14/chartex" xmlns:mc="http://schemas.openxmlformats.org/markup-compatibility/2006" xmlns:aink="http://schemas.microsoft.com/office/drawing/2016/ink" xmlns:am3d="http://schemas.microsoft.com/office/drawing/2017/model3d" xmlns:o="urn:schemas-microsoft-com:office:office" xmlns:r="http://schemas.openxmlformats.org/officeDocument/2006/relationships" xmlns:m="http://schemas.openxmlformats.org/officeDocument/2006/math" xmlns:v="urn:schemas-microsoft-com:vml" xmlns:wp14="http://schemas.microsoft.com/office/word/2010/wordprocessingDrawing" xmlns:wp="http://schemas.openxmlformats.org/drawingml/2006/wordprocessingDrawing" xmlns:w10="urn:schemas-microsoft-com:office:word" xmlns:w="http://schemas.openxmlformats.org/wordprocessingml/2006/main" xmlns:w14="http://schemas.microsoft.com/office/word/2010/wordml" xmlns:w15="http://schemas.microsoft.com/office/word/2012/wordml" xmlns:w16cid="http://schemas.microsoft.com/office/word/2016/wordml/cid" xmlns:w16se="http://schemas.microsoft.com/office/word/2015/wordml/symex" xmlns:wpg="http://schemas.microsoft.com/office/word/2010/wordprocessingGroup" xmlns:wpi="http://schemas.microsoft.com/office/word/2010/wordprocessingInk" xmlns:wne="http://schemas.microsoft.com/office/word/2006/wordml" xmlns:wps="http://schemas.microsoft.com/office/word/2010/wordprocessingShape" mc:Ignorable="w14 w15 w16se w16cid wp14">
   <w:endnote w:type="separator" w:id="-1">
     <w:p>
       <w:pPr>
@@ -4368,7 +4556,7 @@
 </file>
 
 <file path=word/footer1.xml><?xml version="1.0" encoding="utf-8"?>
-<w:ftr xmlns:wpc="http://schemas.microsoft.com/office/word/2010/wordprocessingCanvas" xmlns:cx="http://schemas.microsoft.com/office/drawing/2014/chartex" xmlns:cx1="http://schemas.microsoft.com/office/drawing/2015/9/8/chartex" xmlns:cx2="http://schemas.microsoft.com/office/drawing/2015/10/21/chartex" xmlns:cx3="http://schemas.microsoft.com/office/drawing/2016/5/9/chartex" xmlns:cx4="http://schemas.microsoft.com/office/drawing/2016/5/10/chartex" xmlns:cx5="http://schemas.microsoft.com/office/drawing/2016/5/11/chartex" xmlns:cx6="http://schemas.microsoft.com/office/drawing/2016/5/12/chartex" xmlns:cx7="http://schemas.microsoft.com/office/drawing/2016/5/13/chartex" xmlns:cx8="http://schemas.microsoft.com/office/drawing/2016/5/14/chartex" xmlns:mc="http://schemas.openxmlformats.org/markup-compatibility/2006" xmlns:aink="http://schemas.microsoft.com/office/drawing/2016/ink" xmlns:am3d="http://schemas.microsoft.com/office/drawing/2017/model3d" xmlns:o="urn:schemas-microsoft-com:office:office" xmlns:oel="http://schemas.microsoft.com/office/2019/extlst" xmlns:r="http://schemas.openxmlformats.org/officeDocument/2006/relationships" xmlns:m="http://schemas.openxmlformats.org/officeDocument/2006/math" xmlns:v="urn:schemas-microsoft-com:vml" xmlns:wp14="http://schemas.microsoft.com/office/word/2010/wordprocessingDrawing" xmlns:wp="http://schemas.openxmlformats.org/drawingml/2006/wordprocessingDrawing" xmlns:w10="urn:schemas-microsoft-com:office:word" xmlns:w="http://schemas.openxmlformats.org/wordprocessingml/2006/main" xmlns:w14="http://schemas.microsoft.com/office/word/2010/wordml" xmlns:w15="http://schemas.microsoft.com/office/word/2012/wordml" xmlns:w16cex="http://schemas.microsoft.com/office/word/2018/wordml/cex" xmlns:w16cid="http://schemas.microsoft.com/office/word/2016/wordml/cid" xmlns:w16="http://schemas.microsoft.com/office/word/2018/wordml" xmlns:w16du="http://schemas.microsoft.com/office/word/2023/wordml/word16du" xmlns:w16sdtdh="http://schemas.microsoft.com/office/word/2020/wordml/sdtdatahash" xmlns:w16se="http://schemas.microsoft.com/office/word/2015/wordml/symex" xmlns:wpg="http://schemas.microsoft.com/office/word/2010/wordprocessingGroup" xmlns:wpi="http://schemas.microsoft.com/office/word/2010/wordprocessingInk" xmlns:wne="http://schemas.microsoft.com/office/word/2006/wordml" xmlns:wps="http://schemas.microsoft.com/office/word/2010/wordprocessingShape" mc:Ignorable="w14 w15 w16se w16cid w16 w16cex w16sdtdh w16du wp14">
+<w:ftr xmlns:wpc="http://schemas.microsoft.com/office/word/2010/wordprocessingCanvas" xmlns:cx="http://schemas.microsoft.com/office/drawing/2014/chartex" xmlns:cx1="http://schemas.microsoft.com/office/drawing/2015/9/8/chartex" xmlns:cx2="http://schemas.microsoft.com/office/drawing/2015/10/21/chartex" xmlns:cx3="http://schemas.microsoft.com/office/drawing/2016/5/9/chartex" xmlns:cx4="http://schemas.microsoft.com/office/drawing/2016/5/10/chartex" xmlns:cx5="http://schemas.microsoft.com/office/drawing/2016/5/11/chartex" xmlns:cx6="http://schemas.microsoft.com/office/drawing/2016/5/12/chartex" xmlns:cx7="http://schemas.microsoft.com/office/drawing/2016/5/13/chartex" xmlns:cx8="http://schemas.microsoft.com/office/drawing/2016/5/14/chartex" xmlns:mc="http://schemas.openxmlformats.org/markup-compatibility/2006" xmlns:aink="http://schemas.microsoft.com/office/drawing/2016/ink" xmlns:am3d="http://schemas.microsoft.com/office/drawing/2017/model3d" xmlns:o="urn:schemas-microsoft-com:office:office" xmlns:r="http://schemas.openxmlformats.org/officeDocument/2006/relationships" xmlns:m="http://schemas.openxmlformats.org/officeDocument/2006/math" xmlns:v="urn:schemas-microsoft-com:vml" xmlns:wp14="http://schemas.microsoft.com/office/word/2010/wordprocessingDrawing" xmlns:wp="http://schemas.openxmlformats.org/drawingml/2006/wordprocessingDrawing" xmlns:w10="urn:schemas-microsoft-com:office:word" xmlns:w="http://schemas.openxmlformats.org/wordprocessingml/2006/main" xmlns:w14="http://schemas.microsoft.com/office/word/2010/wordml" xmlns:w15="http://schemas.microsoft.com/office/word/2012/wordml" xmlns:w16cid="http://schemas.microsoft.com/office/word/2016/wordml/cid" xmlns:w16se="http://schemas.microsoft.com/office/word/2015/wordml/symex" xmlns:wpg="http://schemas.microsoft.com/office/word/2010/wordprocessingGroup" xmlns:wpi="http://schemas.microsoft.com/office/word/2010/wordprocessingInk" xmlns:wne="http://schemas.microsoft.com/office/word/2006/wordml" xmlns:wps="http://schemas.microsoft.com/office/word/2010/wordprocessingShape" mc:Ignorable="w14 w15 w16se w16cid wp14">
   <w:sdt>
     <w:sdtPr>
       <w:id w:val="137687003"/>
@@ -4421,7 +4609,7 @@
 </file>
 
 <file path=word/footer2.xml><?xml version="1.0" encoding="utf-8"?>
-<w:ftr xmlns:wpc="http://schemas.microsoft.com/office/word/2010/wordprocessingCanvas" xmlns:cx="http://schemas.microsoft.com/office/drawing/2014/chartex" xmlns:cx1="http://schemas.microsoft.com/office/drawing/2015/9/8/chartex" xmlns:cx2="http://schemas.microsoft.com/office/drawing/2015/10/21/chartex" xmlns:cx3="http://schemas.microsoft.com/office/drawing/2016/5/9/chartex" xmlns:cx4="http://schemas.microsoft.com/office/drawing/2016/5/10/chartex" xmlns:cx5="http://schemas.microsoft.com/office/drawing/2016/5/11/chartex" xmlns:cx6="http://schemas.microsoft.com/office/drawing/2016/5/12/chartex" xmlns:cx7="http://schemas.microsoft.com/office/drawing/2016/5/13/chartex" xmlns:cx8="http://schemas.microsoft.com/office/drawing/2016/5/14/chartex" xmlns:mc="http://schemas.openxmlformats.org/markup-compatibility/2006" xmlns:aink="http://schemas.microsoft.com/office/drawing/2016/ink" xmlns:am3d="http://schemas.microsoft.com/office/drawing/2017/model3d" xmlns:o="urn:schemas-microsoft-com:office:office" xmlns:oel="http://schemas.microsoft.com/office/2019/extlst" xmlns:r="http://schemas.openxmlformats.org/officeDocument/2006/relationships" xmlns:m="http://schemas.openxmlformats.org/officeDocument/2006/math" xmlns:v="urn:schemas-microsoft-com:vml" xmlns:wp14="http://schemas.microsoft.com/office/word/2010/wordprocessingDrawing" xmlns:wp="http://schemas.openxmlformats.org/drawingml/2006/wordprocessingDrawing" xmlns:w10="urn:schemas-microsoft-com:office:word" xmlns:w="http://schemas.openxmlformats.org/wordprocessingml/2006/main" xmlns:w14="http://schemas.microsoft.com/office/word/2010/wordml" xmlns:w15="http://schemas.microsoft.com/office/word/2012/wordml" xmlns:w16cex="http://schemas.microsoft.com/office/word/2018/wordml/cex" xmlns:w16cid="http://schemas.microsoft.com/office/word/2016/wordml/cid" xmlns:w16="http://schemas.microsoft.com/office/word/2018/wordml" xmlns:w16du="http://schemas.microsoft.com/office/word/2023/wordml/word16du" xmlns:w16sdtdh="http://schemas.microsoft.com/office/word/2020/wordml/sdtdatahash" xmlns:w16se="http://schemas.microsoft.com/office/word/2015/wordml/symex" xmlns:wpg="http://schemas.microsoft.com/office/word/2010/wordprocessingGroup" xmlns:wpi="http://schemas.microsoft.com/office/word/2010/wordprocessingInk" xmlns:wne="http://schemas.microsoft.com/office/word/2006/wordml" xmlns:wps="http://schemas.microsoft.com/office/word/2010/wordprocessingShape" mc:Ignorable="w14 w15 w16se w16cid w16 w16cex w16sdtdh w16du wp14">
+<w:ftr xmlns:wpc="http://schemas.microsoft.com/office/word/2010/wordprocessingCanvas" xmlns:cx="http://schemas.microsoft.com/office/drawing/2014/chartex" xmlns:cx1="http://schemas.microsoft.com/office/drawing/2015/9/8/chartex" xmlns:cx2="http://schemas.microsoft.com/office/drawing/2015/10/21/chartex" xmlns:cx3="http://schemas.microsoft.com/office/drawing/2016/5/9/chartex" xmlns:cx4="http://schemas.microsoft.com/office/drawing/2016/5/10/chartex" xmlns:cx5="http://schemas.microsoft.com/office/drawing/2016/5/11/chartex" xmlns:cx6="http://schemas.microsoft.com/office/drawing/2016/5/12/chartex" xmlns:cx7="http://schemas.microsoft.com/office/drawing/2016/5/13/chartex" xmlns:cx8="http://schemas.microsoft.com/office/drawing/2016/5/14/chartex" xmlns:mc="http://schemas.openxmlformats.org/markup-compatibility/2006" xmlns:aink="http://schemas.microsoft.com/office/drawing/2016/ink" xmlns:am3d="http://schemas.microsoft.com/office/drawing/2017/model3d" xmlns:o="urn:schemas-microsoft-com:office:office" xmlns:r="http://schemas.openxmlformats.org/officeDocument/2006/relationships" xmlns:m="http://schemas.openxmlformats.org/officeDocument/2006/math" xmlns:v="urn:schemas-microsoft-com:vml" xmlns:wp14="http://schemas.microsoft.com/office/word/2010/wordprocessingDrawing" xmlns:wp="http://schemas.openxmlformats.org/drawingml/2006/wordprocessingDrawing" xmlns:w10="urn:schemas-microsoft-com:office:word" xmlns:w="http://schemas.openxmlformats.org/wordprocessingml/2006/main" xmlns:w14="http://schemas.microsoft.com/office/word/2010/wordml" xmlns:w15="http://schemas.microsoft.com/office/word/2012/wordml" xmlns:w16cid="http://schemas.microsoft.com/office/word/2016/wordml/cid" xmlns:w16se="http://schemas.microsoft.com/office/word/2015/wordml/symex" xmlns:wpg="http://schemas.microsoft.com/office/word/2010/wordprocessingGroup" xmlns:wpi="http://schemas.microsoft.com/office/word/2010/wordprocessingInk" xmlns:wne="http://schemas.microsoft.com/office/word/2006/wordml" xmlns:wps="http://schemas.microsoft.com/office/word/2010/wordprocessingShape" mc:Ignorable="w14 w15 w16se w16cid wp14">
   <w:p>
     <w:pPr>
       <w:pStyle w:val="Footer"/>
@@ -4435,7 +4623,7 @@
 </file>
 
 <file path=word/footnotes.xml><?xml version="1.0" encoding="utf-8"?>
-<w:footnotes xmlns:wpc="http://schemas.microsoft.com/office/word/2010/wordprocessingCanvas" xmlns:cx="http://schemas.microsoft.com/office/drawing/2014/chartex" xmlns:cx1="http://schemas.microsoft.com/office/drawing/2015/9/8/chartex" xmlns:cx2="http://schemas.microsoft.com/office/drawing/2015/10/21/chartex" xmlns:cx3="http://schemas.microsoft.com/office/drawing/2016/5/9/chartex" xmlns:cx4="http://schemas.microsoft.com/office/drawing/2016/5/10/chartex" xmlns:cx5="http://schemas.microsoft.com/office/drawing/2016/5/11/chartex" xmlns:cx6="http://schemas.microsoft.com/office/drawing/2016/5/12/chartex" xmlns:cx7="http://schemas.microsoft.com/office/drawing/2016/5/13/chartex" xmlns:cx8="http://schemas.microsoft.com/office/drawing/2016/5/14/chartex" xmlns:mc="http://schemas.openxmlformats.org/markup-compatibility/2006" xmlns:aink="http://schemas.microsoft.com/office/drawing/2016/ink" xmlns:am3d="http://schemas.microsoft.com/office/drawing/2017/model3d" xmlns:o="urn:schemas-microsoft-com:office:office" xmlns:oel="http://schemas.microsoft.com/office/2019/extlst" xmlns:r="http://schemas.openxmlformats.org/officeDocument/2006/relationships" xmlns:m="http://schemas.openxmlformats.org/officeDocument/2006/math" xmlns:v="urn:schemas-microsoft-com:vml" xmlns:wp14="http://schemas.microsoft.com/office/word/2010/wordprocessingDrawing" xmlns:wp="http://schemas.openxmlformats.org/drawingml/2006/wordprocessingDrawing" xmlns:w10="urn:schemas-microsoft-com:office:word" xmlns:w="http://schemas.openxmlformats.org/wordprocessingml/2006/main" xmlns:w14="http://schemas.microsoft.com/office/word/2010/wordml" xmlns:w15="http://schemas.microsoft.com/office/word/2012/wordml" xmlns:w16cex="http://schemas.microsoft.com/office/word/2018/wordml/cex" xmlns:w16cid="http://schemas.microsoft.com/office/word/2016/wordml/cid" xmlns:w16="http://schemas.microsoft.com/office/word/2018/wordml" xmlns:w16du="http://schemas.microsoft.com/office/word/2023/wordml/word16du" xmlns:w16sdtdh="http://schemas.microsoft.com/office/word/2020/wordml/sdtdatahash" xmlns:w16se="http://schemas.microsoft.com/office/word/2015/wordml/symex" xmlns:wpg="http://schemas.microsoft.com/office/word/2010/wordprocessingGroup" xmlns:wpi="http://schemas.microsoft.com/office/word/2010/wordprocessingInk" xmlns:wne="http://schemas.microsoft.com/office/word/2006/wordml" xmlns:wps="http://schemas.microsoft.com/office/word/2010/wordprocessingShape" mc:Ignorable="w14 w15 w16se w16cid w16 w16cex w16sdtdh w16du wp14">
+<w:footnotes xmlns:wpc="http://schemas.microsoft.com/office/word/2010/wordprocessingCanvas" xmlns:cx="http://schemas.microsoft.com/office/drawing/2014/chartex" xmlns:cx1="http://schemas.microsoft.com/office/drawing/2015/9/8/chartex" xmlns:cx2="http://schemas.microsoft.com/office/drawing/2015/10/21/chartex" xmlns:cx3="http://schemas.microsoft.com/office/drawing/2016/5/9/chartex" xmlns:cx4="http://schemas.microsoft.com/office/drawing/2016/5/10/chartex" xmlns:cx5="http://schemas.microsoft.com/office/drawing/2016/5/11/chartex" xmlns:cx6="http://schemas.microsoft.com/office/drawing/2016/5/12/chartex" xmlns:cx7="http://schemas.microsoft.com/office/drawing/2016/5/13/chartex" xmlns:cx8="http://schemas.microsoft.com/office/drawing/2016/5/14/chartex" xmlns:mc="http://schemas.openxmlformats.org/markup-compatibility/2006" xmlns:aink="http://schemas.microsoft.com/office/drawing/2016/ink" xmlns:am3d="http://schemas.microsoft.com/office/drawing/2017/model3d" xmlns:o="urn:schemas-microsoft-com:office:office" xmlns:r="http://schemas.openxmlformats.org/officeDocument/2006/relationships" xmlns:m="http://schemas.openxmlformats.org/officeDocument/2006/math" xmlns:v="urn:schemas-microsoft-com:vml" xmlns:wp14="http://schemas.microsoft.com/office/word/2010/wordprocessingDrawing" xmlns:wp="http://schemas.openxmlformats.org/drawingml/2006/wordprocessingDrawing" xmlns:w10="urn:schemas-microsoft-com:office:word" xmlns:w="http://schemas.openxmlformats.org/wordprocessingml/2006/main" xmlns:w14="http://schemas.microsoft.com/office/word/2010/wordml" xmlns:w15="http://schemas.microsoft.com/office/word/2012/wordml" xmlns:w16cid="http://schemas.microsoft.com/office/word/2016/wordml/cid" xmlns:w16se="http://schemas.microsoft.com/office/word/2015/wordml/symex" xmlns:wpg="http://schemas.microsoft.com/office/word/2010/wordprocessingGroup" xmlns:wpi="http://schemas.microsoft.com/office/word/2010/wordprocessingInk" xmlns:wne="http://schemas.microsoft.com/office/word/2006/wordml" xmlns:wps="http://schemas.microsoft.com/office/word/2010/wordprocessingShape" mc:Ignorable="w14 w15 w16se w16cid wp14">
   <w:footnote w:type="separator" w:id="-1">
     <w:p>
       <w:pPr>
@@ -4553,7 +4741,7 @@
 </file>
 
 <file path=word/numbering.xml><?xml version="1.0" encoding="utf-8"?>
-<w:numbering xmlns:wpc="http://schemas.microsoft.com/office/word/2010/wordprocessingCanvas" xmlns:cx="http://schemas.microsoft.com/office/drawing/2014/chartex" xmlns:cx1="http://schemas.microsoft.com/office/drawing/2015/9/8/chartex" xmlns:cx2="http://schemas.microsoft.com/office/drawing/2015/10/21/chartex" xmlns:cx3="http://schemas.microsoft.com/office/drawing/2016/5/9/chartex" xmlns:cx4="http://schemas.microsoft.com/office/drawing/2016/5/10/chartex" xmlns:cx5="http://schemas.microsoft.com/office/drawing/2016/5/11/chartex" xmlns:cx6="http://schemas.microsoft.com/office/drawing/2016/5/12/chartex" xmlns:cx7="http://schemas.microsoft.com/office/drawing/2016/5/13/chartex" xmlns:cx8="http://schemas.microsoft.com/office/drawing/2016/5/14/chartex" xmlns:mc="http://schemas.openxmlformats.org/markup-compatibility/2006" xmlns:aink="http://schemas.microsoft.com/office/drawing/2016/ink" xmlns:am3d="http://schemas.microsoft.com/office/drawing/2017/model3d" xmlns:o="urn:schemas-microsoft-com:office:office" xmlns:oel="http://schemas.microsoft.com/office/2019/extlst" xmlns:r="http://schemas.openxmlformats.org/officeDocument/2006/relationships" xmlns:m="http://schemas.openxmlformats.org/officeDocument/2006/math" xmlns:v="urn:schemas-microsoft-com:vml" xmlns:wp14="http://schemas.microsoft.com/office/word/2010/wordprocessingDrawing" xmlns:wp="http://schemas.openxmlformats.org/drawingml/2006/wordprocessingDrawing" xmlns:w10="urn:schemas-microsoft-com:office:word" xmlns:w="http://schemas.openxmlformats.org/wordprocessingml/2006/main" xmlns:w14="http://schemas.microsoft.com/office/word/2010/wordml" xmlns:w15="http://schemas.microsoft.com/office/word/2012/wordml" xmlns:w16cex="http://schemas.microsoft.com/office/word/2018/wordml/cex" xmlns:w16cid="http://schemas.microsoft.com/office/word/2016/wordml/cid" xmlns:w16="http://schemas.microsoft.com/office/word/2018/wordml" xmlns:w16du="http://schemas.microsoft.com/office/word/2023/wordml/word16du" xmlns:w16sdtdh="http://schemas.microsoft.com/office/word/2020/wordml/sdtdatahash" xmlns:w16se="http://schemas.microsoft.com/office/word/2015/wordml/symex" xmlns:wpg="http://schemas.microsoft.com/office/word/2010/wordprocessingGroup" xmlns:wpi="http://schemas.microsoft.com/office/word/2010/wordprocessingInk" xmlns:wne="http://schemas.microsoft.com/office/word/2006/wordml" xmlns:wps="http://schemas.microsoft.com/office/word/2010/wordprocessingShape" mc:Ignorable="w14 w15 w16se w16cid w16 w16cex w16sdtdh w16du wp14">
+<w:numbering xmlns:wpc="http://schemas.microsoft.com/office/word/2010/wordprocessingCanvas" xmlns:cx="http://schemas.microsoft.com/office/drawing/2014/chartex" xmlns:cx1="http://schemas.microsoft.com/office/drawing/2015/9/8/chartex" xmlns:cx2="http://schemas.microsoft.com/office/drawing/2015/10/21/chartex" xmlns:cx3="http://schemas.microsoft.com/office/drawing/2016/5/9/chartex" xmlns:cx4="http://schemas.microsoft.com/office/drawing/2016/5/10/chartex" xmlns:cx5="http://schemas.microsoft.com/office/drawing/2016/5/11/chartex" xmlns:cx6="http://schemas.microsoft.com/office/drawing/2016/5/12/chartex" xmlns:cx7="http://schemas.microsoft.com/office/drawing/2016/5/13/chartex" xmlns:cx8="http://schemas.microsoft.com/office/drawing/2016/5/14/chartex" xmlns:mc="http://schemas.openxmlformats.org/markup-compatibility/2006" xmlns:aink="http://schemas.microsoft.com/office/drawing/2016/ink" xmlns:am3d="http://schemas.microsoft.com/office/drawing/2017/model3d" xmlns:o="urn:schemas-microsoft-com:office:office" xmlns:r="http://schemas.openxmlformats.org/officeDocument/2006/relationships" xmlns:m="http://schemas.openxmlformats.org/officeDocument/2006/math" xmlns:v="urn:schemas-microsoft-com:vml" xmlns:wp14="http://schemas.microsoft.com/office/word/2010/wordprocessingDrawing" xmlns:wp="http://schemas.openxmlformats.org/drawingml/2006/wordprocessingDrawing" xmlns:w10="urn:schemas-microsoft-com:office:word" xmlns:w="http://schemas.openxmlformats.org/wordprocessingml/2006/main" xmlns:w14="http://schemas.microsoft.com/office/word/2010/wordml" xmlns:w15="http://schemas.microsoft.com/office/word/2012/wordml" xmlns:w16cid="http://schemas.microsoft.com/office/word/2016/wordml/cid" xmlns:w16se="http://schemas.microsoft.com/office/word/2015/wordml/symex" xmlns:wpg="http://schemas.microsoft.com/office/word/2010/wordprocessingGroup" xmlns:wpi="http://schemas.microsoft.com/office/word/2010/wordprocessingInk" xmlns:wne="http://schemas.microsoft.com/office/word/2006/wordml" xmlns:wps="http://schemas.microsoft.com/office/word/2010/wordprocessingShape" mc:Ignorable="w14 w15 w16se w16cid wp14">
   <w:abstractNum w:abstractNumId="0" w15:restartNumberingAfterBreak="0">
     <w:nsid w:val="11BE481B"/>
     <w:multiLevelType w:val="hybridMultilevel"/>
@@ -5023,26 +5211,26 @@
       </w:pPr>
     </w:lvl>
   </w:abstractNum>
-  <w:num w:numId="1" w16cid:durableId="511645916">
+  <w:num w:numId="1">
     <w:abstractNumId w:val="3"/>
   </w:num>
-  <w:num w:numId="2" w16cid:durableId="817112051">
+  <w:num w:numId="2">
     <w:abstractNumId w:val="4"/>
   </w:num>
-  <w:num w:numId="3" w16cid:durableId="1197503589">
+  <w:num w:numId="3">
     <w:abstractNumId w:val="1"/>
   </w:num>
-  <w:num w:numId="4" w16cid:durableId="1000353445">
+  <w:num w:numId="4">
     <w:abstractNumId w:val="0"/>
   </w:num>
-  <w:num w:numId="5" w16cid:durableId="1702902871">
+  <w:num w:numId="5">
     <w:abstractNumId w:val="2"/>
   </w:num>
 </w:numbering>
 </file>
 
 <file path=word/styles.xml><?xml version="1.0" encoding="utf-8"?>
-<w:styles xmlns:mc="http://schemas.openxmlformats.org/markup-compatibility/2006" xmlns:r="http://schemas.openxmlformats.org/officeDocument/2006/relationships" xmlns:w="http://schemas.openxmlformats.org/wordprocessingml/2006/main" xmlns:w14="http://schemas.microsoft.com/office/word/2010/wordml" xmlns:w15="http://schemas.microsoft.com/office/word/2012/wordml" xmlns:w16cex="http://schemas.microsoft.com/office/word/2018/wordml/cex" xmlns:w16cid="http://schemas.microsoft.com/office/word/2016/wordml/cid" xmlns:w16="http://schemas.microsoft.com/office/word/2018/wordml" xmlns:w16du="http://schemas.microsoft.com/office/word/2023/wordml/word16du" xmlns:w16sdtdh="http://schemas.microsoft.com/office/word/2020/wordml/sdtdatahash" xmlns:w16se="http://schemas.microsoft.com/office/word/2015/wordml/symex" mc:Ignorable="w14 w15 w16se w16cid w16 w16cex w16sdtdh w16du">
+<w:styles xmlns:mc="http://schemas.openxmlformats.org/markup-compatibility/2006" xmlns:r="http://schemas.openxmlformats.org/officeDocument/2006/relationships" xmlns:w="http://schemas.openxmlformats.org/wordprocessingml/2006/main" xmlns:w14="http://schemas.microsoft.com/office/word/2010/wordml" xmlns:w15="http://schemas.microsoft.com/office/word/2012/wordml" xmlns:w16cid="http://schemas.microsoft.com/office/word/2016/wordml/cid" xmlns:w16se="http://schemas.microsoft.com/office/word/2015/wordml/symex" mc:Ignorable="w14 w15 w16se w16cid">
   <w:docDefaults>
     <w:rPrDefault>
       <w:rPr>
@@ -6374,7 +6562,7 @@
 </file>
 
 <file path=customXml/itemProps1.xml><?xml version="1.0" encoding="utf-8"?>
-<ds:datastoreItem xmlns:ds="http://schemas.openxmlformats.org/officeDocument/2006/customXml" ds:itemID="{D5C928C6-5B7D-4B6F-9EBF-AE8AD7A0B038}">
+<ds:datastoreItem xmlns:ds="http://schemas.openxmlformats.org/officeDocument/2006/customXml" ds:itemID="{015E1A8D-5BEB-4300-BAEF-E18EBE3EB1BB}">
   <ds:schemaRefs>
     <ds:schemaRef ds:uri="http://schemas.openxmlformats.org/officeDocument/2006/bibliography"/>
   </ds:schemaRefs>

</xml_diff>

<commit_message>
final version of 2nd assignment
</commit_message>
<xml_diff>
--- a/2nd-Assignment/solution.docx
+++ b/2nd-Assignment/solution.docx
@@ -1,6 +1,6 @@
 
 <file path=word/document.xml><?xml version="1.0" encoding="utf-8"?>
-<w:document xmlns:wpc="http://schemas.microsoft.com/office/word/2010/wordprocessingCanvas" xmlns:cx="http://schemas.microsoft.com/office/drawing/2014/chartex" xmlns:cx1="http://schemas.microsoft.com/office/drawing/2015/9/8/chartex" xmlns:cx2="http://schemas.microsoft.com/office/drawing/2015/10/21/chartex" xmlns:cx3="http://schemas.microsoft.com/office/drawing/2016/5/9/chartex" xmlns:cx4="http://schemas.microsoft.com/office/drawing/2016/5/10/chartex" xmlns:cx5="http://schemas.microsoft.com/office/drawing/2016/5/11/chartex" xmlns:cx6="http://schemas.microsoft.com/office/drawing/2016/5/12/chartex" xmlns:cx7="http://schemas.microsoft.com/office/drawing/2016/5/13/chartex" xmlns:cx8="http://schemas.microsoft.com/office/drawing/2016/5/14/chartex" xmlns:mc="http://schemas.openxmlformats.org/markup-compatibility/2006" xmlns:aink="http://schemas.microsoft.com/office/drawing/2016/ink" xmlns:am3d="http://schemas.microsoft.com/office/drawing/2017/model3d" xmlns:o="urn:schemas-microsoft-com:office:office" xmlns:r="http://schemas.openxmlformats.org/officeDocument/2006/relationships" xmlns:m="http://schemas.openxmlformats.org/officeDocument/2006/math" xmlns:v="urn:schemas-microsoft-com:vml" xmlns:wp14="http://schemas.microsoft.com/office/word/2010/wordprocessingDrawing" xmlns:wp="http://schemas.openxmlformats.org/drawingml/2006/wordprocessingDrawing" xmlns:w10="urn:schemas-microsoft-com:office:word" xmlns:w="http://schemas.openxmlformats.org/wordprocessingml/2006/main" xmlns:w14="http://schemas.microsoft.com/office/word/2010/wordml" xmlns:w15="http://schemas.microsoft.com/office/word/2012/wordml" xmlns:w16cid="http://schemas.microsoft.com/office/word/2016/wordml/cid" xmlns:w16se="http://schemas.microsoft.com/office/word/2015/wordml/symex" xmlns:wpg="http://schemas.microsoft.com/office/word/2010/wordprocessingGroup" xmlns:wpi="http://schemas.microsoft.com/office/word/2010/wordprocessingInk" xmlns:wne="http://schemas.microsoft.com/office/word/2006/wordml" xmlns:wps="http://schemas.microsoft.com/office/word/2010/wordprocessingShape" mc:Ignorable="w14 w15 w16se w16cid wp14">
+<w:document xmlns:wpc="http://schemas.microsoft.com/office/word/2010/wordprocessingCanvas" xmlns:cx="http://schemas.microsoft.com/office/drawing/2014/chartex" xmlns:cx1="http://schemas.microsoft.com/office/drawing/2015/9/8/chartex" xmlns:cx2="http://schemas.microsoft.com/office/drawing/2015/10/21/chartex" xmlns:cx3="http://schemas.microsoft.com/office/drawing/2016/5/9/chartex" xmlns:cx4="http://schemas.microsoft.com/office/drawing/2016/5/10/chartex" xmlns:cx5="http://schemas.microsoft.com/office/drawing/2016/5/11/chartex" xmlns:cx6="http://schemas.microsoft.com/office/drawing/2016/5/12/chartex" xmlns:cx7="http://schemas.microsoft.com/office/drawing/2016/5/13/chartex" xmlns:cx8="http://schemas.microsoft.com/office/drawing/2016/5/14/chartex" xmlns:mc="http://schemas.openxmlformats.org/markup-compatibility/2006" xmlns:aink="http://schemas.microsoft.com/office/drawing/2016/ink" xmlns:am3d="http://schemas.microsoft.com/office/drawing/2017/model3d" xmlns:o="urn:schemas-microsoft-com:office:office" xmlns:oel="http://schemas.microsoft.com/office/2019/extlst" xmlns:r="http://schemas.openxmlformats.org/officeDocument/2006/relationships" xmlns:m="http://schemas.openxmlformats.org/officeDocument/2006/math" xmlns:v="urn:schemas-microsoft-com:vml" xmlns:wp14="http://schemas.microsoft.com/office/word/2010/wordprocessingDrawing" xmlns:wp="http://schemas.openxmlformats.org/drawingml/2006/wordprocessingDrawing" xmlns:w10="urn:schemas-microsoft-com:office:word" xmlns:w="http://schemas.openxmlformats.org/wordprocessingml/2006/main" xmlns:w14="http://schemas.microsoft.com/office/word/2010/wordml" xmlns:w15="http://schemas.microsoft.com/office/word/2012/wordml" xmlns:w16cex="http://schemas.microsoft.com/office/word/2018/wordml/cex" xmlns:w16cid="http://schemas.microsoft.com/office/word/2016/wordml/cid" xmlns:w16="http://schemas.microsoft.com/office/word/2018/wordml" xmlns:w16sdtdh="http://schemas.microsoft.com/office/word/2020/wordml/sdtdatahash" xmlns:w16se="http://schemas.microsoft.com/office/word/2015/wordml/symex" xmlns:wpg="http://schemas.microsoft.com/office/word/2010/wordprocessingGroup" xmlns:wpi="http://schemas.microsoft.com/office/word/2010/wordprocessingInk" xmlns:wne="http://schemas.microsoft.com/office/word/2006/wordml" xmlns:wps="http://schemas.microsoft.com/office/word/2010/wordprocessingShape" mc:Ignorable="w14 w15 w16se w16cid w16 w16cex w16sdtdh wp14">
   <w:body>
     <w:p>
       <w:pPr>
@@ -965,8 +965,6 @@
           <w:lang w:bidi="fa-IR"/>
         </w:rPr>
       </w:pPr>
-      <w:bookmarkStart w:id="0" w:name="_GoBack"/>
-      <w:bookmarkEnd w:id="0"/>
     </w:p>
     <w:p>
       <w:pPr>
@@ -1029,16 +1027,14 @@
         </w:rPr>
         <w:t xml:space="preserve"> that refers to the node successor. By writing pseudocode of SEARCH, INSERT and </w:t>
       </w:r>
-      <w:proofErr w:type="gramStart"/>
-      <w:r>
-        <w:rPr>
-          <w:rFonts w:asciiTheme="majorBidi" w:hAnsiTheme="majorBidi" w:cstheme="majorBidi"/>
-          <w:color w:val="156082" w:themeColor="accent1"/>
-          <w:lang w:bidi="fa-IR"/>
-        </w:rPr>
-        <w:t>DELETE  in</w:t>
-      </w:r>
-      <w:proofErr w:type="gramEnd"/>
+      <w:r>
+        <w:rPr>
+          <w:rFonts w:asciiTheme="majorBidi" w:hAnsiTheme="majorBidi" w:cstheme="majorBidi"/>
+          <w:color w:val="156082" w:themeColor="accent1"/>
+          <w:lang w:bidi="fa-IR"/>
+        </w:rPr>
+        <w:t>DELETE in</w:t>
+      </w:r>
       <w:r>
         <w:rPr>
           <w:rFonts w:asciiTheme="majorBidi" w:hAnsiTheme="majorBidi" w:cstheme="majorBidi"/>
@@ -1067,10 +1063,3828 @@
         <w:jc w:val="both"/>
         <w:rPr>
           <w:rFonts w:asciiTheme="majorBidi" w:hAnsiTheme="majorBidi" w:cstheme="majorBidi"/>
-          <w:color w:val="156082" w:themeColor="accent1"/>
-          <w:lang w:bidi="fa-IR"/>
-        </w:rPr>
-      </w:pPr>
+          <w:lang w:bidi="fa-IR"/>
+        </w:rPr>
+      </w:pPr>
+      <w:r>
+        <w:rPr>
+          <w:rFonts w:asciiTheme="majorBidi" w:hAnsiTheme="majorBidi" w:cstheme="majorBidi"/>
+          <w:lang w:bidi="fa-IR"/>
+        </w:rPr>
+        <w:t>First, due to the question hint, we write the pseudocode for finding each node’s parent. This function is called “</w:t>
+      </w:r>
+      <w:proofErr w:type="spellStart"/>
+      <w:r>
+        <w:rPr>
+          <w:rFonts w:asciiTheme="majorBidi" w:hAnsiTheme="majorBidi" w:cstheme="majorBidi"/>
+          <w:b/>
+          <w:bCs/>
+          <w:i/>
+          <w:iCs/>
+          <w:lang w:bidi="fa-IR"/>
+        </w:rPr>
+        <w:t>Find_Parent</w:t>
+      </w:r>
+      <w:proofErr w:type="spellEnd"/>
+      <w:r>
+        <w:rPr>
+          <w:rFonts w:asciiTheme="majorBidi" w:hAnsiTheme="majorBidi" w:cstheme="majorBidi"/>
+          <w:lang w:bidi="fa-IR"/>
+        </w:rPr>
+        <w:t xml:space="preserve">” and it takes nodes value (the node that we want to find its parent) to the function along with the tree root, then in return, it returns the node that is the requested node parent. In this code we started by the root, and in each step, we </w:t>
+      </w:r>
+      <w:r>
+        <w:rPr>
+          <w:rFonts w:asciiTheme="majorBidi" w:hAnsiTheme="majorBidi" w:cstheme="majorBidi"/>
+          <w:lang w:bidi="fa-IR"/>
+        </w:rPr>
+        <w:t>store the previously seen node in a variable called parent then at the end, when we reached the node with the specified value, the same node that we wanted to get its parent, we return the parent. And because we are calling this function for a node in that is in the tree, we can assume that we have this node, but if we didn’t want to assume this assumption, we would have checked at the end if the value of the node matches the required value or not, or even the node is null (which means we don’t have this node in our tree)</w:t>
+      </w:r>
+      <w:r>
+        <w:rPr>
+          <w:rFonts w:asciiTheme="majorBidi" w:hAnsiTheme="majorBidi" w:cstheme="majorBidi"/>
+          <w:lang w:bidi="fa-IR"/>
+        </w:rPr>
+        <w:t xml:space="preserve"> Pseudocode for this function, is as follows:</w:t>
+      </w:r>
+    </w:p>
+    <w:p>
+      <w:pPr>
+        <w:pStyle w:val="ListParagraph"/>
+        <w:ind w:left="360"/>
+        <w:jc w:val="both"/>
+        <w:rPr>
+          <w:rFonts w:asciiTheme="majorBidi" w:hAnsiTheme="majorBidi" w:cstheme="majorBidi"/>
+          <w:lang w:bidi="fa-IR"/>
+        </w:rPr>
+      </w:pPr>
+    </w:p>
+    <w:p>
+      <w:pPr>
+        <w:pStyle w:val="ListParagraph"/>
+        <w:ind w:left="360"/>
+        <w:jc w:val="both"/>
+        <w:rPr>
+          <w:rFonts w:asciiTheme="majorBidi" w:hAnsiTheme="majorBidi" w:cstheme="majorBidi"/>
+          <w:color w:val="156082" w:themeColor="accent1"/>
+          <w:lang w:bidi="fa-IR"/>
+        </w:rPr>
+      </w:pPr>
+      <w:proofErr w:type="spellStart"/>
+      <w:r>
+        <w:rPr>
+          <w:rFonts w:asciiTheme="majorBidi" w:hAnsiTheme="majorBidi" w:cstheme="majorBidi"/>
+          <w:color w:val="156082" w:themeColor="accent1"/>
+          <w:lang w:bidi="fa-IR"/>
+        </w:rPr>
+        <w:t>Find_</w:t>
+      </w:r>
+      <w:proofErr w:type="gramStart"/>
+      <w:r>
+        <w:rPr>
+          <w:rFonts w:asciiTheme="majorBidi" w:hAnsiTheme="majorBidi" w:cstheme="majorBidi"/>
+          <w:color w:val="156082" w:themeColor="accent1"/>
+          <w:lang w:bidi="fa-IR"/>
+        </w:rPr>
+        <w:t>Parent</w:t>
+      </w:r>
+      <w:proofErr w:type="spellEnd"/>
+      <w:r>
+        <w:rPr>
+          <w:rFonts w:asciiTheme="majorBidi" w:hAnsiTheme="majorBidi" w:cstheme="majorBidi"/>
+          <w:color w:val="156082" w:themeColor="accent1"/>
+          <w:lang w:bidi="fa-IR"/>
+        </w:rPr>
+        <w:t>(</w:t>
+      </w:r>
+      <w:proofErr w:type="gramEnd"/>
+      <w:r>
+        <w:rPr>
+          <w:rFonts w:asciiTheme="majorBidi" w:hAnsiTheme="majorBidi" w:cstheme="majorBidi"/>
+          <w:color w:val="156082" w:themeColor="accent1"/>
+          <w:lang w:bidi="fa-IR"/>
+        </w:rPr>
+        <w:t xml:space="preserve">root, </w:t>
+      </w:r>
+      <w:proofErr w:type="spellStart"/>
+      <w:r>
+        <w:rPr>
+          <w:rFonts w:asciiTheme="majorBidi" w:hAnsiTheme="majorBidi" w:cstheme="majorBidi"/>
+          <w:color w:val="156082" w:themeColor="accent1"/>
+          <w:lang w:bidi="fa-IR"/>
+        </w:rPr>
+        <w:t>val</w:t>
+      </w:r>
+      <w:proofErr w:type="spellEnd"/>
+      <w:r>
+        <w:rPr>
+          <w:rFonts w:asciiTheme="majorBidi" w:hAnsiTheme="majorBidi" w:cstheme="majorBidi"/>
+          <w:color w:val="156082" w:themeColor="accent1"/>
+          <w:lang w:bidi="fa-IR"/>
+        </w:rPr>
+        <w:t>):</w:t>
+      </w:r>
+    </w:p>
+    <w:p>
+      <w:pPr>
+        <w:pStyle w:val="ListParagraph"/>
+        <w:ind w:left="360"/>
+        <w:jc w:val="both"/>
+        <w:rPr>
+          <w:rFonts w:asciiTheme="majorBidi" w:hAnsiTheme="majorBidi" w:cstheme="majorBidi"/>
+          <w:color w:val="156082" w:themeColor="accent1"/>
+          <w:lang w:bidi="fa-IR"/>
+        </w:rPr>
+      </w:pPr>
+      <w:r>
+        <w:rPr>
+          <w:rFonts w:asciiTheme="majorBidi" w:hAnsiTheme="majorBidi" w:cstheme="majorBidi"/>
+          <w:color w:val="156082" w:themeColor="accent1"/>
+          <w:lang w:bidi="fa-IR"/>
+        </w:rPr>
+        <w:tab/>
+        <w:t>parent = Null</w:t>
+      </w:r>
+    </w:p>
+    <w:p>
+      <w:pPr>
+        <w:pStyle w:val="ListParagraph"/>
+        <w:ind w:left="360"/>
+        <w:jc w:val="both"/>
+        <w:rPr>
+          <w:rFonts w:asciiTheme="majorBidi" w:hAnsiTheme="majorBidi" w:cstheme="majorBidi"/>
+          <w:color w:val="156082" w:themeColor="accent1"/>
+          <w:lang w:bidi="fa-IR"/>
+        </w:rPr>
+      </w:pPr>
+      <w:r>
+        <w:rPr>
+          <w:rFonts w:asciiTheme="majorBidi" w:hAnsiTheme="majorBidi" w:cstheme="majorBidi"/>
+          <w:color w:val="156082" w:themeColor="accent1"/>
+          <w:lang w:bidi="fa-IR"/>
+        </w:rPr>
+        <w:tab/>
+        <w:t>node = root</w:t>
+      </w:r>
+    </w:p>
+    <w:p>
+      <w:pPr>
+        <w:pStyle w:val="ListParagraph"/>
+        <w:ind w:left="360"/>
+        <w:jc w:val="both"/>
+        <w:rPr>
+          <w:rFonts w:asciiTheme="majorBidi" w:hAnsiTheme="majorBidi" w:cstheme="majorBidi"/>
+          <w:color w:val="156082" w:themeColor="accent1"/>
+          <w:lang w:bidi="fa-IR"/>
+        </w:rPr>
+      </w:pPr>
+      <w:r>
+        <w:rPr>
+          <w:rFonts w:asciiTheme="majorBidi" w:hAnsiTheme="majorBidi" w:cstheme="majorBidi"/>
+          <w:color w:val="156082" w:themeColor="accent1"/>
+          <w:lang w:bidi="fa-IR"/>
+        </w:rPr>
+        <w:tab/>
+        <w:t xml:space="preserve">while node is not Null and </w:t>
+      </w:r>
+      <w:proofErr w:type="spellStart"/>
+      <w:proofErr w:type="gramStart"/>
+      <w:r>
+        <w:rPr>
+          <w:rFonts w:asciiTheme="majorBidi" w:hAnsiTheme="majorBidi" w:cstheme="majorBidi"/>
+          <w:color w:val="156082" w:themeColor="accent1"/>
+          <w:lang w:bidi="fa-IR"/>
+        </w:rPr>
+        <w:t>node.val</w:t>
+      </w:r>
+      <w:proofErr w:type="spellEnd"/>
+      <w:r>
+        <w:rPr>
+          <w:rFonts w:asciiTheme="majorBidi" w:hAnsiTheme="majorBidi" w:cstheme="majorBidi"/>
+          <w:color w:val="156082" w:themeColor="accent1"/>
+          <w:lang w:bidi="fa-IR"/>
+        </w:rPr>
+        <w:t xml:space="preserve"> !</w:t>
+      </w:r>
+      <w:proofErr w:type="gramEnd"/>
+      <w:r>
+        <w:rPr>
+          <w:rFonts w:asciiTheme="majorBidi" w:hAnsiTheme="majorBidi" w:cstheme="majorBidi"/>
+          <w:color w:val="156082" w:themeColor="accent1"/>
+          <w:lang w:bidi="fa-IR"/>
+        </w:rPr>
+        <w:t xml:space="preserve">= </w:t>
+      </w:r>
+      <w:proofErr w:type="spellStart"/>
+      <w:r>
+        <w:rPr>
+          <w:rFonts w:asciiTheme="majorBidi" w:hAnsiTheme="majorBidi" w:cstheme="majorBidi"/>
+          <w:color w:val="156082" w:themeColor="accent1"/>
+          <w:lang w:bidi="fa-IR"/>
+        </w:rPr>
+        <w:t>val</w:t>
+      </w:r>
+      <w:proofErr w:type="spellEnd"/>
+      <w:r>
+        <w:rPr>
+          <w:rFonts w:asciiTheme="majorBidi" w:hAnsiTheme="majorBidi" w:cstheme="majorBidi"/>
+          <w:color w:val="156082" w:themeColor="accent1"/>
+          <w:lang w:bidi="fa-IR"/>
+        </w:rPr>
+        <w:t>:</w:t>
+      </w:r>
+    </w:p>
+    <w:p>
+      <w:pPr>
+        <w:pStyle w:val="ListParagraph"/>
+        <w:ind w:left="360"/>
+        <w:jc w:val="both"/>
+        <w:rPr>
+          <w:rFonts w:asciiTheme="majorBidi" w:hAnsiTheme="majorBidi" w:cstheme="majorBidi"/>
+          <w:color w:val="156082" w:themeColor="accent1"/>
+          <w:lang w:bidi="fa-IR"/>
+        </w:rPr>
+      </w:pPr>
+      <w:r>
+        <w:rPr>
+          <w:rFonts w:asciiTheme="majorBidi" w:hAnsiTheme="majorBidi" w:cstheme="majorBidi"/>
+          <w:color w:val="156082" w:themeColor="accent1"/>
+          <w:lang w:bidi="fa-IR"/>
+        </w:rPr>
+        <w:tab/>
+      </w:r>
+      <w:r>
+        <w:rPr>
+          <w:rFonts w:asciiTheme="majorBidi" w:hAnsiTheme="majorBidi" w:cstheme="majorBidi"/>
+          <w:color w:val="156082" w:themeColor="accent1"/>
+          <w:lang w:bidi="fa-IR"/>
+        </w:rPr>
+        <w:tab/>
+        <w:t xml:space="preserve">if </w:t>
+      </w:r>
+      <w:proofErr w:type="spellStart"/>
+      <w:r>
+        <w:rPr>
+          <w:rFonts w:asciiTheme="majorBidi" w:hAnsiTheme="majorBidi" w:cstheme="majorBidi"/>
+          <w:color w:val="156082" w:themeColor="accent1"/>
+          <w:lang w:bidi="fa-IR"/>
+        </w:rPr>
+        <w:t>node.val</w:t>
+      </w:r>
+      <w:proofErr w:type="spellEnd"/>
+      <w:r>
+        <w:rPr>
+          <w:rFonts w:asciiTheme="majorBidi" w:hAnsiTheme="majorBidi" w:cstheme="majorBidi"/>
+          <w:color w:val="156082" w:themeColor="accent1"/>
+          <w:lang w:bidi="fa-IR"/>
+        </w:rPr>
+        <w:t xml:space="preserve"> &gt; </w:t>
+      </w:r>
+      <w:proofErr w:type="spellStart"/>
+      <w:r>
+        <w:rPr>
+          <w:rFonts w:asciiTheme="majorBidi" w:hAnsiTheme="majorBidi" w:cstheme="majorBidi"/>
+          <w:color w:val="156082" w:themeColor="accent1"/>
+          <w:lang w:bidi="fa-IR"/>
+        </w:rPr>
+        <w:t>val</w:t>
+      </w:r>
+      <w:proofErr w:type="spellEnd"/>
+      <w:r>
+        <w:rPr>
+          <w:rFonts w:asciiTheme="majorBidi" w:hAnsiTheme="majorBidi" w:cstheme="majorBidi"/>
+          <w:color w:val="156082" w:themeColor="accent1"/>
+          <w:lang w:bidi="fa-IR"/>
+        </w:rPr>
+        <w:t xml:space="preserve"> then:</w:t>
+      </w:r>
+    </w:p>
+    <w:p>
+      <w:pPr>
+        <w:pStyle w:val="ListParagraph"/>
+        <w:ind w:left="360"/>
+        <w:jc w:val="both"/>
+        <w:rPr>
+          <w:rFonts w:asciiTheme="majorBidi" w:hAnsiTheme="majorBidi" w:cstheme="majorBidi"/>
+          <w:color w:val="156082" w:themeColor="accent1"/>
+          <w:lang w:bidi="fa-IR"/>
+        </w:rPr>
+      </w:pPr>
+      <w:r>
+        <w:rPr>
+          <w:rFonts w:asciiTheme="majorBidi" w:hAnsiTheme="majorBidi" w:cstheme="majorBidi"/>
+          <w:color w:val="156082" w:themeColor="accent1"/>
+          <w:lang w:bidi="fa-IR"/>
+        </w:rPr>
+        <w:tab/>
+      </w:r>
+      <w:r>
+        <w:rPr>
+          <w:rFonts w:asciiTheme="majorBidi" w:hAnsiTheme="majorBidi" w:cstheme="majorBidi"/>
+          <w:color w:val="156082" w:themeColor="accent1"/>
+          <w:lang w:bidi="fa-IR"/>
+        </w:rPr>
+        <w:tab/>
+      </w:r>
+      <w:r>
+        <w:rPr>
+          <w:rFonts w:asciiTheme="majorBidi" w:hAnsiTheme="majorBidi" w:cstheme="majorBidi"/>
+          <w:color w:val="156082" w:themeColor="accent1"/>
+          <w:lang w:bidi="fa-IR"/>
+        </w:rPr>
+        <w:tab/>
+        <w:t>parent = node</w:t>
+      </w:r>
+    </w:p>
+    <w:p>
+      <w:pPr>
+        <w:pStyle w:val="ListParagraph"/>
+        <w:ind w:left="360"/>
+        <w:jc w:val="both"/>
+        <w:rPr>
+          <w:rFonts w:asciiTheme="majorBidi" w:hAnsiTheme="majorBidi" w:cstheme="majorBidi"/>
+          <w:color w:val="156082" w:themeColor="accent1"/>
+          <w:lang w:bidi="fa-IR"/>
+        </w:rPr>
+      </w:pPr>
+      <w:r>
+        <w:rPr>
+          <w:rFonts w:asciiTheme="majorBidi" w:hAnsiTheme="majorBidi" w:cstheme="majorBidi"/>
+          <w:color w:val="156082" w:themeColor="accent1"/>
+          <w:lang w:bidi="fa-IR"/>
+        </w:rPr>
+        <w:tab/>
+      </w:r>
+      <w:r>
+        <w:rPr>
+          <w:rFonts w:asciiTheme="majorBidi" w:hAnsiTheme="majorBidi" w:cstheme="majorBidi"/>
+          <w:color w:val="156082" w:themeColor="accent1"/>
+          <w:lang w:bidi="fa-IR"/>
+        </w:rPr>
+        <w:tab/>
+      </w:r>
+      <w:r>
+        <w:rPr>
+          <w:rFonts w:asciiTheme="majorBidi" w:hAnsiTheme="majorBidi" w:cstheme="majorBidi"/>
+          <w:color w:val="156082" w:themeColor="accent1"/>
+          <w:lang w:bidi="fa-IR"/>
+        </w:rPr>
+        <w:tab/>
+        <w:t xml:space="preserve">node = </w:t>
+      </w:r>
+      <w:proofErr w:type="spellStart"/>
+      <w:proofErr w:type="gramStart"/>
+      <w:r>
+        <w:rPr>
+          <w:rFonts w:asciiTheme="majorBidi" w:hAnsiTheme="majorBidi" w:cstheme="majorBidi"/>
+          <w:color w:val="156082" w:themeColor="accent1"/>
+          <w:lang w:bidi="fa-IR"/>
+        </w:rPr>
+        <w:t>node.Left</w:t>
+      </w:r>
+      <w:proofErr w:type="spellEnd"/>
+      <w:proofErr w:type="gramEnd"/>
+    </w:p>
+    <w:p>
+      <w:pPr>
+        <w:pStyle w:val="ListParagraph"/>
+        <w:ind w:left="360"/>
+        <w:jc w:val="both"/>
+        <w:rPr>
+          <w:rFonts w:asciiTheme="majorBidi" w:hAnsiTheme="majorBidi" w:cstheme="majorBidi"/>
+          <w:color w:val="156082" w:themeColor="accent1"/>
+          <w:lang w:bidi="fa-IR"/>
+        </w:rPr>
+      </w:pPr>
+      <w:r>
+        <w:rPr>
+          <w:rFonts w:asciiTheme="majorBidi" w:hAnsiTheme="majorBidi" w:cstheme="majorBidi"/>
+          <w:color w:val="156082" w:themeColor="accent1"/>
+          <w:lang w:bidi="fa-IR"/>
+        </w:rPr>
+        <w:tab/>
+      </w:r>
+      <w:r>
+        <w:rPr>
+          <w:rFonts w:asciiTheme="majorBidi" w:hAnsiTheme="majorBidi" w:cstheme="majorBidi"/>
+          <w:color w:val="156082" w:themeColor="accent1"/>
+          <w:lang w:bidi="fa-IR"/>
+        </w:rPr>
+        <w:tab/>
+        <w:t>else then:</w:t>
+      </w:r>
+    </w:p>
+    <w:p>
+      <w:pPr>
+        <w:pStyle w:val="ListParagraph"/>
+        <w:ind w:left="360"/>
+        <w:jc w:val="both"/>
+        <w:rPr>
+          <w:rFonts w:asciiTheme="majorBidi" w:hAnsiTheme="majorBidi" w:cstheme="majorBidi"/>
+          <w:color w:val="156082" w:themeColor="accent1"/>
+          <w:lang w:bidi="fa-IR"/>
+        </w:rPr>
+      </w:pPr>
+      <w:r>
+        <w:rPr>
+          <w:rFonts w:asciiTheme="majorBidi" w:hAnsiTheme="majorBidi" w:cstheme="majorBidi"/>
+          <w:color w:val="156082" w:themeColor="accent1"/>
+          <w:lang w:bidi="fa-IR"/>
+        </w:rPr>
+        <w:tab/>
+      </w:r>
+      <w:r>
+        <w:rPr>
+          <w:rFonts w:asciiTheme="majorBidi" w:hAnsiTheme="majorBidi" w:cstheme="majorBidi"/>
+          <w:color w:val="156082" w:themeColor="accent1"/>
+          <w:lang w:bidi="fa-IR"/>
+        </w:rPr>
+        <w:tab/>
+      </w:r>
+      <w:r>
+        <w:rPr>
+          <w:rFonts w:asciiTheme="majorBidi" w:hAnsiTheme="majorBidi" w:cstheme="majorBidi"/>
+          <w:color w:val="156082" w:themeColor="accent1"/>
+          <w:lang w:bidi="fa-IR"/>
+        </w:rPr>
+        <w:tab/>
+      </w:r>
+      <w:r>
+        <w:rPr>
+          <w:rFonts w:asciiTheme="majorBidi" w:hAnsiTheme="majorBidi" w:cstheme="majorBidi"/>
+          <w:color w:val="156082" w:themeColor="accent1"/>
+          <w:lang w:bidi="fa-IR"/>
+        </w:rPr>
+        <w:t>parent = node</w:t>
+      </w:r>
+    </w:p>
+    <w:p>
+      <w:pPr>
+        <w:pStyle w:val="ListParagraph"/>
+        <w:ind w:left="360"/>
+        <w:jc w:val="both"/>
+        <w:rPr>
+          <w:rFonts w:asciiTheme="majorBidi" w:hAnsiTheme="majorBidi" w:cstheme="majorBidi"/>
+          <w:color w:val="156082" w:themeColor="accent1"/>
+          <w:lang w:bidi="fa-IR"/>
+        </w:rPr>
+      </w:pPr>
+      <w:r>
+        <w:rPr>
+          <w:rFonts w:asciiTheme="majorBidi" w:hAnsiTheme="majorBidi" w:cstheme="majorBidi"/>
+          <w:color w:val="156082" w:themeColor="accent1"/>
+          <w:lang w:bidi="fa-IR"/>
+        </w:rPr>
+        <w:tab/>
+      </w:r>
+      <w:r>
+        <w:rPr>
+          <w:rFonts w:asciiTheme="majorBidi" w:hAnsiTheme="majorBidi" w:cstheme="majorBidi"/>
+          <w:color w:val="156082" w:themeColor="accent1"/>
+          <w:lang w:bidi="fa-IR"/>
+        </w:rPr>
+        <w:tab/>
+      </w:r>
+      <w:r>
+        <w:rPr>
+          <w:rFonts w:asciiTheme="majorBidi" w:hAnsiTheme="majorBidi" w:cstheme="majorBidi"/>
+          <w:color w:val="156082" w:themeColor="accent1"/>
+          <w:lang w:bidi="fa-IR"/>
+        </w:rPr>
+        <w:tab/>
+        <w:t xml:space="preserve">node = </w:t>
+      </w:r>
+      <w:proofErr w:type="spellStart"/>
+      <w:proofErr w:type="gramStart"/>
+      <w:r>
+        <w:rPr>
+          <w:rFonts w:asciiTheme="majorBidi" w:hAnsiTheme="majorBidi" w:cstheme="majorBidi"/>
+          <w:color w:val="156082" w:themeColor="accent1"/>
+          <w:lang w:bidi="fa-IR"/>
+        </w:rPr>
+        <w:t>node.</w:t>
+      </w:r>
+      <w:r>
+        <w:rPr>
+          <w:rFonts w:asciiTheme="majorBidi" w:hAnsiTheme="majorBidi" w:cstheme="majorBidi"/>
+          <w:color w:val="156082" w:themeColor="accent1"/>
+          <w:lang w:bidi="fa-IR"/>
+        </w:rPr>
+        <w:t>Right</w:t>
+      </w:r>
+      <w:proofErr w:type="spellEnd"/>
+      <w:proofErr w:type="gramEnd"/>
+    </w:p>
+    <w:p>
+      <w:pPr>
+        <w:pStyle w:val="ListParagraph"/>
+        <w:ind w:left="360"/>
+        <w:jc w:val="both"/>
+        <w:rPr>
+          <w:rFonts w:asciiTheme="majorBidi" w:hAnsiTheme="majorBidi" w:cstheme="majorBidi"/>
+          <w:color w:val="156082" w:themeColor="accent1"/>
+          <w:lang w:bidi="fa-IR"/>
+        </w:rPr>
+      </w:pPr>
+      <w:r>
+        <w:rPr>
+          <w:rFonts w:asciiTheme="majorBidi" w:hAnsiTheme="majorBidi" w:cstheme="majorBidi"/>
+          <w:color w:val="156082" w:themeColor="accent1"/>
+          <w:lang w:bidi="fa-IR"/>
+        </w:rPr>
+        <w:tab/>
+        <w:t xml:space="preserve">return </w:t>
+      </w:r>
+      <w:r>
+        <w:rPr>
+          <w:rFonts w:asciiTheme="majorBidi" w:hAnsiTheme="majorBidi" w:cstheme="majorBidi"/>
+          <w:color w:val="156082" w:themeColor="accent1"/>
+          <w:lang w:bidi="fa-IR"/>
+        </w:rPr>
+        <w:t>parent</w:t>
+      </w:r>
+    </w:p>
+    <w:p>
+      <w:pPr>
+        <w:pStyle w:val="ListParagraph"/>
+        <w:ind w:left="360"/>
+        <w:jc w:val="both"/>
+        <w:rPr>
+          <w:rFonts w:asciiTheme="majorBidi" w:hAnsiTheme="majorBidi" w:cstheme="majorBidi"/>
+          <w:color w:val="156082" w:themeColor="accent1"/>
+          <w:lang w:bidi="fa-IR"/>
+        </w:rPr>
+      </w:pPr>
+    </w:p>
+    <w:p>
+      <w:pPr>
+        <w:pStyle w:val="ListParagraph"/>
+        <w:ind w:left="360"/>
+        <w:jc w:val="both"/>
+        <w:rPr>
+          <w:rFonts w:asciiTheme="majorBidi" w:hAnsiTheme="majorBidi" w:cstheme="majorBidi"/>
+          <w:lang w:bidi="fa-IR"/>
+        </w:rPr>
+      </w:pPr>
+      <w:r>
+        <w:rPr>
+          <w:rFonts w:asciiTheme="majorBidi" w:hAnsiTheme="majorBidi" w:cstheme="majorBidi"/>
+          <w:lang w:bidi="fa-IR"/>
+        </w:rPr>
+        <w:t>in the above code, in the worst case we go through all the longest path from root to a leaf which is the tree height that we know is in O (log n)</w:t>
+      </w:r>
+      <w:r>
+        <w:rPr>
+          <w:rFonts w:asciiTheme="majorBidi" w:hAnsiTheme="majorBidi" w:cstheme="majorBidi"/>
+          <w:lang w:bidi="fa-IR"/>
+        </w:rPr>
+        <w:t xml:space="preserve"> on average</w:t>
+      </w:r>
+      <w:r>
+        <w:rPr>
+          <w:rFonts w:asciiTheme="majorBidi" w:hAnsiTheme="majorBidi" w:cstheme="majorBidi"/>
+          <w:lang w:bidi="fa-IR"/>
+        </w:rPr>
+        <w:t>.</w:t>
+      </w:r>
+    </w:p>
+    <w:p>
+      <w:pPr>
+        <w:pStyle w:val="ListParagraph"/>
+        <w:ind w:left="360"/>
+        <w:jc w:val="both"/>
+        <w:rPr>
+          <w:rFonts w:asciiTheme="majorBidi" w:hAnsiTheme="majorBidi" w:cstheme="majorBidi"/>
+          <w:color w:val="156082" w:themeColor="accent1"/>
+          <w:lang w:bidi="fa-IR"/>
+        </w:rPr>
+      </w:pPr>
+    </w:p>
+    <w:p>
+      <w:pPr>
+        <w:pStyle w:val="ListParagraph"/>
+        <w:ind w:left="360"/>
+        <w:jc w:val="both"/>
+        <w:rPr>
+          <w:rFonts w:asciiTheme="majorBidi" w:hAnsiTheme="majorBidi" w:cstheme="majorBidi"/>
+          <w:color w:val="156082" w:themeColor="accent1"/>
+          <w:lang w:bidi="fa-IR"/>
+        </w:rPr>
+      </w:pPr>
+      <w:r>
+        <w:rPr>
+          <w:rFonts w:asciiTheme="majorBidi" w:hAnsiTheme="majorBidi" w:cstheme="majorBidi"/>
+          <w:color w:val="156082" w:themeColor="accent1"/>
+          <w:lang w:bidi="fa-IR"/>
+        </w:rPr>
+        <w:br w:type="page"/>
+      </w:r>
+    </w:p>
+    <w:p>
+      <w:pPr>
+        <w:pStyle w:val="ListParagraph"/>
+        <w:ind w:left="360"/>
+        <w:jc w:val="both"/>
+        <w:rPr>
+          <w:rFonts w:asciiTheme="majorBidi" w:hAnsiTheme="majorBidi" w:cstheme="majorBidi"/>
+          <w:lang w:bidi="fa-IR"/>
+        </w:rPr>
+      </w:pPr>
+      <w:r>
+        <w:rPr>
+          <w:rFonts w:asciiTheme="majorBidi" w:hAnsiTheme="majorBidi" w:cstheme="majorBidi"/>
+          <w:lang w:bidi="fa-IR"/>
+        </w:rPr>
+        <w:lastRenderedPageBreak/>
+        <w:t xml:space="preserve">Now we move to the next function that the question ask which is </w:t>
+      </w:r>
+      <w:r>
+        <w:rPr>
+          <w:rFonts w:asciiTheme="majorBidi" w:hAnsiTheme="majorBidi" w:cstheme="majorBidi"/>
+          <w:lang w:bidi="fa-IR"/>
+        </w:rPr>
+        <w:t>“</w:t>
+      </w:r>
+      <w:r>
+        <w:rPr>
+          <w:rFonts w:asciiTheme="majorBidi" w:hAnsiTheme="majorBidi" w:cstheme="majorBidi"/>
+          <w:b/>
+          <w:bCs/>
+          <w:i/>
+          <w:iCs/>
+          <w:lang w:bidi="fa-IR"/>
+        </w:rPr>
+        <w:t>SEARCH</w:t>
+      </w:r>
+      <w:r>
+        <w:rPr>
+          <w:rFonts w:asciiTheme="majorBidi" w:hAnsiTheme="majorBidi" w:cstheme="majorBidi"/>
+          <w:lang w:bidi="fa-IR"/>
+        </w:rPr>
+        <w:t>”.</w:t>
+      </w:r>
+      <w:r>
+        <w:rPr>
+          <w:rFonts w:asciiTheme="majorBidi" w:hAnsiTheme="majorBidi" w:cstheme="majorBidi"/>
+          <w:lang w:bidi="fa-IR"/>
+        </w:rPr>
+        <w:t xml:space="preserve"> This code will remain the same because in none of the algorithm step, we have used the parent in the code for simple BST. So now we only repeat the pseudocode again. We only mention that the Null will be returned in case that we don’t find a node with this value at tree. So, the pseudocode is as follows:</w:t>
+      </w:r>
+    </w:p>
+    <w:p>
+      <w:pPr>
+        <w:pStyle w:val="ListParagraph"/>
+        <w:ind w:left="360"/>
+        <w:jc w:val="both"/>
+        <w:rPr>
+          <w:rFonts w:asciiTheme="majorBidi" w:hAnsiTheme="majorBidi" w:cstheme="majorBidi"/>
+          <w:color w:val="156082" w:themeColor="accent1"/>
+          <w:lang w:bidi="fa-IR"/>
+        </w:rPr>
+      </w:pPr>
+    </w:p>
+    <w:p>
+      <w:pPr>
+        <w:pStyle w:val="ListParagraph"/>
+        <w:ind w:left="360"/>
+        <w:jc w:val="both"/>
+        <w:rPr>
+          <w:rFonts w:asciiTheme="majorBidi" w:hAnsiTheme="majorBidi" w:cstheme="majorBidi"/>
+          <w:color w:val="156082" w:themeColor="accent1"/>
+          <w:lang w:bidi="fa-IR"/>
+        </w:rPr>
+      </w:pPr>
+    </w:p>
+    <w:p>
+      <w:pPr>
+        <w:pStyle w:val="ListParagraph"/>
+        <w:ind w:left="360"/>
+        <w:jc w:val="both"/>
+        <w:rPr>
+          <w:rFonts w:asciiTheme="majorBidi" w:hAnsiTheme="majorBidi" w:cstheme="majorBidi"/>
+          <w:color w:val="156082" w:themeColor="accent1"/>
+          <w:lang w:bidi="fa-IR"/>
+        </w:rPr>
+      </w:pPr>
+      <w:proofErr w:type="gramStart"/>
+      <w:r>
+        <w:rPr>
+          <w:rFonts w:asciiTheme="majorBidi" w:hAnsiTheme="majorBidi" w:cstheme="majorBidi"/>
+          <w:color w:val="156082" w:themeColor="accent1"/>
+          <w:lang w:bidi="fa-IR"/>
+        </w:rPr>
+        <w:t>SEARCH(</w:t>
+      </w:r>
+      <w:proofErr w:type="gramEnd"/>
+      <w:r>
+        <w:rPr>
+          <w:rFonts w:asciiTheme="majorBidi" w:hAnsiTheme="majorBidi" w:cstheme="majorBidi"/>
+          <w:color w:val="156082" w:themeColor="accent1"/>
+          <w:lang w:bidi="fa-IR"/>
+        </w:rPr>
+        <w:t xml:space="preserve">root, </w:t>
+      </w:r>
+      <w:proofErr w:type="spellStart"/>
+      <w:r>
+        <w:rPr>
+          <w:rFonts w:asciiTheme="majorBidi" w:hAnsiTheme="majorBidi" w:cstheme="majorBidi"/>
+          <w:color w:val="156082" w:themeColor="accent1"/>
+          <w:lang w:bidi="fa-IR"/>
+        </w:rPr>
+        <w:t>val</w:t>
+      </w:r>
+      <w:proofErr w:type="spellEnd"/>
+      <w:r>
+        <w:rPr>
+          <w:rFonts w:asciiTheme="majorBidi" w:hAnsiTheme="majorBidi" w:cstheme="majorBidi"/>
+          <w:color w:val="156082" w:themeColor="accent1"/>
+          <w:lang w:bidi="fa-IR"/>
+        </w:rPr>
+        <w:t>):</w:t>
+      </w:r>
+    </w:p>
+    <w:p>
+      <w:pPr>
+        <w:pStyle w:val="ListParagraph"/>
+        <w:ind w:left="360" w:firstLine="360"/>
+        <w:jc w:val="both"/>
+        <w:rPr>
+          <w:rFonts w:asciiTheme="majorBidi" w:hAnsiTheme="majorBidi" w:cstheme="majorBidi"/>
+          <w:color w:val="156082" w:themeColor="accent1"/>
+          <w:lang w:bidi="fa-IR"/>
+        </w:rPr>
+      </w:pPr>
+      <w:r>
+        <w:rPr>
+          <w:rFonts w:asciiTheme="majorBidi" w:hAnsiTheme="majorBidi" w:cstheme="majorBidi"/>
+          <w:color w:val="156082" w:themeColor="accent1"/>
+          <w:lang w:bidi="fa-IR"/>
+        </w:rPr>
+        <w:t>node = root</w:t>
+      </w:r>
+    </w:p>
+    <w:p>
+      <w:pPr>
+        <w:pStyle w:val="ListParagraph"/>
+        <w:ind w:left="360" w:firstLine="360"/>
+        <w:jc w:val="both"/>
+        <w:rPr>
+          <w:rFonts w:asciiTheme="majorBidi" w:hAnsiTheme="majorBidi" w:cstheme="majorBidi"/>
+          <w:color w:val="156082" w:themeColor="accent1"/>
+          <w:lang w:bidi="fa-IR"/>
+        </w:rPr>
+      </w:pPr>
+      <w:r>
+        <w:rPr>
+          <w:rFonts w:asciiTheme="majorBidi" w:hAnsiTheme="majorBidi" w:cstheme="majorBidi"/>
+          <w:color w:val="156082" w:themeColor="accent1"/>
+          <w:lang w:bidi="fa-IR"/>
+        </w:rPr>
+        <w:t xml:space="preserve">while node is not Null and </w:t>
+      </w:r>
+      <w:proofErr w:type="spellStart"/>
+      <w:proofErr w:type="gramStart"/>
+      <w:r>
+        <w:rPr>
+          <w:rFonts w:asciiTheme="majorBidi" w:hAnsiTheme="majorBidi" w:cstheme="majorBidi"/>
+          <w:color w:val="156082" w:themeColor="accent1"/>
+          <w:lang w:bidi="fa-IR"/>
+        </w:rPr>
+        <w:t>node.val</w:t>
+      </w:r>
+      <w:proofErr w:type="spellEnd"/>
+      <w:r>
+        <w:rPr>
+          <w:rFonts w:asciiTheme="majorBidi" w:hAnsiTheme="majorBidi" w:cstheme="majorBidi"/>
+          <w:color w:val="156082" w:themeColor="accent1"/>
+          <w:lang w:bidi="fa-IR"/>
+        </w:rPr>
+        <w:t xml:space="preserve"> !</w:t>
+      </w:r>
+      <w:proofErr w:type="gramEnd"/>
+      <w:r>
+        <w:rPr>
+          <w:rFonts w:asciiTheme="majorBidi" w:hAnsiTheme="majorBidi" w:cstheme="majorBidi"/>
+          <w:color w:val="156082" w:themeColor="accent1"/>
+          <w:lang w:bidi="fa-IR"/>
+        </w:rPr>
+        <w:t xml:space="preserve">= </w:t>
+      </w:r>
+      <w:proofErr w:type="spellStart"/>
+      <w:r>
+        <w:rPr>
+          <w:rFonts w:asciiTheme="majorBidi" w:hAnsiTheme="majorBidi" w:cstheme="majorBidi"/>
+          <w:color w:val="156082" w:themeColor="accent1"/>
+          <w:lang w:bidi="fa-IR"/>
+        </w:rPr>
+        <w:t>val</w:t>
+      </w:r>
+      <w:proofErr w:type="spellEnd"/>
+      <w:r>
+        <w:rPr>
+          <w:rFonts w:asciiTheme="majorBidi" w:hAnsiTheme="majorBidi" w:cstheme="majorBidi"/>
+          <w:color w:val="156082" w:themeColor="accent1"/>
+          <w:lang w:bidi="fa-IR"/>
+        </w:rPr>
+        <w:t>:</w:t>
+      </w:r>
+    </w:p>
+    <w:p>
+      <w:pPr>
+        <w:pStyle w:val="ListParagraph"/>
+        <w:ind w:left="360" w:firstLine="360"/>
+        <w:jc w:val="both"/>
+        <w:rPr>
+          <w:rFonts w:asciiTheme="majorBidi" w:hAnsiTheme="majorBidi" w:cstheme="majorBidi"/>
+          <w:color w:val="156082" w:themeColor="accent1"/>
+          <w:lang w:bidi="fa-IR"/>
+        </w:rPr>
+      </w:pPr>
+      <w:r>
+        <w:rPr>
+          <w:rFonts w:asciiTheme="majorBidi" w:hAnsiTheme="majorBidi" w:cstheme="majorBidi"/>
+          <w:color w:val="156082" w:themeColor="accent1"/>
+          <w:lang w:bidi="fa-IR"/>
+        </w:rPr>
+        <w:tab/>
+        <w:t xml:space="preserve">if </w:t>
+      </w:r>
+      <w:proofErr w:type="spellStart"/>
+      <w:r>
+        <w:rPr>
+          <w:rFonts w:asciiTheme="majorBidi" w:hAnsiTheme="majorBidi" w:cstheme="majorBidi"/>
+          <w:color w:val="156082" w:themeColor="accent1"/>
+          <w:lang w:bidi="fa-IR"/>
+        </w:rPr>
+        <w:t>node.val</w:t>
+      </w:r>
+      <w:proofErr w:type="spellEnd"/>
+      <w:r>
+        <w:rPr>
+          <w:rFonts w:asciiTheme="majorBidi" w:hAnsiTheme="majorBidi" w:cstheme="majorBidi"/>
+          <w:color w:val="156082" w:themeColor="accent1"/>
+          <w:lang w:bidi="fa-IR"/>
+        </w:rPr>
+        <w:t xml:space="preserve"> &gt; </w:t>
+      </w:r>
+      <w:proofErr w:type="spellStart"/>
+      <w:r>
+        <w:rPr>
+          <w:rFonts w:asciiTheme="majorBidi" w:hAnsiTheme="majorBidi" w:cstheme="majorBidi"/>
+          <w:color w:val="156082" w:themeColor="accent1"/>
+          <w:lang w:bidi="fa-IR"/>
+        </w:rPr>
+        <w:t>val</w:t>
+      </w:r>
+      <w:proofErr w:type="spellEnd"/>
+      <w:r>
+        <w:rPr>
+          <w:rFonts w:asciiTheme="majorBidi" w:hAnsiTheme="majorBidi" w:cstheme="majorBidi"/>
+          <w:color w:val="156082" w:themeColor="accent1"/>
+          <w:lang w:bidi="fa-IR"/>
+        </w:rPr>
+        <w:t xml:space="preserve"> then:</w:t>
+      </w:r>
+    </w:p>
+    <w:p>
+      <w:pPr>
+        <w:pStyle w:val="ListParagraph"/>
+        <w:ind w:left="360" w:firstLine="360"/>
+        <w:jc w:val="both"/>
+        <w:rPr>
+          <w:rFonts w:asciiTheme="majorBidi" w:hAnsiTheme="majorBidi" w:cstheme="majorBidi"/>
+          <w:color w:val="156082" w:themeColor="accent1"/>
+          <w:lang w:bidi="fa-IR"/>
+        </w:rPr>
+      </w:pPr>
+      <w:r>
+        <w:rPr>
+          <w:rFonts w:asciiTheme="majorBidi" w:hAnsiTheme="majorBidi" w:cstheme="majorBidi"/>
+          <w:color w:val="156082" w:themeColor="accent1"/>
+          <w:lang w:bidi="fa-IR"/>
+        </w:rPr>
+        <w:tab/>
+      </w:r>
+      <w:r>
+        <w:rPr>
+          <w:rFonts w:asciiTheme="majorBidi" w:hAnsiTheme="majorBidi" w:cstheme="majorBidi"/>
+          <w:color w:val="156082" w:themeColor="accent1"/>
+          <w:lang w:bidi="fa-IR"/>
+        </w:rPr>
+        <w:tab/>
+        <w:t xml:space="preserve">node = </w:t>
+      </w:r>
+      <w:proofErr w:type="spellStart"/>
+      <w:proofErr w:type="gramStart"/>
+      <w:r>
+        <w:rPr>
+          <w:rFonts w:asciiTheme="majorBidi" w:hAnsiTheme="majorBidi" w:cstheme="majorBidi"/>
+          <w:color w:val="156082" w:themeColor="accent1"/>
+          <w:lang w:bidi="fa-IR"/>
+        </w:rPr>
+        <w:t>node.Left</w:t>
+      </w:r>
+      <w:proofErr w:type="spellEnd"/>
+      <w:proofErr w:type="gramEnd"/>
+    </w:p>
+    <w:p>
+      <w:pPr>
+        <w:pStyle w:val="ListParagraph"/>
+        <w:ind w:left="360" w:firstLine="360"/>
+        <w:jc w:val="both"/>
+        <w:rPr>
+          <w:rFonts w:asciiTheme="majorBidi" w:hAnsiTheme="majorBidi" w:cstheme="majorBidi"/>
+          <w:color w:val="156082" w:themeColor="accent1"/>
+          <w:lang w:bidi="fa-IR"/>
+        </w:rPr>
+      </w:pPr>
+      <w:r>
+        <w:rPr>
+          <w:rFonts w:asciiTheme="majorBidi" w:hAnsiTheme="majorBidi" w:cstheme="majorBidi"/>
+          <w:color w:val="156082" w:themeColor="accent1"/>
+          <w:lang w:bidi="fa-IR"/>
+        </w:rPr>
+        <w:tab/>
+        <w:t>else then:</w:t>
+      </w:r>
+    </w:p>
+    <w:p>
+      <w:pPr>
+        <w:pStyle w:val="ListParagraph"/>
+        <w:ind w:left="360" w:firstLine="360"/>
+        <w:jc w:val="both"/>
+        <w:rPr>
+          <w:rFonts w:asciiTheme="majorBidi" w:hAnsiTheme="majorBidi" w:cstheme="majorBidi"/>
+          <w:color w:val="156082" w:themeColor="accent1"/>
+          <w:lang w:bidi="fa-IR"/>
+        </w:rPr>
+      </w:pPr>
+      <w:r>
+        <w:rPr>
+          <w:rFonts w:asciiTheme="majorBidi" w:hAnsiTheme="majorBidi" w:cstheme="majorBidi"/>
+          <w:color w:val="156082" w:themeColor="accent1"/>
+          <w:lang w:bidi="fa-IR"/>
+        </w:rPr>
+        <w:tab/>
+      </w:r>
+      <w:r>
+        <w:rPr>
+          <w:rFonts w:asciiTheme="majorBidi" w:hAnsiTheme="majorBidi" w:cstheme="majorBidi"/>
+          <w:color w:val="156082" w:themeColor="accent1"/>
+          <w:lang w:bidi="fa-IR"/>
+        </w:rPr>
+        <w:tab/>
+        <w:t xml:space="preserve">node = </w:t>
+      </w:r>
+      <w:proofErr w:type="spellStart"/>
+      <w:proofErr w:type="gramStart"/>
+      <w:r>
+        <w:rPr>
+          <w:rFonts w:asciiTheme="majorBidi" w:hAnsiTheme="majorBidi" w:cstheme="majorBidi"/>
+          <w:color w:val="156082" w:themeColor="accent1"/>
+          <w:lang w:bidi="fa-IR"/>
+        </w:rPr>
+        <w:t>node.Right</w:t>
+      </w:r>
+      <w:proofErr w:type="spellEnd"/>
+      <w:proofErr w:type="gramEnd"/>
+    </w:p>
+    <w:p>
+      <w:pPr>
+        <w:jc w:val="both"/>
+        <w:rPr>
+          <w:rFonts w:asciiTheme="majorBidi" w:hAnsiTheme="majorBidi" w:cstheme="majorBidi"/>
+          <w:color w:val="156082" w:themeColor="accent1"/>
+          <w:lang w:bidi="fa-IR"/>
+        </w:rPr>
+      </w:pPr>
+      <w:r>
+        <w:rPr>
+          <w:rFonts w:asciiTheme="majorBidi" w:hAnsiTheme="majorBidi" w:cstheme="majorBidi"/>
+          <w:color w:val="156082" w:themeColor="accent1"/>
+          <w:lang w:bidi="fa-IR"/>
+        </w:rPr>
+        <w:tab/>
+        <w:t>return node</w:t>
+      </w:r>
+    </w:p>
+    <w:p>
+      <w:pPr>
+        <w:ind w:left="360"/>
+        <w:jc w:val="both"/>
+        <w:rPr>
+          <w:rFonts w:asciiTheme="majorBidi" w:hAnsiTheme="majorBidi" w:cstheme="majorBidi"/>
+          <w:lang w:bidi="fa-IR"/>
+        </w:rPr>
+      </w:pPr>
+      <w:r>
+        <w:rPr>
+          <w:rFonts w:asciiTheme="majorBidi" w:hAnsiTheme="majorBidi" w:cstheme="majorBidi"/>
+          <w:lang w:bidi="fa-IR"/>
+        </w:rPr>
+        <w:t>in the above code, in the worst case we go through all the longest path from root to a leaf which is the tree height that we know is in O (log n)</w:t>
+      </w:r>
+      <w:r>
+        <w:rPr>
+          <w:rFonts w:asciiTheme="majorBidi" w:hAnsiTheme="majorBidi" w:cstheme="majorBidi"/>
+          <w:lang w:bidi="fa-IR"/>
+        </w:rPr>
+        <w:t xml:space="preserve"> on average</w:t>
+      </w:r>
+      <w:r>
+        <w:rPr>
+          <w:rFonts w:asciiTheme="majorBidi" w:hAnsiTheme="majorBidi" w:cstheme="majorBidi"/>
+          <w:lang w:bidi="fa-IR"/>
+        </w:rPr>
+        <w:t>.</w:t>
+      </w:r>
+    </w:p>
+    <w:p>
+      <w:pPr>
+        <w:ind w:left="360"/>
+        <w:jc w:val="both"/>
+        <w:rPr>
+          <w:rFonts w:asciiTheme="majorBidi" w:hAnsiTheme="majorBidi" w:cstheme="majorBidi"/>
+          <w:lang w:bidi="fa-IR"/>
+        </w:rPr>
+      </w:pPr>
+    </w:p>
+    <w:p>
+      <w:pPr>
+        <w:ind w:left="360"/>
+        <w:jc w:val="both"/>
+        <w:rPr>
+          <w:rFonts w:asciiTheme="majorBidi" w:hAnsiTheme="majorBidi" w:cstheme="majorBidi"/>
+          <w:lang w:bidi="fa-IR"/>
+        </w:rPr>
+      </w:pPr>
+    </w:p>
+    <w:p>
+      <w:pPr>
+        <w:ind w:left="360"/>
+        <w:jc w:val="both"/>
+        <w:rPr>
+          <w:rFonts w:asciiTheme="majorBidi" w:hAnsiTheme="majorBidi" w:cstheme="majorBidi"/>
+          <w:lang w:bidi="fa-IR"/>
+        </w:rPr>
+      </w:pPr>
+    </w:p>
+    <w:p>
+      <w:pPr>
+        <w:ind w:left="360"/>
+        <w:jc w:val="both"/>
+        <w:rPr>
+          <w:rFonts w:asciiTheme="majorBidi" w:hAnsiTheme="majorBidi" w:cstheme="majorBidi"/>
+          <w:lang w:bidi="fa-IR"/>
+        </w:rPr>
+      </w:pPr>
+      <w:r>
+        <w:rPr>
+          <w:rFonts w:asciiTheme="majorBidi" w:hAnsiTheme="majorBidi" w:cstheme="majorBidi"/>
+          <w:lang w:bidi="fa-IR"/>
+        </w:rPr>
+        <w:t>For the next function, we need to provide “</w:t>
+      </w:r>
+      <w:r>
+        <w:rPr>
+          <w:rFonts w:asciiTheme="majorBidi" w:hAnsiTheme="majorBidi" w:cstheme="majorBidi"/>
+          <w:b/>
+          <w:bCs/>
+          <w:i/>
+          <w:iCs/>
+          <w:lang w:bidi="fa-IR"/>
+        </w:rPr>
+        <w:t>INSERT</w:t>
+      </w:r>
+      <w:r>
+        <w:rPr>
+          <w:rFonts w:asciiTheme="majorBidi" w:hAnsiTheme="majorBidi" w:cstheme="majorBidi"/>
+          <w:lang w:bidi="fa-IR"/>
+        </w:rPr>
+        <w:t xml:space="preserve">” pseudocode. For this action we take two arguments as an input, which are tree root and the value that we want to insert. For this function, the approach that we take is to start from the root and then at each step for adding the new value, compare it from the current node (initially the root) that we have and then if you are going right (the value is bigger than the current node value) then store that node in a variable called </w:t>
+      </w:r>
+      <w:r>
+        <w:rPr>
+          <w:rFonts w:asciiTheme="majorBidi" w:hAnsiTheme="majorBidi" w:cstheme="majorBidi"/>
+          <w:lang w:bidi="fa-IR"/>
+        </w:rPr>
+        <w:t>predecessor</w:t>
+      </w:r>
+      <w:r>
+        <w:rPr>
+          <w:rFonts w:asciiTheme="majorBidi" w:hAnsiTheme="majorBidi" w:cstheme="majorBidi"/>
+          <w:lang w:bidi="fa-IR"/>
+        </w:rPr>
+        <w:t xml:space="preserve">, which is the node with maximum value among the nodes that their values are less than the current node, or in another word, the node which is the current node previous node in the in-order traversal presentation of the tree. And we also store that node’s previous value at a node called parent to be able to assign the new node as its parent’s left or right child. So then after we </w:t>
+      </w:r>
+      <w:r>
+        <w:rPr>
+          <w:rFonts w:asciiTheme="majorBidi" w:hAnsiTheme="majorBidi" w:cstheme="majorBidi"/>
+          <w:lang w:bidi="fa-IR"/>
+        </w:rPr>
+        <w:t xml:space="preserve">have Null for our node value, it means that we have reached to the section that we have to generate a new node with that value and set its successor and update the </w:t>
+      </w:r>
+      <w:r>
+        <w:rPr>
+          <w:rFonts w:asciiTheme="majorBidi" w:hAnsiTheme="majorBidi" w:cstheme="majorBidi"/>
+          <w:lang w:bidi="fa-IR"/>
+        </w:rPr>
+        <w:t>predecessor</w:t>
+      </w:r>
+      <w:r>
+        <w:rPr>
+          <w:rFonts w:asciiTheme="majorBidi" w:hAnsiTheme="majorBidi" w:cstheme="majorBidi"/>
+          <w:lang w:bidi="fa-IR"/>
+        </w:rPr>
+        <w:t xml:space="preserve"> nodes successor and set it to the new value.</w:t>
+      </w:r>
+      <w:r>
+        <w:rPr>
+          <w:rFonts w:asciiTheme="majorBidi" w:hAnsiTheme="majorBidi" w:cstheme="majorBidi"/>
+          <w:lang w:bidi="fa-IR"/>
+        </w:rPr>
+        <w:t xml:space="preserve"> </w:t>
+      </w:r>
+      <w:r>
+        <w:rPr>
+          <w:rFonts w:asciiTheme="majorBidi" w:hAnsiTheme="majorBidi" w:cstheme="majorBidi"/>
+          <w:lang w:bidi="fa-IR"/>
+        </w:rPr>
+        <w:t>In this implementa</w:t>
+      </w:r>
+      <w:r>
+        <w:rPr>
+          <w:rFonts w:asciiTheme="majorBidi" w:hAnsiTheme="majorBidi" w:cstheme="majorBidi"/>
+          <w:lang w:bidi="fa-IR"/>
+        </w:rPr>
+        <w:t>tion we assume that we don’t have that value in our tree. But checking this can be done in O (log n) as we can simply use “</w:t>
+      </w:r>
+      <w:r>
+        <w:rPr>
+          <w:rFonts w:asciiTheme="majorBidi" w:hAnsiTheme="majorBidi" w:cstheme="majorBidi"/>
+          <w:i/>
+          <w:iCs/>
+          <w:lang w:bidi="fa-IR"/>
+        </w:rPr>
+        <w:t>SEARCH</w:t>
+      </w:r>
+      <w:r>
+        <w:rPr>
+          <w:rFonts w:asciiTheme="majorBidi" w:hAnsiTheme="majorBidi" w:cstheme="majorBidi"/>
+          <w:lang w:bidi="fa-IR"/>
+        </w:rPr>
+        <w:t>”</w:t>
+      </w:r>
+      <w:r>
+        <w:rPr>
+          <w:rFonts w:asciiTheme="majorBidi" w:hAnsiTheme="majorBidi" w:cstheme="majorBidi"/>
+          <w:lang w:bidi="fa-IR"/>
+        </w:rPr>
+        <w:t xml:space="preserve"> </w:t>
+      </w:r>
+      <w:r>
+        <w:rPr>
+          <w:rFonts w:asciiTheme="majorBidi" w:hAnsiTheme="majorBidi" w:cstheme="majorBidi"/>
+          <w:lang w:bidi="fa-IR"/>
+        </w:rPr>
+        <w:t>algorithm that we provided in previous section which will be done in O (log n) and if it returns”</w:t>
+      </w:r>
+      <w:r>
+        <w:rPr>
+          <w:rFonts w:asciiTheme="majorBidi" w:hAnsiTheme="majorBidi" w:cstheme="majorBidi"/>
+          <w:lang w:bidi="fa-IR"/>
+        </w:rPr>
+        <w:t xml:space="preserve"> </w:t>
+      </w:r>
+      <w:r>
+        <w:rPr>
+          <w:rFonts w:asciiTheme="majorBidi" w:hAnsiTheme="majorBidi" w:cstheme="majorBidi"/>
+          <w:i/>
+          <w:iCs/>
+          <w:lang w:bidi="fa-IR"/>
+        </w:rPr>
+        <w:t>Null</w:t>
+      </w:r>
+      <w:r>
+        <w:rPr>
+          <w:rFonts w:asciiTheme="majorBidi" w:hAnsiTheme="majorBidi" w:cstheme="majorBidi"/>
+          <w:lang w:bidi="fa-IR"/>
+        </w:rPr>
+        <w:t>”, we add this node, otherwise we return some exception or “</w:t>
+      </w:r>
+      <w:r>
+        <w:rPr>
+          <w:rFonts w:asciiTheme="majorBidi" w:hAnsiTheme="majorBidi" w:cstheme="majorBidi"/>
+          <w:i/>
+          <w:iCs/>
+          <w:lang w:bidi="fa-IR"/>
+        </w:rPr>
+        <w:t>Null</w:t>
+      </w:r>
+      <w:r>
+        <w:rPr>
+          <w:rFonts w:asciiTheme="majorBidi" w:hAnsiTheme="majorBidi" w:cstheme="majorBidi"/>
+          <w:lang w:bidi="fa-IR"/>
+        </w:rPr>
+        <w:t>”</w:t>
+      </w:r>
+      <w:r>
+        <w:rPr>
+          <w:rFonts w:asciiTheme="majorBidi" w:hAnsiTheme="majorBidi" w:cstheme="majorBidi"/>
+          <w:lang w:bidi="fa-IR"/>
+        </w:rPr>
+        <w:t xml:space="preserve"> </w:t>
+      </w:r>
+      <w:r>
+        <w:rPr>
+          <w:rFonts w:asciiTheme="majorBidi" w:hAnsiTheme="majorBidi" w:cstheme="majorBidi"/>
+          <w:lang w:bidi="fa-IR"/>
+        </w:rPr>
+        <w:t xml:space="preserve">value. </w:t>
+      </w:r>
+      <w:r>
+        <w:rPr>
+          <w:rFonts w:asciiTheme="majorBidi" w:hAnsiTheme="majorBidi" w:cstheme="majorBidi"/>
+          <w:lang w:bidi="fa-IR"/>
+        </w:rPr>
+        <w:t>The pseudocode of the following algorithm is as follows:</w:t>
+      </w:r>
+    </w:p>
+    <w:p>
+      <w:pPr>
+        <w:ind w:left="360"/>
+        <w:jc w:val="both"/>
+        <w:rPr>
+          <w:rFonts w:asciiTheme="majorBidi" w:hAnsiTheme="majorBidi" w:cstheme="majorBidi"/>
+          <w:lang w:bidi="fa-IR"/>
+        </w:rPr>
+      </w:pPr>
+    </w:p>
+    <w:p>
+      <w:pPr>
+        <w:ind w:left="360"/>
+        <w:jc w:val="both"/>
+        <w:rPr>
+          <w:rFonts w:asciiTheme="majorBidi" w:hAnsiTheme="majorBidi" w:cstheme="majorBidi"/>
+          <w:color w:val="156082" w:themeColor="accent1"/>
+          <w:sz w:val="20"/>
+          <w:szCs w:val="20"/>
+          <w:lang w:bidi="fa-IR"/>
+        </w:rPr>
+      </w:pPr>
+      <w:proofErr w:type="gramStart"/>
+      <w:r>
+        <w:rPr>
+          <w:rFonts w:asciiTheme="majorBidi" w:hAnsiTheme="majorBidi" w:cstheme="majorBidi"/>
+          <w:color w:val="156082" w:themeColor="accent1"/>
+          <w:sz w:val="20"/>
+          <w:szCs w:val="20"/>
+          <w:lang w:bidi="fa-IR"/>
+        </w:rPr>
+        <w:lastRenderedPageBreak/>
+        <w:t>INSERT(</w:t>
+      </w:r>
+      <w:proofErr w:type="gramEnd"/>
+      <w:r>
+        <w:rPr>
+          <w:rFonts w:asciiTheme="majorBidi" w:hAnsiTheme="majorBidi" w:cstheme="majorBidi"/>
+          <w:color w:val="156082" w:themeColor="accent1"/>
+          <w:sz w:val="20"/>
+          <w:szCs w:val="20"/>
+          <w:lang w:bidi="fa-IR"/>
+        </w:rPr>
+        <w:t xml:space="preserve">root, </w:t>
+      </w:r>
+      <w:proofErr w:type="spellStart"/>
+      <w:r>
+        <w:rPr>
+          <w:rFonts w:asciiTheme="majorBidi" w:hAnsiTheme="majorBidi" w:cstheme="majorBidi"/>
+          <w:color w:val="156082" w:themeColor="accent1"/>
+          <w:sz w:val="20"/>
+          <w:szCs w:val="20"/>
+          <w:lang w:bidi="fa-IR"/>
+        </w:rPr>
+        <w:t>val</w:t>
+      </w:r>
+      <w:proofErr w:type="spellEnd"/>
+      <w:r>
+        <w:rPr>
+          <w:rFonts w:asciiTheme="majorBidi" w:hAnsiTheme="majorBidi" w:cstheme="majorBidi"/>
+          <w:color w:val="156082" w:themeColor="accent1"/>
+          <w:sz w:val="20"/>
+          <w:szCs w:val="20"/>
+          <w:lang w:bidi="fa-IR"/>
+        </w:rPr>
+        <w:t>):</w:t>
+      </w:r>
+    </w:p>
+    <w:p>
+      <w:pPr>
+        <w:ind w:left="360" w:firstLine="360"/>
+        <w:jc w:val="both"/>
+        <w:rPr>
+          <w:rFonts w:asciiTheme="majorBidi" w:hAnsiTheme="majorBidi" w:cstheme="majorBidi"/>
+          <w:color w:val="156082" w:themeColor="accent1"/>
+          <w:sz w:val="20"/>
+          <w:szCs w:val="20"/>
+          <w:lang w:bidi="fa-IR"/>
+        </w:rPr>
+      </w:pPr>
+      <w:r>
+        <w:rPr>
+          <w:rFonts w:asciiTheme="majorBidi" w:hAnsiTheme="majorBidi" w:cstheme="majorBidi"/>
+          <w:color w:val="156082" w:themeColor="accent1"/>
+          <w:sz w:val="20"/>
+          <w:szCs w:val="20"/>
+          <w:lang w:bidi="fa-IR"/>
+        </w:rPr>
+        <w:t>node = root</w:t>
+      </w:r>
+    </w:p>
+    <w:p>
+      <w:pPr>
+        <w:ind w:left="360" w:firstLine="360"/>
+        <w:jc w:val="both"/>
+        <w:rPr>
+          <w:rFonts w:asciiTheme="majorBidi" w:hAnsiTheme="majorBidi" w:cstheme="majorBidi"/>
+          <w:color w:val="156082" w:themeColor="accent1"/>
+          <w:sz w:val="20"/>
+          <w:szCs w:val="20"/>
+          <w:lang w:bidi="fa-IR"/>
+        </w:rPr>
+      </w:pPr>
+      <w:r>
+        <w:rPr>
+          <w:rFonts w:asciiTheme="majorBidi" w:hAnsiTheme="majorBidi" w:cstheme="majorBidi"/>
+          <w:color w:val="156082" w:themeColor="accent1"/>
+          <w:sz w:val="20"/>
+          <w:szCs w:val="20"/>
+          <w:lang w:bidi="fa-IR"/>
+        </w:rPr>
+        <w:t>parent = Null</w:t>
+      </w:r>
+    </w:p>
+    <w:p>
+      <w:pPr>
+        <w:ind w:left="360" w:firstLine="360"/>
+        <w:jc w:val="both"/>
+        <w:rPr>
+          <w:rFonts w:asciiTheme="majorBidi" w:hAnsiTheme="majorBidi" w:cstheme="majorBidi"/>
+          <w:color w:val="156082" w:themeColor="accent1"/>
+          <w:sz w:val="20"/>
+          <w:szCs w:val="20"/>
+          <w:lang w:bidi="fa-IR"/>
+        </w:rPr>
+      </w:pPr>
+      <w:r>
+        <w:rPr>
+          <w:rFonts w:asciiTheme="majorBidi" w:hAnsiTheme="majorBidi" w:cstheme="majorBidi"/>
+          <w:color w:val="156082" w:themeColor="accent1"/>
+          <w:sz w:val="20"/>
+          <w:szCs w:val="20"/>
+          <w:lang w:bidi="fa-IR"/>
+        </w:rPr>
+        <w:t>predecessor</w:t>
+      </w:r>
+      <w:r>
+        <w:rPr>
+          <w:rFonts w:asciiTheme="majorBidi" w:hAnsiTheme="majorBidi" w:cstheme="majorBidi"/>
+          <w:color w:val="156082" w:themeColor="accent1"/>
+          <w:sz w:val="20"/>
+          <w:szCs w:val="20"/>
+          <w:lang w:bidi="fa-IR"/>
+        </w:rPr>
+        <w:t xml:space="preserve"> = Null</w:t>
+      </w:r>
+    </w:p>
+    <w:p>
+      <w:pPr>
+        <w:ind w:left="360" w:firstLine="360"/>
+        <w:jc w:val="both"/>
+        <w:rPr>
+          <w:rFonts w:asciiTheme="majorBidi" w:hAnsiTheme="majorBidi" w:cstheme="majorBidi"/>
+          <w:color w:val="156082" w:themeColor="accent1"/>
+          <w:sz w:val="20"/>
+          <w:szCs w:val="20"/>
+          <w:lang w:bidi="fa-IR"/>
+        </w:rPr>
+      </w:pPr>
+      <w:r>
+        <w:rPr>
+          <w:rFonts w:asciiTheme="majorBidi" w:hAnsiTheme="majorBidi" w:cstheme="majorBidi"/>
+          <w:color w:val="156082" w:themeColor="accent1"/>
+          <w:sz w:val="20"/>
+          <w:szCs w:val="20"/>
+          <w:lang w:bidi="fa-IR"/>
+        </w:rPr>
+        <w:t>while node is not Null:</w:t>
+      </w:r>
+    </w:p>
+    <w:p>
+      <w:pPr>
+        <w:ind w:left="360" w:firstLine="360"/>
+        <w:jc w:val="both"/>
+        <w:rPr>
+          <w:rFonts w:asciiTheme="majorBidi" w:hAnsiTheme="majorBidi" w:cstheme="majorBidi"/>
+          <w:color w:val="156082" w:themeColor="accent1"/>
+          <w:sz w:val="20"/>
+          <w:szCs w:val="20"/>
+          <w:lang w:bidi="fa-IR"/>
+        </w:rPr>
+      </w:pPr>
+      <w:r>
+        <w:rPr>
+          <w:rFonts w:asciiTheme="majorBidi" w:hAnsiTheme="majorBidi" w:cstheme="majorBidi"/>
+          <w:color w:val="156082" w:themeColor="accent1"/>
+          <w:sz w:val="20"/>
+          <w:szCs w:val="20"/>
+          <w:lang w:bidi="fa-IR"/>
+        </w:rPr>
+        <w:tab/>
+        <w:t>parent = node</w:t>
+      </w:r>
+    </w:p>
+    <w:p>
+      <w:pPr>
+        <w:ind w:left="360" w:firstLine="360"/>
+        <w:jc w:val="both"/>
+        <w:rPr>
+          <w:rFonts w:asciiTheme="majorBidi" w:hAnsiTheme="majorBidi" w:cstheme="majorBidi"/>
+          <w:color w:val="156082" w:themeColor="accent1"/>
+          <w:sz w:val="20"/>
+          <w:szCs w:val="20"/>
+          <w:lang w:bidi="fa-IR"/>
+        </w:rPr>
+      </w:pPr>
+      <w:r>
+        <w:rPr>
+          <w:rFonts w:asciiTheme="majorBidi" w:hAnsiTheme="majorBidi" w:cstheme="majorBidi"/>
+          <w:color w:val="156082" w:themeColor="accent1"/>
+          <w:sz w:val="20"/>
+          <w:szCs w:val="20"/>
+          <w:lang w:bidi="fa-IR"/>
+        </w:rPr>
+        <w:tab/>
+        <w:t xml:space="preserve">if </w:t>
+      </w:r>
+      <w:proofErr w:type="spellStart"/>
+      <w:r>
+        <w:rPr>
+          <w:rFonts w:asciiTheme="majorBidi" w:hAnsiTheme="majorBidi" w:cstheme="majorBidi"/>
+          <w:color w:val="156082" w:themeColor="accent1"/>
+          <w:sz w:val="20"/>
+          <w:szCs w:val="20"/>
+          <w:lang w:bidi="fa-IR"/>
+        </w:rPr>
+        <w:t>node.val</w:t>
+      </w:r>
+      <w:proofErr w:type="spellEnd"/>
+      <w:r>
+        <w:rPr>
+          <w:rFonts w:asciiTheme="majorBidi" w:hAnsiTheme="majorBidi" w:cstheme="majorBidi"/>
+          <w:color w:val="156082" w:themeColor="accent1"/>
+          <w:sz w:val="20"/>
+          <w:szCs w:val="20"/>
+          <w:lang w:bidi="fa-IR"/>
+        </w:rPr>
+        <w:t xml:space="preserve"> &gt; </w:t>
+      </w:r>
+      <w:proofErr w:type="spellStart"/>
+      <w:r>
+        <w:rPr>
+          <w:rFonts w:asciiTheme="majorBidi" w:hAnsiTheme="majorBidi" w:cstheme="majorBidi"/>
+          <w:color w:val="156082" w:themeColor="accent1"/>
+          <w:sz w:val="20"/>
+          <w:szCs w:val="20"/>
+          <w:lang w:bidi="fa-IR"/>
+        </w:rPr>
+        <w:t>val</w:t>
+      </w:r>
+      <w:proofErr w:type="spellEnd"/>
+      <w:r>
+        <w:rPr>
+          <w:rFonts w:asciiTheme="majorBidi" w:hAnsiTheme="majorBidi" w:cstheme="majorBidi"/>
+          <w:color w:val="156082" w:themeColor="accent1"/>
+          <w:sz w:val="20"/>
+          <w:szCs w:val="20"/>
+          <w:lang w:bidi="fa-IR"/>
+        </w:rPr>
+        <w:t xml:space="preserve"> then:</w:t>
+      </w:r>
+    </w:p>
+    <w:p>
+      <w:pPr>
+        <w:ind w:left="360" w:firstLine="360"/>
+        <w:jc w:val="both"/>
+        <w:rPr>
+          <w:rFonts w:asciiTheme="majorBidi" w:hAnsiTheme="majorBidi" w:cstheme="majorBidi"/>
+          <w:color w:val="156082" w:themeColor="accent1"/>
+          <w:sz w:val="20"/>
+          <w:szCs w:val="20"/>
+          <w:lang w:bidi="fa-IR"/>
+        </w:rPr>
+      </w:pPr>
+      <w:r>
+        <w:rPr>
+          <w:rFonts w:asciiTheme="majorBidi" w:hAnsiTheme="majorBidi" w:cstheme="majorBidi"/>
+          <w:color w:val="156082" w:themeColor="accent1"/>
+          <w:sz w:val="20"/>
+          <w:szCs w:val="20"/>
+          <w:lang w:bidi="fa-IR"/>
+        </w:rPr>
+        <w:tab/>
+      </w:r>
+      <w:r>
+        <w:rPr>
+          <w:rFonts w:asciiTheme="majorBidi" w:hAnsiTheme="majorBidi" w:cstheme="majorBidi"/>
+          <w:color w:val="156082" w:themeColor="accent1"/>
+          <w:sz w:val="20"/>
+          <w:szCs w:val="20"/>
+          <w:lang w:bidi="fa-IR"/>
+        </w:rPr>
+        <w:tab/>
+        <w:t xml:space="preserve">node = </w:t>
+      </w:r>
+      <w:proofErr w:type="spellStart"/>
+      <w:proofErr w:type="gramStart"/>
+      <w:r>
+        <w:rPr>
+          <w:rFonts w:asciiTheme="majorBidi" w:hAnsiTheme="majorBidi" w:cstheme="majorBidi"/>
+          <w:color w:val="156082" w:themeColor="accent1"/>
+          <w:sz w:val="20"/>
+          <w:szCs w:val="20"/>
+          <w:lang w:bidi="fa-IR"/>
+        </w:rPr>
+        <w:t>node.Left</w:t>
+      </w:r>
+      <w:proofErr w:type="spellEnd"/>
+      <w:proofErr w:type="gramEnd"/>
+    </w:p>
+    <w:p>
+      <w:pPr>
+        <w:ind w:left="360" w:firstLine="360"/>
+        <w:jc w:val="both"/>
+        <w:rPr>
+          <w:rFonts w:asciiTheme="majorBidi" w:hAnsiTheme="majorBidi" w:cstheme="majorBidi"/>
+          <w:color w:val="156082" w:themeColor="accent1"/>
+          <w:sz w:val="20"/>
+          <w:szCs w:val="20"/>
+          <w:lang w:bidi="fa-IR"/>
+        </w:rPr>
+      </w:pPr>
+      <w:r>
+        <w:rPr>
+          <w:rFonts w:asciiTheme="majorBidi" w:hAnsiTheme="majorBidi" w:cstheme="majorBidi"/>
+          <w:color w:val="156082" w:themeColor="accent1"/>
+          <w:sz w:val="20"/>
+          <w:szCs w:val="20"/>
+          <w:lang w:bidi="fa-IR"/>
+        </w:rPr>
+        <w:tab/>
+        <w:t>else then:</w:t>
+      </w:r>
+    </w:p>
+    <w:p>
+      <w:pPr>
+        <w:jc w:val="both"/>
+        <w:rPr>
+          <w:rFonts w:asciiTheme="majorBidi" w:hAnsiTheme="majorBidi" w:cstheme="majorBidi"/>
+          <w:color w:val="156082" w:themeColor="accent1"/>
+          <w:sz w:val="20"/>
+          <w:szCs w:val="20"/>
+          <w:lang w:bidi="fa-IR"/>
+        </w:rPr>
+      </w:pPr>
+      <w:r>
+        <w:rPr>
+          <w:rFonts w:asciiTheme="majorBidi" w:hAnsiTheme="majorBidi" w:cstheme="majorBidi"/>
+          <w:color w:val="156082" w:themeColor="accent1"/>
+          <w:sz w:val="20"/>
+          <w:szCs w:val="20"/>
+          <w:lang w:bidi="fa-IR"/>
+        </w:rPr>
+        <w:tab/>
+      </w:r>
+      <w:r>
+        <w:rPr>
+          <w:rFonts w:asciiTheme="majorBidi" w:hAnsiTheme="majorBidi" w:cstheme="majorBidi"/>
+          <w:color w:val="156082" w:themeColor="accent1"/>
+          <w:sz w:val="20"/>
+          <w:szCs w:val="20"/>
+          <w:lang w:bidi="fa-IR"/>
+        </w:rPr>
+        <w:tab/>
+      </w:r>
+      <w:r>
+        <w:rPr>
+          <w:rFonts w:asciiTheme="majorBidi" w:hAnsiTheme="majorBidi" w:cstheme="majorBidi"/>
+          <w:color w:val="156082" w:themeColor="accent1"/>
+          <w:sz w:val="20"/>
+          <w:szCs w:val="20"/>
+          <w:lang w:bidi="fa-IR"/>
+        </w:rPr>
+        <w:tab/>
+      </w:r>
+      <w:r>
+        <w:rPr>
+          <w:rFonts w:asciiTheme="majorBidi" w:hAnsiTheme="majorBidi" w:cstheme="majorBidi"/>
+          <w:color w:val="156082" w:themeColor="accent1"/>
+          <w:sz w:val="20"/>
+          <w:szCs w:val="20"/>
+          <w:lang w:bidi="fa-IR"/>
+        </w:rPr>
+        <w:t>predecessor</w:t>
+      </w:r>
+      <w:r>
+        <w:rPr>
+          <w:rFonts w:asciiTheme="majorBidi" w:hAnsiTheme="majorBidi" w:cstheme="majorBidi"/>
+          <w:color w:val="156082" w:themeColor="accent1"/>
+          <w:sz w:val="20"/>
+          <w:szCs w:val="20"/>
+          <w:lang w:bidi="fa-IR"/>
+        </w:rPr>
+        <w:t xml:space="preserve"> = node</w:t>
+      </w:r>
+    </w:p>
+    <w:p>
+      <w:pPr>
+        <w:jc w:val="both"/>
+        <w:rPr>
+          <w:rFonts w:asciiTheme="majorBidi" w:hAnsiTheme="majorBidi" w:cstheme="majorBidi"/>
+          <w:color w:val="156082" w:themeColor="accent1"/>
+          <w:sz w:val="20"/>
+          <w:szCs w:val="20"/>
+          <w:lang w:bidi="fa-IR"/>
+        </w:rPr>
+      </w:pPr>
+      <w:r>
+        <w:rPr>
+          <w:rFonts w:asciiTheme="majorBidi" w:hAnsiTheme="majorBidi" w:cstheme="majorBidi"/>
+          <w:color w:val="156082" w:themeColor="accent1"/>
+          <w:sz w:val="20"/>
+          <w:szCs w:val="20"/>
+          <w:lang w:bidi="fa-IR"/>
+        </w:rPr>
+        <w:tab/>
+      </w:r>
+      <w:r>
+        <w:rPr>
+          <w:rFonts w:asciiTheme="majorBidi" w:hAnsiTheme="majorBidi" w:cstheme="majorBidi"/>
+          <w:color w:val="156082" w:themeColor="accent1"/>
+          <w:sz w:val="20"/>
+          <w:szCs w:val="20"/>
+          <w:lang w:bidi="fa-IR"/>
+        </w:rPr>
+        <w:tab/>
+      </w:r>
+      <w:r>
+        <w:rPr>
+          <w:rFonts w:asciiTheme="majorBidi" w:hAnsiTheme="majorBidi" w:cstheme="majorBidi"/>
+          <w:color w:val="156082" w:themeColor="accent1"/>
+          <w:sz w:val="20"/>
+          <w:szCs w:val="20"/>
+          <w:lang w:bidi="fa-IR"/>
+        </w:rPr>
+        <w:tab/>
+        <w:t xml:space="preserve">node = </w:t>
+      </w:r>
+      <w:proofErr w:type="spellStart"/>
+      <w:proofErr w:type="gramStart"/>
+      <w:r>
+        <w:rPr>
+          <w:rFonts w:asciiTheme="majorBidi" w:hAnsiTheme="majorBidi" w:cstheme="majorBidi"/>
+          <w:color w:val="156082" w:themeColor="accent1"/>
+          <w:sz w:val="20"/>
+          <w:szCs w:val="20"/>
+          <w:lang w:bidi="fa-IR"/>
+        </w:rPr>
+        <w:t>node.Right</w:t>
+      </w:r>
+      <w:proofErr w:type="spellEnd"/>
+      <w:proofErr w:type="gramEnd"/>
+    </w:p>
+    <w:p>
+      <w:pPr>
+        <w:jc w:val="both"/>
+        <w:rPr>
+          <w:rFonts w:asciiTheme="majorBidi" w:hAnsiTheme="majorBidi" w:cstheme="majorBidi"/>
+          <w:color w:val="156082" w:themeColor="accent1"/>
+          <w:sz w:val="20"/>
+          <w:szCs w:val="20"/>
+          <w:lang w:bidi="fa-IR"/>
+        </w:rPr>
+      </w:pPr>
+      <w:r>
+        <w:rPr>
+          <w:rFonts w:asciiTheme="majorBidi" w:hAnsiTheme="majorBidi" w:cstheme="majorBidi"/>
+          <w:color w:val="156082" w:themeColor="accent1"/>
+          <w:sz w:val="20"/>
+          <w:szCs w:val="20"/>
+          <w:lang w:bidi="fa-IR"/>
+        </w:rPr>
+        <w:tab/>
+      </w:r>
+      <w:proofErr w:type="spellStart"/>
+      <w:r>
+        <w:rPr>
+          <w:rFonts w:asciiTheme="majorBidi" w:hAnsiTheme="majorBidi" w:cstheme="majorBidi"/>
+          <w:color w:val="156082" w:themeColor="accent1"/>
+          <w:sz w:val="20"/>
+          <w:szCs w:val="20"/>
+          <w:lang w:bidi="fa-IR"/>
+        </w:rPr>
+        <w:t>newNode</w:t>
+      </w:r>
+      <w:proofErr w:type="spellEnd"/>
+      <w:r>
+        <w:rPr>
+          <w:rFonts w:asciiTheme="majorBidi" w:hAnsiTheme="majorBidi" w:cstheme="majorBidi"/>
+          <w:color w:val="156082" w:themeColor="accent1"/>
+          <w:sz w:val="20"/>
+          <w:szCs w:val="20"/>
+          <w:lang w:bidi="fa-IR"/>
+        </w:rPr>
+        <w:t xml:space="preserve"> = GENERATE_</w:t>
+      </w:r>
+      <w:proofErr w:type="gramStart"/>
+      <w:r>
+        <w:rPr>
+          <w:rFonts w:asciiTheme="majorBidi" w:hAnsiTheme="majorBidi" w:cstheme="majorBidi"/>
+          <w:color w:val="156082" w:themeColor="accent1"/>
+          <w:sz w:val="20"/>
+          <w:szCs w:val="20"/>
+          <w:lang w:bidi="fa-IR"/>
+        </w:rPr>
+        <w:t>NODE(</w:t>
+      </w:r>
+      <w:proofErr w:type="spellStart"/>
+      <w:proofErr w:type="gramEnd"/>
+      <w:r>
+        <w:rPr>
+          <w:rFonts w:asciiTheme="majorBidi" w:hAnsiTheme="majorBidi" w:cstheme="majorBidi"/>
+          <w:color w:val="156082" w:themeColor="accent1"/>
+          <w:sz w:val="20"/>
+          <w:szCs w:val="20"/>
+          <w:lang w:bidi="fa-IR"/>
+        </w:rPr>
+        <w:t>val</w:t>
+      </w:r>
+      <w:proofErr w:type="spellEnd"/>
+      <w:r>
+        <w:rPr>
+          <w:rFonts w:asciiTheme="majorBidi" w:hAnsiTheme="majorBidi" w:cstheme="majorBidi"/>
+          <w:color w:val="156082" w:themeColor="accent1"/>
+          <w:sz w:val="20"/>
+          <w:szCs w:val="20"/>
+          <w:lang w:bidi="fa-IR"/>
+        </w:rPr>
+        <w:t>)</w:t>
+      </w:r>
+    </w:p>
+    <w:p>
+      <w:pPr>
+        <w:jc w:val="both"/>
+        <w:rPr>
+          <w:rFonts w:asciiTheme="majorBidi" w:hAnsiTheme="majorBidi" w:cstheme="majorBidi"/>
+          <w:color w:val="156082" w:themeColor="accent1"/>
+          <w:sz w:val="20"/>
+          <w:szCs w:val="20"/>
+          <w:lang w:bidi="fa-IR"/>
+        </w:rPr>
+      </w:pPr>
+      <w:r>
+        <w:rPr>
+          <w:rFonts w:asciiTheme="majorBidi" w:hAnsiTheme="majorBidi" w:cstheme="majorBidi"/>
+          <w:color w:val="156082" w:themeColor="accent1"/>
+          <w:sz w:val="20"/>
+          <w:szCs w:val="20"/>
+          <w:lang w:bidi="fa-IR"/>
+        </w:rPr>
+        <w:tab/>
+        <w:t xml:space="preserve">if </w:t>
+      </w:r>
+      <w:proofErr w:type="gramStart"/>
+      <w:r>
+        <w:rPr>
+          <w:rFonts w:asciiTheme="majorBidi" w:hAnsiTheme="majorBidi" w:cstheme="majorBidi"/>
+          <w:color w:val="156082" w:themeColor="accent1"/>
+          <w:sz w:val="20"/>
+          <w:szCs w:val="20"/>
+          <w:lang w:bidi="fa-IR"/>
+        </w:rPr>
+        <w:t>parent !</w:t>
+      </w:r>
+      <w:proofErr w:type="gramEnd"/>
+      <w:r>
+        <w:rPr>
+          <w:rFonts w:asciiTheme="majorBidi" w:hAnsiTheme="majorBidi" w:cstheme="majorBidi"/>
+          <w:color w:val="156082" w:themeColor="accent1"/>
+          <w:sz w:val="20"/>
+          <w:szCs w:val="20"/>
+          <w:lang w:bidi="fa-IR"/>
+        </w:rPr>
+        <w:t>= Null then:</w:t>
+      </w:r>
+    </w:p>
+    <w:p>
+      <w:pPr>
+        <w:jc w:val="both"/>
+        <w:rPr>
+          <w:rFonts w:asciiTheme="majorBidi" w:hAnsiTheme="majorBidi" w:cstheme="majorBidi"/>
+          <w:color w:val="156082" w:themeColor="accent1"/>
+          <w:sz w:val="20"/>
+          <w:szCs w:val="20"/>
+          <w:lang w:bidi="fa-IR"/>
+        </w:rPr>
+      </w:pPr>
+      <w:r>
+        <w:rPr>
+          <w:rFonts w:asciiTheme="majorBidi" w:hAnsiTheme="majorBidi" w:cstheme="majorBidi"/>
+          <w:color w:val="156082" w:themeColor="accent1"/>
+          <w:sz w:val="20"/>
+          <w:szCs w:val="20"/>
+          <w:lang w:bidi="fa-IR"/>
+        </w:rPr>
+        <w:tab/>
+      </w:r>
+      <w:r>
+        <w:rPr>
+          <w:rFonts w:asciiTheme="majorBidi" w:hAnsiTheme="majorBidi" w:cstheme="majorBidi"/>
+          <w:color w:val="156082" w:themeColor="accent1"/>
+          <w:sz w:val="20"/>
+          <w:szCs w:val="20"/>
+          <w:lang w:bidi="fa-IR"/>
+        </w:rPr>
+        <w:tab/>
+        <w:t xml:space="preserve">if </w:t>
+      </w:r>
+      <w:proofErr w:type="spellStart"/>
+      <w:r>
+        <w:rPr>
+          <w:rFonts w:asciiTheme="majorBidi" w:hAnsiTheme="majorBidi" w:cstheme="majorBidi"/>
+          <w:color w:val="156082" w:themeColor="accent1"/>
+          <w:sz w:val="20"/>
+          <w:szCs w:val="20"/>
+          <w:lang w:bidi="fa-IR"/>
+        </w:rPr>
+        <w:t>parent.val</w:t>
+      </w:r>
+      <w:proofErr w:type="spellEnd"/>
+      <w:r>
+        <w:rPr>
+          <w:rFonts w:asciiTheme="majorBidi" w:hAnsiTheme="majorBidi" w:cstheme="majorBidi"/>
+          <w:color w:val="156082" w:themeColor="accent1"/>
+          <w:sz w:val="20"/>
+          <w:szCs w:val="20"/>
+          <w:lang w:bidi="fa-IR"/>
+        </w:rPr>
+        <w:t xml:space="preserve"> &gt; </w:t>
+      </w:r>
+      <w:proofErr w:type="spellStart"/>
+      <w:r>
+        <w:rPr>
+          <w:rFonts w:asciiTheme="majorBidi" w:hAnsiTheme="majorBidi" w:cstheme="majorBidi"/>
+          <w:color w:val="156082" w:themeColor="accent1"/>
+          <w:sz w:val="20"/>
+          <w:szCs w:val="20"/>
+          <w:lang w:bidi="fa-IR"/>
+        </w:rPr>
+        <w:t>val</w:t>
+      </w:r>
+      <w:proofErr w:type="spellEnd"/>
+      <w:r>
+        <w:rPr>
+          <w:rFonts w:asciiTheme="majorBidi" w:hAnsiTheme="majorBidi" w:cstheme="majorBidi"/>
+          <w:color w:val="156082" w:themeColor="accent1"/>
+          <w:sz w:val="20"/>
+          <w:szCs w:val="20"/>
+          <w:lang w:bidi="fa-IR"/>
+        </w:rPr>
+        <w:t xml:space="preserve"> then:</w:t>
+      </w:r>
+    </w:p>
+    <w:p>
+      <w:pPr>
+        <w:jc w:val="both"/>
+        <w:rPr>
+          <w:rFonts w:asciiTheme="majorBidi" w:hAnsiTheme="majorBidi" w:cstheme="majorBidi"/>
+          <w:color w:val="156082" w:themeColor="accent1"/>
+          <w:sz w:val="20"/>
+          <w:szCs w:val="20"/>
+          <w:lang w:bidi="fa-IR"/>
+        </w:rPr>
+      </w:pPr>
+      <w:r>
+        <w:rPr>
+          <w:rFonts w:asciiTheme="majorBidi" w:hAnsiTheme="majorBidi" w:cstheme="majorBidi"/>
+          <w:color w:val="156082" w:themeColor="accent1"/>
+          <w:sz w:val="20"/>
+          <w:szCs w:val="20"/>
+          <w:lang w:bidi="fa-IR"/>
+        </w:rPr>
+        <w:tab/>
+      </w:r>
+      <w:r>
+        <w:rPr>
+          <w:rFonts w:asciiTheme="majorBidi" w:hAnsiTheme="majorBidi" w:cstheme="majorBidi"/>
+          <w:color w:val="156082" w:themeColor="accent1"/>
+          <w:sz w:val="20"/>
+          <w:szCs w:val="20"/>
+          <w:lang w:bidi="fa-IR"/>
+        </w:rPr>
+        <w:tab/>
+      </w:r>
+      <w:r>
+        <w:rPr>
+          <w:rFonts w:asciiTheme="majorBidi" w:hAnsiTheme="majorBidi" w:cstheme="majorBidi"/>
+          <w:color w:val="156082" w:themeColor="accent1"/>
+          <w:sz w:val="20"/>
+          <w:szCs w:val="20"/>
+          <w:lang w:bidi="fa-IR"/>
+        </w:rPr>
+        <w:tab/>
+      </w:r>
+      <w:proofErr w:type="spellStart"/>
+      <w:proofErr w:type="gramStart"/>
+      <w:r>
+        <w:rPr>
+          <w:rFonts w:asciiTheme="majorBidi" w:hAnsiTheme="majorBidi" w:cstheme="majorBidi"/>
+          <w:color w:val="156082" w:themeColor="accent1"/>
+          <w:sz w:val="20"/>
+          <w:szCs w:val="20"/>
+          <w:lang w:bidi="fa-IR"/>
+        </w:rPr>
+        <w:t>parent.Left</w:t>
+      </w:r>
+      <w:proofErr w:type="spellEnd"/>
+      <w:proofErr w:type="gramEnd"/>
+      <w:r>
+        <w:rPr>
+          <w:rFonts w:asciiTheme="majorBidi" w:hAnsiTheme="majorBidi" w:cstheme="majorBidi"/>
+          <w:color w:val="156082" w:themeColor="accent1"/>
+          <w:sz w:val="20"/>
+          <w:szCs w:val="20"/>
+          <w:lang w:bidi="fa-IR"/>
+        </w:rPr>
+        <w:t xml:space="preserve"> = </w:t>
+      </w:r>
+      <w:proofErr w:type="spellStart"/>
+      <w:r>
+        <w:rPr>
+          <w:rFonts w:asciiTheme="majorBidi" w:hAnsiTheme="majorBidi" w:cstheme="majorBidi"/>
+          <w:color w:val="156082" w:themeColor="accent1"/>
+          <w:sz w:val="20"/>
+          <w:szCs w:val="20"/>
+          <w:lang w:bidi="fa-IR"/>
+        </w:rPr>
+        <w:t>newNode</w:t>
+      </w:r>
+      <w:proofErr w:type="spellEnd"/>
+    </w:p>
+    <w:p>
+      <w:pPr>
+        <w:jc w:val="both"/>
+        <w:rPr>
+          <w:rFonts w:asciiTheme="majorBidi" w:hAnsiTheme="majorBidi" w:cstheme="majorBidi"/>
+          <w:color w:val="156082" w:themeColor="accent1"/>
+          <w:sz w:val="20"/>
+          <w:szCs w:val="20"/>
+          <w:lang w:bidi="fa-IR"/>
+        </w:rPr>
+      </w:pPr>
+      <w:r>
+        <w:rPr>
+          <w:rFonts w:asciiTheme="majorBidi" w:hAnsiTheme="majorBidi" w:cstheme="majorBidi"/>
+          <w:color w:val="156082" w:themeColor="accent1"/>
+          <w:sz w:val="20"/>
+          <w:szCs w:val="20"/>
+          <w:lang w:bidi="fa-IR"/>
+        </w:rPr>
+        <w:tab/>
+      </w:r>
+      <w:r>
+        <w:rPr>
+          <w:rFonts w:asciiTheme="majorBidi" w:hAnsiTheme="majorBidi" w:cstheme="majorBidi"/>
+          <w:color w:val="156082" w:themeColor="accent1"/>
+          <w:sz w:val="20"/>
+          <w:szCs w:val="20"/>
+          <w:lang w:bidi="fa-IR"/>
+        </w:rPr>
+        <w:tab/>
+        <w:t>else then:</w:t>
+      </w:r>
+    </w:p>
+    <w:p>
+      <w:pPr>
+        <w:jc w:val="both"/>
+        <w:rPr>
+          <w:rFonts w:asciiTheme="majorBidi" w:hAnsiTheme="majorBidi" w:cstheme="majorBidi"/>
+          <w:color w:val="156082" w:themeColor="accent1"/>
+          <w:sz w:val="20"/>
+          <w:szCs w:val="20"/>
+          <w:lang w:bidi="fa-IR"/>
+        </w:rPr>
+      </w:pPr>
+      <w:r>
+        <w:rPr>
+          <w:rFonts w:asciiTheme="majorBidi" w:hAnsiTheme="majorBidi" w:cstheme="majorBidi"/>
+          <w:color w:val="156082" w:themeColor="accent1"/>
+          <w:sz w:val="20"/>
+          <w:szCs w:val="20"/>
+          <w:lang w:bidi="fa-IR"/>
+        </w:rPr>
+        <w:tab/>
+      </w:r>
+      <w:r>
+        <w:rPr>
+          <w:rFonts w:asciiTheme="majorBidi" w:hAnsiTheme="majorBidi" w:cstheme="majorBidi"/>
+          <w:color w:val="156082" w:themeColor="accent1"/>
+          <w:sz w:val="20"/>
+          <w:szCs w:val="20"/>
+          <w:lang w:bidi="fa-IR"/>
+        </w:rPr>
+        <w:tab/>
+      </w:r>
+      <w:r>
+        <w:rPr>
+          <w:rFonts w:asciiTheme="majorBidi" w:hAnsiTheme="majorBidi" w:cstheme="majorBidi"/>
+          <w:color w:val="156082" w:themeColor="accent1"/>
+          <w:sz w:val="20"/>
+          <w:szCs w:val="20"/>
+          <w:lang w:bidi="fa-IR"/>
+        </w:rPr>
+        <w:tab/>
+      </w:r>
+      <w:proofErr w:type="spellStart"/>
+      <w:proofErr w:type="gramStart"/>
+      <w:r>
+        <w:rPr>
+          <w:rFonts w:asciiTheme="majorBidi" w:hAnsiTheme="majorBidi" w:cstheme="majorBidi"/>
+          <w:color w:val="156082" w:themeColor="accent1"/>
+          <w:sz w:val="20"/>
+          <w:szCs w:val="20"/>
+          <w:lang w:bidi="fa-IR"/>
+        </w:rPr>
+        <w:t>parent.Right</w:t>
+      </w:r>
+      <w:proofErr w:type="spellEnd"/>
+      <w:proofErr w:type="gramEnd"/>
+      <w:r>
+        <w:rPr>
+          <w:rFonts w:asciiTheme="majorBidi" w:hAnsiTheme="majorBidi" w:cstheme="majorBidi"/>
+          <w:color w:val="156082" w:themeColor="accent1"/>
+          <w:sz w:val="20"/>
+          <w:szCs w:val="20"/>
+          <w:lang w:bidi="fa-IR"/>
+        </w:rPr>
+        <w:t xml:space="preserve"> = </w:t>
+      </w:r>
+      <w:proofErr w:type="spellStart"/>
+      <w:r>
+        <w:rPr>
+          <w:rFonts w:asciiTheme="majorBidi" w:hAnsiTheme="majorBidi" w:cstheme="majorBidi"/>
+          <w:color w:val="156082" w:themeColor="accent1"/>
+          <w:sz w:val="20"/>
+          <w:szCs w:val="20"/>
+          <w:lang w:bidi="fa-IR"/>
+        </w:rPr>
+        <w:t>newNode</w:t>
+      </w:r>
+      <w:proofErr w:type="spellEnd"/>
+    </w:p>
+    <w:p>
+      <w:pPr>
+        <w:jc w:val="both"/>
+        <w:rPr>
+          <w:rFonts w:asciiTheme="majorBidi" w:hAnsiTheme="majorBidi" w:cstheme="majorBidi"/>
+          <w:color w:val="156082" w:themeColor="accent1"/>
+          <w:sz w:val="20"/>
+          <w:szCs w:val="20"/>
+          <w:lang w:bidi="fa-IR"/>
+        </w:rPr>
+      </w:pPr>
+      <w:r>
+        <w:rPr>
+          <w:rFonts w:asciiTheme="majorBidi" w:hAnsiTheme="majorBidi" w:cstheme="majorBidi"/>
+          <w:color w:val="156082" w:themeColor="accent1"/>
+          <w:sz w:val="20"/>
+          <w:szCs w:val="20"/>
+          <w:lang w:bidi="fa-IR"/>
+        </w:rPr>
+        <w:tab/>
+        <w:t xml:space="preserve">if </w:t>
+      </w:r>
+      <w:proofErr w:type="gramStart"/>
+      <w:r>
+        <w:rPr>
+          <w:rFonts w:asciiTheme="majorBidi" w:hAnsiTheme="majorBidi" w:cstheme="majorBidi"/>
+          <w:color w:val="156082" w:themeColor="accent1"/>
+          <w:sz w:val="20"/>
+          <w:szCs w:val="20"/>
+          <w:lang w:bidi="fa-IR"/>
+        </w:rPr>
+        <w:t>predecessor</w:t>
+      </w:r>
+      <w:r>
+        <w:rPr>
+          <w:rFonts w:asciiTheme="majorBidi" w:hAnsiTheme="majorBidi" w:cstheme="majorBidi"/>
+          <w:color w:val="156082" w:themeColor="accent1"/>
+          <w:sz w:val="20"/>
+          <w:szCs w:val="20"/>
+          <w:lang w:bidi="fa-IR"/>
+        </w:rPr>
+        <w:t xml:space="preserve"> !</w:t>
+      </w:r>
+      <w:proofErr w:type="gramEnd"/>
+      <w:r>
+        <w:rPr>
+          <w:rFonts w:asciiTheme="majorBidi" w:hAnsiTheme="majorBidi" w:cstheme="majorBidi"/>
+          <w:color w:val="156082" w:themeColor="accent1"/>
+          <w:sz w:val="20"/>
+          <w:szCs w:val="20"/>
+          <w:lang w:bidi="fa-IR"/>
+        </w:rPr>
+        <w:t>= Null:</w:t>
+      </w:r>
+    </w:p>
+    <w:p>
+      <w:pPr>
+        <w:jc w:val="both"/>
+        <w:rPr>
+          <w:rFonts w:asciiTheme="majorBidi" w:hAnsiTheme="majorBidi" w:cstheme="majorBidi"/>
+          <w:color w:val="156082" w:themeColor="accent1"/>
+          <w:sz w:val="20"/>
+          <w:szCs w:val="20"/>
+          <w:lang w:bidi="fa-IR"/>
+        </w:rPr>
+      </w:pPr>
+      <w:r>
+        <w:rPr>
+          <w:rFonts w:asciiTheme="majorBidi" w:hAnsiTheme="majorBidi" w:cstheme="majorBidi"/>
+          <w:color w:val="156082" w:themeColor="accent1"/>
+          <w:sz w:val="20"/>
+          <w:szCs w:val="20"/>
+          <w:lang w:bidi="fa-IR"/>
+        </w:rPr>
+        <w:tab/>
+      </w:r>
+      <w:r>
+        <w:rPr>
+          <w:rFonts w:asciiTheme="majorBidi" w:hAnsiTheme="majorBidi" w:cstheme="majorBidi"/>
+          <w:color w:val="156082" w:themeColor="accent1"/>
+          <w:sz w:val="20"/>
+          <w:szCs w:val="20"/>
+          <w:lang w:bidi="fa-IR"/>
+        </w:rPr>
+        <w:tab/>
+      </w:r>
+      <w:proofErr w:type="spellStart"/>
+      <w:r>
+        <w:rPr>
+          <w:rFonts w:asciiTheme="majorBidi" w:hAnsiTheme="majorBidi" w:cstheme="majorBidi"/>
+          <w:color w:val="156082" w:themeColor="accent1"/>
+          <w:sz w:val="20"/>
+          <w:szCs w:val="20"/>
+          <w:lang w:bidi="fa-IR"/>
+        </w:rPr>
+        <w:t>newNode.succ</w:t>
+      </w:r>
+      <w:proofErr w:type="spellEnd"/>
+      <w:r>
+        <w:rPr>
+          <w:rFonts w:asciiTheme="majorBidi" w:hAnsiTheme="majorBidi" w:cstheme="majorBidi"/>
+          <w:color w:val="156082" w:themeColor="accent1"/>
+          <w:sz w:val="20"/>
+          <w:szCs w:val="20"/>
+          <w:lang w:bidi="fa-IR"/>
+        </w:rPr>
+        <w:t xml:space="preserve"> = </w:t>
+      </w:r>
+      <w:proofErr w:type="spellStart"/>
+      <w:proofErr w:type="gramStart"/>
+      <w:r>
+        <w:rPr>
+          <w:rFonts w:asciiTheme="majorBidi" w:hAnsiTheme="majorBidi" w:cstheme="majorBidi"/>
+          <w:color w:val="156082" w:themeColor="accent1"/>
+          <w:sz w:val="20"/>
+          <w:szCs w:val="20"/>
+          <w:lang w:bidi="fa-IR"/>
+        </w:rPr>
+        <w:t>predecessor</w:t>
+      </w:r>
+      <w:r>
+        <w:rPr>
+          <w:rFonts w:asciiTheme="majorBidi" w:hAnsiTheme="majorBidi" w:cstheme="majorBidi"/>
+          <w:color w:val="156082" w:themeColor="accent1"/>
+          <w:sz w:val="20"/>
+          <w:szCs w:val="20"/>
+          <w:lang w:bidi="fa-IR"/>
+        </w:rPr>
+        <w:t>.succ</w:t>
+      </w:r>
+      <w:proofErr w:type="spellEnd"/>
+      <w:proofErr w:type="gramEnd"/>
+    </w:p>
+    <w:p>
+      <w:pPr>
+        <w:jc w:val="both"/>
+        <w:rPr>
+          <w:rFonts w:asciiTheme="majorBidi" w:hAnsiTheme="majorBidi" w:cstheme="majorBidi"/>
+          <w:color w:val="156082" w:themeColor="accent1"/>
+          <w:sz w:val="20"/>
+          <w:szCs w:val="20"/>
+          <w:lang w:bidi="fa-IR"/>
+        </w:rPr>
+      </w:pPr>
+      <w:r>
+        <w:rPr>
+          <w:rFonts w:asciiTheme="majorBidi" w:hAnsiTheme="majorBidi" w:cstheme="majorBidi"/>
+          <w:color w:val="156082" w:themeColor="accent1"/>
+          <w:sz w:val="20"/>
+          <w:szCs w:val="20"/>
+          <w:lang w:bidi="fa-IR"/>
+        </w:rPr>
+        <w:tab/>
+      </w:r>
+      <w:r>
+        <w:rPr>
+          <w:rFonts w:asciiTheme="majorBidi" w:hAnsiTheme="majorBidi" w:cstheme="majorBidi"/>
+          <w:color w:val="156082" w:themeColor="accent1"/>
+          <w:sz w:val="20"/>
+          <w:szCs w:val="20"/>
+          <w:lang w:bidi="fa-IR"/>
+        </w:rPr>
+        <w:tab/>
+      </w:r>
+      <w:proofErr w:type="spellStart"/>
+      <w:proofErr w:type="gramStart"/>
+      <w:r>
+        <w:rPr>
+          <w:rFonts w:asciiTheme="majorBidi" w:hAnsiTheme="majorBidi" w:cstheme="majorBidi"/>
+          <w:color w:val="156082" w:themeColor="accent1"/>
+          <w:sz w:val="20"/>
+          <w:szCs w:val="20"/>
+          <w:lang w:bidi="fa-IR"/>
+        </w:rPr>
+        <w:t>predecessor</w:t>
+      </w:r>
+      <w:r>
+        <w:rPr>
+          <w:rFonts w:asciiTheme="majorBidi" w:hAnsiTheme="majorBidi" w:cstheme="majorBidi"/>
+          <w:color w:val="156082" w:themeColor="accent1"/>
+          <w:sz w:val="20"/>
+          <w:szCs w:val="20"/>
+          <w:lang w:bidi="fa-IR"/>
+        </w:rPr>
+        <w:t>.succ</w:t>
+      </w:r>
+      <w:proofErr w:type="spellEnd"/>
+      <w:proofErr w:type="gramEnd"/>
+      <w:r>
+        <w:rPr>
+          <w:rFonts w:asciiTheme="majorBidi" w:hAnsiTheme="majorBidi" w:cstheme="majorBidi"/>
+          <w:color w:val="156082" w:themeColor="accent1"/>
+          <w:sz w:val="20"/>
+          <w:szCs w:val="20"/>
+          <w:lang w:bidi="fa-IR"/>
+        </w:rPr>
+        <w:t xml:space="preserve"> = </w:t>
+      </w:r>
+      <w:proofErr w:type="spellStart"/>
+      <w:r>
+        <w:rPr>
+          <w:rFonts w:asciiTheme="majorBidi" w:hAnsiTheme="majorBidi" w:cstheme="majorBidi"/>
+          <w:color w:val="156082" w:themeColor="accent1"/>
+          <w:sz w:val="20"/>
+          <w:szCs w:val="20"/>
+          <w:lang w:bidi="fa-IR"/>
+        </w:rPr>
+        <w:t>newNode</w:t>
+      </w:r>
+      <w:proofErr w:type="spellEnd"/>
+    </w:p>
+    <w:p>
+      <w:pPr>
+        <w:jc w:val="both"/>
+        <w:rPr>
+          <w:rFonts w:asciiTheme="majorBidi" w:hAnsiTheme="majorBidi" w:cstheme="majorBidi"/>
+          <w:color w:val="156082" w:themeColor="accent1"/>
+          <w:sz w:val="20"/>
+          <w:szCs w:val="20"/>
+          <w:lang w:bidi="fa-IR"/>
+        </w:rPr>
+      </w:pPr>
+      <w:r>
+        <w:rPr>
+          <w:rFonts w:asciiTheme="majorBidi" w:hAnsiTheme="majorBidi" w:cstheme="majorBidi"/>
+          <w:color w:val="156082" w:themeColor="accent1"/>
+          <w:sz w:val="20"/>
+          <w:szCs w:val="20"/>
+          <w:lang w:bidi="fa-IR"/>
+        </w:rPr>
+        <w:tab/>
+        <w:t xml:space="preserve">else then: // we have only </w:t>
+      </w:r>
+      <w:proofErr w:type="gramStart"/>
+      <w:r>
+        <w:rPr>
+          <w:rFonts w:asciiTheme="majorBidi" w:hAnsiTheme="majorBidi" w:cstheme="majorBidi"/>
+          <w:color w:val="156082" w:themeColor="accent1"/>
+          <w:sz w:val="20"/>
+          <w:szCs w:val="20"/>
+          <w:lang w:bidi="fa-IR"/>
+        </w:rPr>
+        <w:t>came</w:t>
+      </w:r>
+      <w:proofErr w:type="gramEnd"/>
+      <w:r>
+        <w:rPr>
+          <w:rFonts w:asciiTheme="majorBidi" w:hAnsiTheme="majorBidi" w:cstheme="majorBidi"/>
+          <w:color w:val="156082" w:themeColor="accent1"/>
+          <w:sz w:val="20"/>
+          <w:szCs w:val="20"/>
+          <w:lang w:bidi="fa-IR"/>
+        </w:rPr>
+        <w:t xml:space="preserve"> left</w:t>
+      </w:r>
+    </w:p>
+    <w:p>
+      <w:pPr>
+        <w:jc w:val="both"/>
+        <w:rPr>
+          <w:rFonts w:asciiTheme="majorBidi" w:hAnsiTheme="majorBidi" w:cstheme="majorBidi"/>
+          <w:color w:val="156082" w:themeColor="accent1"/>
+          <w:sz w:val="20"/>
+          <w:szCs w:val="20"/>
+          <w:lang w:bidi="fa-IR"/>
+        </w:rPr>
+      </w:pPr>
+      <w:r>
+        <w:rPr>
+          <w:rFonts w:asciiTheme="majorBidi" w:hAnsiTheme="majorBidi" w:cstheme="majorBidi"/>
+          <w:color w:val="156082" w:themeColor="accent1"/>
+          <w:sz w:val="20"/>
+          <w:szCs w:val="20"/>
+          <w:lang w:bidi="fa-IR"/>
+        </w:rPr>
+        <w:tab/>
+      </w:r>
+      <w:r>
+        <w:rPr>
+          <w:rFonts w:asciiTheme="majorBidi" w:hAnsiTheme="majorBidi" w:cstheme="majorBidi"/>
+          <w:color w:val="156082" w:themeColor="accent1"/>
+          <w:sz w:val="20"/>
+          <w:szCs w:val="20"/>
+          <w:lang w:bidi="fa-IR"/>
+        </w:rPr>
+        <w:tab/>
+      </w:r>
+      <w:proofErr w:type="spellStart"/>
+      <w:r>
+        <w:rPr>
+          <w:rFonts w:asciiTheme="majorBidi" w:hAnsiTheme="majorBidi" w:cstheme="majorBidi"/>
+          <w:color w:val="156082" w:themeColor="accent1"/>
+          <w:sz w:val="20"/>
+          <w:szCs w:val="20"/>
+          <w:lang w:bidi="fa-IR"/>
+        </w:rPr>
+        <w:t>newNode.succ</w:t>
+      </w:r>
+      <w:proofErr w:type="spellEnd"/>
+      <w:r>
+        <w:rPr>
+          <w:rFonts w:asciiTheme="majorBidi" w:hAnsiTheme="majorBidi" w:cstheme="majorBidi"/>
+          <w:color w:val="156082" w:themeColor="accent1"/>
+          <w:sz w:val="20"/>
+          <w:szCs w:val="20"/>
+          <w:lang w:bidi="fa-IR"/>
+        </w:rPr>
+        <w:t xml:space="preserve"> = parent</w:t>
+      </w:r>
+    </w:p>
+    <w:p>
+      <w:pPr>
+        <w:jc w:val="both"/>
+        <w:rPr>
+          <w:rFonts w:asciiTheme="majorBidi" w:hAnsiTheme="majorBidi" w:cstheme="majorBidi"/>
+          <w:color w:val="156082" w:themeColor="accent1"/>
+          <w:sz w:val="20"/>
+          <w:szCs w:val="20"/>
+          <w:lang w:bidi="fa-IR"/>
+        </w:rPr>
+      </w:pPr>
+      <w:r>
+        <w:rPr>
+          <w:rFonts w:asciiTheme="majorBidi" w:hAnsiTheme="majorBidi" w:cstheme="majorBidi"/>
+          <w:color w:val="156082" w:themeColor="accent1"/>
+          <w:sz w:val="20"/>
+          <w:szCs w:val="20"/>
+          <w:lang w:bidi="fa-IR"/>
+        </w:rPr>
+        <w:tab/>
+        <w:t>return</w:t>
+      </w:r>
+    </w:p>
+    <w:p>
+      <w:pPr>
+        <w:ind w:left="360"/>
+        <w:jc w:val="both"/>
+        <w:rPr>
+          <w:rFonts w:asciiTheme="majorBidi" w:hAnsiTheme="majorBidi" w:cstheme="majorBidi"/>
+          <w:lang w:bidi="fa-IR"/>
+        </w:rPr>
+      </w:pPr>
+      <w:r>
+        <w:rPr>
+          <w:rFonts w:asciiTheme="majorBidi" w:hAnsiTheme="majorBidi" w:cstheme="majorBidi"/>
+          <w:lang w:bidi="fa-IR"/>
+        </w:rPr>
+        <w:t>in the above code, in the worst case we go through all the longest path from root to a leaf which is the tree height that we know is in O (log n)</w:t>
+      </w:r>
+      <w:r>
+        <w:rPr>
+          <w:rFonts w:asciiTheme="majorBidi" w:hAnsiTheme="majorBidi" w:cstheme="majorBidi"/>
+          <w:lang w:bidi="fa-IR"/>
+        </w:rPr>
+        <w:t xml:space="preserve"> on average</w:t>
+      </w:r>
+      <w:r>
+        <w:rPr>
+          <w:rFonts w:asciiTheme="majorBidi" w:hAnsiTheme="majorBidi" w:cstheme="majorBidi"/>
+          <w:lang w:bidi="fa-IR"/>
+        </w:rPr>
+        <w:t>.</w:t>
+      </w:r>
+    </w:p>
+    <w:p>
+      <w:pPr>
+        <w:ind w:left="360"/>
+        <w:jc w:val="both"/>
+        <w:rPr>
+          <w:rFonts w:asciiTheme="majorBidi" w:hAnsiTheme="majorBidi" w:cstheme="majorBidi"/>
+          <w:lang w:bidi="fa-IR"/>
+        </w:rPr>
+      </w:pPr>
+    </w:p>
+    <w:p>
+      <w:pPr>
+        <w:ind w:left="360"/>
+        <w:jc w:val="both"/>
+        <w:rPr>
+          <w:rFonts w:asciiTheme="majorBidi" w:hAnsiTheme="majorBidi" w:cstheme="majorBidi"/>
+          <w:lang w:bidi="fa-IR"/>
+        </w:rPr>
+      </w:pPr>
+      <w:r>
+        <w:rPr>
+          <w:rFonts w:asciiTheme="majorBidi" w:hAnsiTheme="majorBidi" w:cstheme="majorBidi"/>
+          <w:lang w:bidi="fa-IR"/>
+        </w:rPr>
+        <w:br w:type="page"/>
+      </w:r>
+    </w:p>
+    <w:p>
+      <w:pPr>
+        <w:ind w:left="360"/>
+        <w:jc w:val="both"/>
+        <w:rPr>
+          <w:rFonts w:asciiTheme="majorBidi" w:hAnsiTheme="majorBidi" w:cstheme="majorBidi"/>
+          <w:lang w:bidi="fa-IR"/>
+        </w:rPr>
+      </w:pPr>
+      <w:r>
+        <w:rPr>
+          <w:rFonts w:asciiTheme="majorBidi" w:hAnsiTheme="majorBidi" w:cstheme="majorBidi"/>
+          <w:lang w:bidi="fa-IR"/>
+        </w:rPr>
+        <w:lastRenderedPageBreak/>
+        <w:t xml:space="preserve">Now for the last part, we will provide the pseudocode </w:t>
+      </w:r>
+      <w:r>
+        <w:rPr>
+          <w:rFonts w:asciiTheme="majorBidi" w:hAnsiTheme="majorBidi" w:cstheme="majorBidi"/>
+          <w:lang w:bidi="fa-IR"/>
+        </w:rPr>
+        <w:t>of</w:t>
+      </w:r>
+      <w:r>
+        <w:rPr>
+          <w:rFonts w:asciiTheme="majorBidi" w:hAnsiTheme="majorBidi" w:cstheme="majorBidi"/>
+          <w:lang w:bidi="fa-IR"/>
+        </w:rPr>
+        <w:t xml:space="preserve"> the “</w:t>
+      </w:r>
+      <w:r>
+        <w:rPr>
+          <w:rFonts w:asciiTheme="majorBidi" w:hAnsiTheme="majorBidi" w:cstheme="majorBidi"/>
+          <w:i/>
+          <w:iCs/>
+          <w:lang w:bidi="fa-IR"/>
+        </w:rPr>
+        <w:t>DELETE</w:t>
+      </w:r>
+      <w:r>
+        <w:rPr>
+          <w:rFonts w:asciiTheme="majorBidi" w:hAnsiTheme="majorBidi" w:cstheme="majorBidi"/>
+          <w:lang w:bidi="fa-IR"/>
+        </w:rPr>
+        <w:t>” action. For this action, we will start from the root and then at each step we</w:t>
+      </w:r>
+      <w:r>
+        <w:rPr>
+          <w:rFonts w:asciiTheme="majorBidi" w:hAnsiTheme="majorBidi" w:cstheme="majorBidi"/>
+          <w:lang w:bidi="fa-IR"/>
+        </w:rPr>
+        <w:t xml:space="preserve"> store the node value current value in parent variable and beside that if we</w:t>
+      </w:r>
+      <w:r>
+        <w:rPr>
+          <w:rFonts w:asciiTheme="majorBidi" w:hAnsiTheme="majorBidi" w:cstheme="majorBidi"/>
+          <w:lang w:bidi="fa-IR"/>
+        </w:rPr>
+        <w:t xml:space="preserve"> go to the </w:t>
+      </w:r>
+      <w:r>
+        <w:rPr>
+          <w:rFonts w:asciiTheme="majorBidi" w:hAnsiTheme="majorBidi" w:cstheme="majorBidi"/>
+          <w:lang w:bidi="fa-IR"/>
+        </w:rPr>
+        <w:t>right</w:t>
+      </w:r>
+      <w:r>
+        <w:rPr>
+          <w:rFonts w:asciiTheme="majorBidi" w:hAnsiTheme="majorBidi" w:cstheme="majorBidi"/>
+          <w:lang w:bidi="fa-IR"/>
+        </w:rPr>
+        <w:t xml:space="preserve"> based on the </w:t>
+      </w:r>
+      <w:r>
+        <w:rPr>
+          <w:rFonts w:asciiTheme="majorBidi" w:hAnsiTheme="majorBidi" w:cstheme="majorBidi"/>
+          <w:lang w:bidi="fa-IR"/>
+        </w:rPr>
+        <w:t xml:space="preserve">node value, we store the value of the node before updating it at the variable called </w:t>
+      </w:r>
+      <w:r>
+        <w:rPr>
+          <w:rFonts w:asciiTheme="majorBidi" w:hAnsiTheme="majorBidi" w:cstheme="majorBidi"/>
+          <w:lang w:bidi="fa-IR"/>
+        </w:rPr>
+        <w:t>predecessor</w:t>
+      </w:r>
+      <w:r>
+        <w:rPr>
+          <w:rFonts w:asciiTheme="majorBidi" w:hAnsiTheme="majorBidi" w:cstheme="majorBidi"/>
+          <w:lang w:bidi="fa-IR"/>
+        </w:rPr>
+        <w:t>. Then when we arriv</w:t>
+      </w:r>
+      <w:r>
+        <w:rPr>
+          <w:rFonts w:asciiTheme="majorBidi" w:hAnsiTheme="majorBidi" w:cstheme="majorBidi"/>
+          <w:lang w:bidi="fa-IR"/>
+        </w:rPr>
+        <w:t>e</w:t>
+      </w:r>
+      <w:r>
+        <w:rPr>
+          <w:rFonts w:asciiTheme="majorBidi" w:hAnsiTheme="majorBidi" w:cstheme="majorBidi"/>
+          <w:lang w:bidi="fa-IR"/>
+        </w:rPr>
+        <w:t xml:space="preserve"> to the </w:t>
+      </w:r>
+      <w:r>
+        <w:rPr>
+          <w:rFonts w:asciiTheme="majorBidi" w:hAnsiTheme="majorBidi" w:cstheme="majorBidi"/>
+          <w:lang w:bidi="fa-IR"/>
+        </w:rPr>
+        <w:t xml:space="preserve">node with the value equal to the required value in the input, we first set it </w:t>
+      </w:r>
+      <w:r>
+        <w:rPr>
+          <w:rFonts w:asciiTheme="majorBidi" w:hAnsiTheme="majorBidi" w:cstheme="majorBidi"/>
+          <w:lang w:bidi="fa-IR"/>
+        </w:rPr>
+        <w:t>predecessor</w:t>
+      </w:r>
+      <w:r>
+        <w:rPr>
+          <w:rFonts w:asciiTheme="majorBidi" w:hAnsiTheme="majorBidi" w:cstheme="majorBidi"/>
+          <w:lang w:bidi="fa-IR"/>
+        </w:rPr>
+        <w:t xml:space="preserve">’s successor to this target node successor and then </w:t>
+      </w:r>
+      <w:r>
+        <w:rPr>
+          <w:rFonts w:asciiTheme="majorBidi" w:hAnsiTheme="majorBidi" w:cstheme="majorBidi"/>
+          <w:lang w:bidi="fa-IR"/>
+        </w:rPr>
+        <w:t xml:space="preserve">if it doesn’t have any child, then we return, if it has one child, we replace its parent child (whichever it was, left or right) to that node, if it had both </w:t>
+      </w:r>
+      <w:r>
+        <w:rPr>
+          <w:rFonts w:asciiTheme="majorBidi" w:hAnsiTheme="majorBidi" w:cstheme="majorBidi"/>
+          <w:lang w:bidi="fa-IR"/>
+        </w:rPr>
+        <w:t>children, we get its successor, and remove that successor and then set that successor here.</w:t>
+      </w:r>
+      <w:r>
+        <w:rPr>
+          <w:rFonts w:asciiTheme="majorBidi" w:hAnsiTheme="majorBidi" w:cstheme="majorBidi"/>
+          <w:lang w:bidi="fa-IR"/>
+        </w:rPr>
+        <w:t xml:space="preserve"> The pseudocode is as follows:</w:t>
+      </w:r>
+    </w:p>
+    <w:p>
+      <w:pPr>
+        <w:ind w:left="360"/>
+        <w:jc w:val="both"/>
+        <w:rPr>
+          <w:rFonts w:asciiTheme="majorBidi" w:hAnsiTheme="majorBidi" w:cstheme="majorBidi"/>
+          <w:color w:val="156082" w:themeColor="accent1"/>
+          <w:sz w:val="20"/>
+          <w:szCs w:val="20"/>
+          <w:lang w:bidi="fa-IR"/>
+        </w:rPr>
+      </w:pPr>
+      <w:proofErr w:type="gramStart"/>
+      <w:r>
+        <w:rPr>
+          <w:rFonts w:asciiTheme="majorBidi" w:hAnsiTheme="majorBidi" w:cstheme="majorBidi"/>
+          <w:color w:val="156082" w:themeColor="accent1"/>
+          <w:sz w:val="20"/>
+          <w:szCs w:val="20"/>
+          <w:lang w:bidi="fa-IR"/>
+        </w:rPr>
+        <w:t>DELETE(</w:t>
+      </w:r>
+      <w:proofErr w:type="gramEnd"/>
+      <w:r>
+        <w:rPr>
+          <w:rFonts w:asciiTheme="majorBidi" w:hAnsiTheme="majorBidi" w:cstheme="majorBidi"/>
+          <w:color w:val="156082" w:themeColor="accent1"/>
+          <w:sz w:val="20"/>
+          <w:szCs w:val="20"/>
+          <w:lang w:bidi="fa-IR"/>
+        </w:rPr>
+        <w:t xml:space="preserve">root, </w:t>
+      </w:r>
+      <w:proofErr w:type="spellStart"/>
+      <w:r>
+        <w:rPr>
+          <w:rFonts w:asciiTheme="majorBidi" w:hAnsiTheme="majorBidi" w:cstheme="majorBidi"/>
+          <w:color w:val="156082" w:themeColor="accent1"/>
+          <w:sz w:val="20"/>
+          <w:szCs w:val="20"/>
+          <w:lang w:bidi="fa-IR"/>
+        </w:rPr>
+        <w:t>val</w:t>
+      </w:r>
+      <w:proofErr w:type="spellEnd"/>
+      <w:r>
+        <w:rPr>
+          <w:rFonts w:asciiTheme="majorBidi" w:hAnsiTheme="majorBidi" w:cstheme="majorBidi"/>
+          <w:color w:val="156082" w:themeColor="accent1"/>
+          <w:sz w:val="20"/>
+          <w:szCs w:val="20"/>
+          <w:lang w:bidi="fa-IR"/>
+        </w:rPr>
+        <w:t>):</w:t>
+      </w:r>
+    </w:p>
+    <w:p>
+      <w:pPr>
+        <w:ind w:left="360" w:firstLine="360"/>
+        <w:jc w:val="both"/>
+        <w:rPr>
+          <w:rFonts w:asciiTheme="majorBidi" w:hAnsiTheme="majorBidi" w:cstheme="majorBidi"/>
+          <w:color w:val="156082" w:themeColor="accent1"/>
+          <w:sz w:val="20"/>
+          <w:szCs w:val="20"/>
+          <w:lang w:bidi="fa-IR"/>
+        </w:rPr>
+      </w:pPr>
+      <w:r>
+        <w:rPr>
+          <w:rFonts w:asciiTheme="majorBidi" w:hAnsiTheme="majorBidi" w:cstheme="majorBidi"/>
+          <w:color w:val="156082" w:themeColor="accent1"/>
+          <w:sz w:val="20"/>
+          <w:szCs w:val="20"/>
+          <w:lang w:bidi="fa-IR"/>
+        </w:rPr>
+        <w:t>node = root</w:t>
+      </w:r>
+    </w:p>
+    <w:p>
+      <w:pPr>
+        <w:ind w:left="360" w:firstLine="360"/>
+        <w:jc w:val="both"/>
+        <w:rPr>
+          <w:rFonts w:asciiTheme="majorBidi" w:hAnsiTheme="majorBidi" w:cstheme="majorBidi"/>
+          <w:color w:val="156082" w:themeColor="accent1"/>
+          <w:sz w:val="20"/>
+          <w:szCs w:val="20"/>
+          <w:lang w:bidi="fa-IR"/>
+        </w:rPr>
+      </w:pPr>
+      <w:r>
+        <w:rPr>
+          <w:rFonts w:asciiTheme="majorBidi" w:hAnsiTheme="majorBidi" w:cstheme="majorBidi"/>
+          <w:color w:val="156082" w:themeColor="accent1"/>
+          <w:sz w:val="20"/>
+          <w:szCs w:val="20"/>
+          <w:lang w:bidi="fa-IR"/>
+        </w:rPr>
+        <w:t>predecessor = Null</w:t>
+      </w:r>
+    </w:p>
+    <w:p>
+      <w:pPr>
+        <w:ind w:left="360" w:firstLine="360"/>
+        <w:jc w:val="both"/>
+        <w:rPr>
+          <w:rFonts w:asciiTheme="majorBidi" w:hAnsiTheme="majorBidi" w:cstheme="majorBidi"/>
+          <w:color w:val="156082" w:themeColor="accent1"/>
+          <w:sz w:val="20"/>
+          <w:szCs w:val="20"/>
+          <w:lang w:bidi="fa-IR"/>
+        </w:rPr>
+      </w:pPr>
+      <w:r>
+        <w:rPr>
+          <w:rFonts w:asciiTheme="majorBidi" w:hAnsiTheme="majorBidi" w:cstheme="majorBidi"/>
+          <w:color w:val="156082" w:themeColor="accent1"/>
+          <w:sz w:val="20"/>
+          <w:szCs w:val="20"/>
+          <w:lang w:bidi="fa-IR"/>
+        </w:rPr>
+        <w:t>while node is not Null:</w:t>
+      </w:r>
+    </w:p>
+    <w:p>
+      <w:pPr>
+        <w:ind w:left="360" w:firstLine="360"/>
+        <w:jc w:val="both"/>
+        <w:rPr>
+          <w:rFonts w:asciiTheme="majorBidi" w:hAnsiTheme="majorBidi" w:cstheme="majorBidi"/>
+          <w:color w:val="156082" w:themeColor="accent1"/>
+          <w:sz w:val="20"/>
+          <w:szCs w:val="20"/>
+          <w:lang w:bidi="fa-IR"/>
+        </w:rPr>
+      </w:pPr>
+      <w:r>
+        <w:rPr>
+          <w:rFonts w:asciiTheme="majorBidi" w:hAnsiTheme="majorBidi" w:cstheme="majorBidi"/>
+          <w:color w:val="156082" w:themeColor="accent1"/>
+          <w:sz w:val="20"/>
+          <w:szCs w:val="20"/>
+          <w:lang w:bidi="fa-IR"/>
+        </w:rPr>
+        <w:tab/>
+        <w:t xml:space="preserve">if </w:t>
+      </w:r>
+      <w:proofErr w:type="spellStart"/>
+      <w:r>
+        <w:rPr>
+          <w:rFonts w:asciiTheme="majorBidi" w:hAnsiTheme="majorBidi" w:cstheme="majorBidi"/>
+          <w:color w:val="156082" w:themeColor="accent1"/>
+          <w:sz w:val="20"/>
+          <w:szCs w:val="20"/>
+          <w:lang w:bidi="fa-IR"/>
+        </w:rPr>
+        <w:t>node.val</w:t>
+      </w:r>
+      <w:proofErr w:type="spellEnd"/>
+      <w:r>
+        <w:rPr>
+          <w:rFonts w:asciiTheme="majorBidi" w:hAnsiTheme="majorBidi" w:cstheme="majorBidi"/>
+          <w:color w:val="156082" w:themeColor="accent1"/>
+          <w:sz w:val="20"/>
+          <w:szCs w:val="20"/>
+          <w:lang w:bidi="fa-IR"/>
+        </w:rPr>
+        <w:t xml:space="preserve"> &gt; </w:t>
+      </w:r>
+      <w:proofErr w:type="spellStart"/>
+      <w:r>
+        <w:rPr>
+          <w:rFonts w:asciiTheme="majorBidi" w:hAnsiTheme="majorBidi" w:cstheme="majorBidi"/>
+          <w:color w:val="156082" w:themeColor="accent1"/>
+          <w:sz w:val="20"/>
+          <w:szCs w:val="20"/>
+          <w:lang w:bidi="fa-IR"/>
+        </w:rPr>
+        <w:t>val</w:t>
+      </w:r>
+      <w:proofErr w:type="spellEnd"/>
+      <w:r>
+        <w:rPr>
+          <w:rFonts w:asciiTheme="majorBidi" w:hAnsiTheme="majorBidi" w:cstheme="majorBidi"/>
+          <w:color w:val="156082" w:themeColor="accent1"/>
+          <w:sz w:val="20"/>
+          <w:szCs w:val="20"/>
+          <w:lang w:bidi="fa-IR"/>
+        </w:rPr>
+        <w:t xml:space="preserve"> then:</w:t>
+      </w:r>
+    </w:p>
+    <w:p>
+      <w:pPr>
+        <w:ind w:left="360" w:firstLine="360"/>
+        <w:jc w:val="both"/>
+        <w:rPr>
+          <w:rFonts w:asciiTheme="majorBidi" w:hAnsiTheme="majorBidi" w:cstheme="majorBidi"/>
+          <w:color w:val="156082" w:themeColor="accent1"/>
+          <w:sz w:val="20"/>
+          <w:szCs w:val="20"/>
+          <w:lang w:bidi="fa-IR"/>
+        </w:rPr>
+      </w:pPr>
+      <w:r>
+        <w:rPr>
+          <w:rFonts w:asciiTheme="majorBidi" w:hAnsiTheme="majorBidi" w:cstheme="majorBidi"/>
+          <w:color w:val="156082" w:themeColor="accent1"/>
+          <w:sz w:val="20"/>
+          <w:szCs w:val="20"/>
+          <w:lang w:bidi="fa-IR"/>
+        </w:rPr>
+        <w:tab/>
+      </w:r>
+      <w:r>
+        <w:rPr>
+          <w:rFonts w:asciiTheme="majorBidi" w:hAnsiTheme="majorBidi" w:cstheme="majorBidi"/>
+          <w:color w:val="156082" w:themeColor="accent1"/>
+          <w:sz w:val="20"/>
+          <w:szCs w:val="20"/>
+          <w:lang w:bidi="fa-IR"/>
+        </w:rPr>
+        <w:tab/>
+        <w:t xml:space="preserve">node = </w:t>
+      </w:r>
+      <w:proofErr w:type="spellStart"/>
+      <w:proofErr w:type="gramStart"/>
+      <w:r>
+        <w:rPr>
+          <w:rFonts w:asciiTheme="majorBidi" w:hAnsiTheme="majorBidi" w:cstheme="majorBidi"/>
+          <w:color w:val="156082" w:themeColor="accent1"/>
+          <w:sz w:val="20"/>
+          <w:szCs w:val="20"/>
+          <w:lang w:bidi="fa-IR"/>
+        </w:rPr>
+        <w:t>node.Left</w:t>
+      </w:r>
+      <w:proofErr w:type="spellEnd"/>
+      <w:proofErr w:type="gramEnd"/>
+    </w:p>
+    <w:p>
+      <w:pPr>
+        <w:ind w:left="360" w:firstLine="360"/>
+        <w:jc w:val="both"/>
+        <w:rPr>
+          <w:rFonts w:asciiTheme="majorBidi" w:hAnsiTheme="majorBidi" w:cstheme="majorBidi"/>
+          <w:color w:val="156082" w:themeColor="accent1"/>
+          <w:sz w:val="20"/>
+          <w:szCs w:val="20"/>
+          <w:lang w:bidi="fa-IR"/>
+        </w:rPr>
+      </w:pPr>
+      <w:r>
+        <w:rPr>
+          <w:rFonts w:asciiTheme="majorBidi" w:hAnsiTheme="majorBidi" w:cstheme="majorBidi"/>
+          <w:color w:val="156082" w:themeColor="accent1"/>
+          <w:sz w:val="20"/>
+          <w:szCs w:val="20"/>
+          <w:lang w:bidi="fa-IR"/>
+        </w:rPr>
+        <w:tab/>
+        <w:t>else then:</w:t>
+      </w:r>
+    </w:p>
+    <w:p>
+      <w:pPr>
+        <w:jc w:val="both"/>
+        <w:rPr>
+          <w:rFonts w:asciiTheme="majorBidi" w:hAnsiTheme="majorBidi" w:cstheme="majorBidi"/>
+          <w:color w:val="156082" w:themeColor="accent1"/>
+          <w:sz w:val="20"/>
+          <w:szCs w:val="20"/>
+          <w:lang w:bidi="fa-IR"/>
+        </w:rPr>
+      </w:pPr>
+      <w:r>
+        <w:rPr>
+          <w:rFonts w:asciiTheme="majorBidi" w:hAnsiTheme="majorBidi" w:cstheme="majorBidi"/>
+          <w:color w:val="156082" w:themeColor="accent1"/>
+          <w:sz w:val="20"/>
+          <w:szCs w:val="20"/>
+          <w:lang w:bidi="fa-IR"/>
+        </w:rPr>
+        <w:tab/>
+      </w:r>
+      <w:r>
+        <w:rPr>
+          <w:rFonts w:asciiTheme="majorBidi" w:hAnsiTheme="majorBidi" w:cstheme="majorBidi"/>
+          <w:color w:val="156082" w:themeColor="accent1"/>
+          <w:sz w:val="20"/>
+          <w:szCs w:val="20"/>
+          <w:lang w:bidi="fa-IR"/>
+        </w:rPr>
+        <w:tab/>
+      </w:r>
+      <w:r>
+        <w:rPr>
+          <w:rFonts w:asciiTheme="majorBidi" w:hAnsiTheme="majorBidi" w:cstheme="majorBidi"/>
+          <w:color w:val="156082" w:themeColor="accent1"/>
+          <w:sz w:val="20"/>
+          <w:szCs w:val="20"/>
+          <w:lang w:bidi="fa-IR"/>
+        </w:rPr>
+        <w:tab/>
+        <w:t>predecessor = node</w:t>
+      </w:r>
+    </w:p>
+    <w:p>
+      <w:pPr>
+        <w:jc w:val="both"/>
+        <w:rPr>
+          <w:rFonts w:asciiTheme="majorBidi" w:hAnsiTheme="majorBidi" w:cstheme="majorBidi"/>
+          <w:color w:val="156082" w:themeColor="accent1"/>
+          <w:sz w:val="20"/>
+          <w:szCs w:val="20"/>
+          <w:lang w:bidi="fa-IR"/>
+        </w:rPr>
+      </w:pPr>
+      <w:r>
+        <w:rPr>
+          <w:rFonts w:asciiTheme="majorBidi" w:hAnsiTheme="majorBidi" w:cstheme="majorBidi"/>
+          <w:color w:val="156082" w:themeColor="accent1"/>
+          <w:sz w:val="20"/>
+          <w:szCs w:val="20"/>
+          <w:lang w:bidi="fa-IR"/>
+        </w:rPr>
+        <w:tab/>
+      </w:r>
+      <w:r>
+        <w:rPr>
+          <w:rFonts w:asciiTheme="majorBidi" w:hAnsiTheme="majorBidi" w:cstheme="majorBidi"/>
+          <w:color w:val="156082" w:themeColor="accent1"/>
+          <w:sz w:val="20"/>
+          <w:szCs w:val="20"/>
+          <w:lang w:bidi="fa-IR"/>
+        </w:rPr>
+        <w:tab/>
+      </w:r>
+      <w:r>
+        <w:rPr>
+          <w:rFonts w:asciiTheme="majorBidi" w:hAnsiTheme="majorBidi" w:cstheme="majorBidi"/>
+          <w:color w:val="156082" w:themeColor="accent1"/>
+          <w:sz w:val="20"/>
+          <w:szCs w:val="20"/>
+          <w:lang w:bidi="fa-IR"/>
+        </w:rPr>
+        <w:tab/>
+        <w:t xml:space="preserve">node = </w:t>
+      </w:r>
+      <w:proofErr w:type="spellStart"/>
+      <w:proofErr w:type="gramStart"/>
+      <w:r>
+        <w:rPr>
+          <w:rFonts w:asciiTheme="majorBidi" w:hAnsiTheme="majorBidi" w:cstheme="majorBidi"/>
+          <w:color w:val="156082" w:themeColor="accent1"/>
+          <w:sz w:val="20"/>
+          <w:szCs w:val="20"/>
+          <w:lang w:bidi="fa-IR"/>
+        </w:rPr>
+        <w:t>node.Right</w:t>
+      </w:r>
+      <w:proofErr w:type="spellEnd"/>
+      <w:proofErr w:type="gramEnd"/>
+    </w:p>
+    <w:p>
+      <w:pPr>
+        <w:ind w:firstLine="720"/>
+        <w:rPr>
+          <w:rFonts w:asciiTheme="majorBidi" w:hAnsiTheme="majorBidi" w:cstheme="majorBidi"/>
+          <w:color w:val="156082" w:themeColor="accent1"/>
+          <w:sz w:val="20"/>
+          <w:szCs w:val="20"/>
+          <w:lang w:bidi="fa-IR"/>
+        </w:rPr>
+      </w:pPr>
+      <w:proofErr w:type="gramStart"/>
+      <w:r>
+        <w:rPr>
+          <w:rFonts w:asciiTheme="majorBidi" w:hAnsiTheme="majorBidi" w:cstheme="majorBidi"/>
+          <w:color w:val="156082" w:themeColor="accent1"/>
+          <w:sz w:val="20"/>
+          <w:szCs w:val="20"/>
+          <w:lang w:bidi="fa-IR"/>
+        </w:rPr>
+        <w:t xml:space="preserve">predecessor </w:t>
+      </w:r>
+      <w:r>
+        <w:rPr>
+          <w:rFonts w:asciiTheme="majorBidi" w:hAnsiTheme="majorBidi" w:cstheme="majorBidi"/>
+          <w:color w:val="156082" w:themeColor="accent1"/>
+          <w:sz w:val="20"/>
+          <w:szCs w:val="20"/>
+          <w:lang w:bidi="fa-IR"/>
+        </w:rPr>
+        <w:t>.</w:t>
+      </w:r>
+      <w:proofErr w:type="spellStart"/>
+      <w:r>
+        <w:rPr>
+          <w:rFonts w:asciiTheme="majorBidi" w:hAnsiTheme="majorBidi" w:cstheme="majorBidi"/>
+          <w:color w:val="156082" w:themeColor="accent1"/>
+          <w:sz w:val="20"/>
+          <w:szCs w:val="20"/>
+          <w:lang w:bidi="fa-IR"/>
+        </w:rPr>
+        <w:t>succ</w:t>
+      </w:r>
+      <w:proofErr w:type="spellEnd"/>
+      <w:proofErr w:type="gramEnd"/>
+      <w:r>
+        <w:rPr>
+          <w:rFonts w:asciiTheme="majorBidi" w:hAnsiTheme="majorBidi" w:cstheme="majorBidi"/>
+          <w:color w:val="156082" w:themeColor="accent1"/>
+          <w:sz w:val="20"/>
+          <w:szCs w:val="20"/>
+          <w:lang w:bidi="fa-IR"/>
+        </w:rPr>
+        <w:t xml:space="preserve"> = </w:t>
+      </w:r>
+      <w:proofErr w:type="spellStart"/>
+      <w:r>
+        <w:rPr>
+          <w:rFonts w:asciiTheme="majorBidi" w:hAnsiTheme="majorBidi" w:cstheme="majorBidi"/>
+          <w:color w:val="156082" w:themeColor="accent1"/>
+          <w:sz w:val="20"/>
+          <w:szCs w:val="20"/>
+          <w:lang w:bidi="fa-IR"/>
+        </w:rPr>
+        <w:t>node.succ</w:t>
+      </w:r>
+      <w:proofErr w:type="spellEnd"/>
+    </w:p>
+    <w:p>
+      <w:pPr>
+        <w:ind w:firstLine="720"/>
+        <w:rPr>
+          <w:rFonts w:asciiTheme="majorBidi" w:hAnsiTheme="majorBidi" w:cstheme="majorBidi"/>
+          <w:color w:val="156082" w:themeColor="accent1"/>
+          <w:sz w:val="20"/>
+          <w:szCs w:val="20"/>
+          <w:lang w:bidi="fa-IR"/>
+        </w:rPr>
+      </w:pPr>
+      <w:r>
+        <w:rPr>
+          <w:rFonts w:asciiTheme="majorBidi" w:hAnsiTheme="majorBidi" w:cstheme="majorBidi"/>
+          <w:color w:val="156082" w:themeColor="accent1"/>
+          <w:sz w:val="20"/>
+          <w:szCs w:val="20"/>
+          <w:lang w:bidi="fa-IR"/>
+        </w:rPr>
+        <w:t xml:space="preserve">parent = </w:t>
+      </w:r>
+      <w:proofErr w:type="spellStart"/>
+      <w:r>
+        <w:rPr>
+          <w:rFonts w:asciiTheme="majorBidi" w:hAnsiTheme="majorBidi" w:cstheme="majorBidi"/>
+          <w:color w:val="156082" w:themeColor="accent1"/>
+          <w:sz w:val="20"/>
+          <w:szCs w:val="20"/>
+          <w:lang w:bidi="fa-IR"/>
+        </w:rPr>
+        <w:t>Find_</w:t>
+      </w:r>
+      <w:proofErr w:type="gramStart"/>
+      <w:r>
+        <w:rPr>
+          <w:rFonts w:asciiTheme="majorBidi" w:hAnsiTheme="majorBidi" w:cstheme="majorBidi"/>
+          <w:color w:val="156082" w:themeColor="accent1"/>
+          <w:sz w:val="20"/>
+          <w:szCs w:val="20"/>
+          <w:lang w:bidi="fa-IR"/>
+        </w:rPr>
+        <w:t>Parent</w:t>
+      </w:r>
+      <w:proofErr w:type="spellEnd"/>
+      <w:r>
+        <w:rPr>
+          <w:rFonts w:asciiTheme="majorBidi" w:hAnsiTheme="majorBidi" w:cstheme="majorBidi"/>
+          <w:color w:val="156082" w:themeColor="accent1"/>
+          <w:sz w:val="20"/>
+          <w:szCs w:val="20"/>
+          <w:lang w:bidi="fa-IR"/>
+        </w:rPr>
+        <w:t>(</w:t>
+      </w:r>
+      <w:proofErr w:type="gramEnd"/>
+      <w:r>
+        <w:rPr>
+          <w:rFonts w:asciiTheme="majorBidi" w:hAnsiTheme="majorBidi" w:cstheme="majorBidi"/>
+          <w:color w:val="156082" w:themeColor="accent1"/>
+          <w:sz w:val="20"/>
+          <w:szCs w:val="20"/>
+          <w:lang w:bidi="fa-IR"/>
+        </w:rPr>
+        <w:t xml:space="preserve">root, </w:t>
+      </w:r>
+      <w:proofErr w:type="spellStart"/>
+      <w:r>
+        <w:rPr>
+          <w:rFonts w:asciiTheme="majorBidi" w:hAnsiTheme="majorBidi" w:cstheme="majorBidi"/>
+          <w:color w:val="156082" w:themeColor="accent1"/>
+          <w:sz w:val="20"/>
+          <w:szCs w:val="20"/>
+          <w:lang w:bidi="fa-IR"/>
+        </w:rPr>
+        <w:t>node.val</w:t>
+      </w:r>
+      <w:proofErr w:type="spellEnd"/>
+      <w:r>
+        <w:rPr>
+          <w:rFonts w:asciiTheme="majorBidi" w:hAnsiTheme="majorBidi" w:cstheme="majorBidi"/>
+          <w:color w:val="156082" w:themeColor="accent1"/>
+          <w:sz w:val="20"/>
+          <w:szCs w:val="20"/>
+          <w:lang w:bidi="fa-IR"/>
+        </w:rPr>
+        <w:t>)</w:t>
+      </w:r>
+    </w:p>
+    <w:p>
+      <w:pPr>
+        <w:ind w:firstLine="720"/>
+        <w:rPr>
+          <w:rFonts w:asciiTheme="majorBidi" w:hAnsiTheme="majorBidi" w:cstheme="majorBidi"/>
+          <w:color w:val="156082" w:themeColor="accent1"/>
+          <w:sz w:val="20"/>
+          <w:szCs w:val="20"/>
+          <w:lang w:bidi="fa-IR"/>
+        </w:rPr>
+      </w:pPr>
+      <w:proofErr w:type="spellStart"/>
+      <w:r>
+        <w:rPr>
+          <w:rFonts w:asciiTheme="majorBidi" w:hAnsiTheme="majorBidi" w:cstheme="majorBidi"/>
+          <w:color w:val="156082" w:themeColor="accent1"/>
+          <w:sz w:val="20"/>
+          <w:szCs w:val="20"/>
+          <w:lang w:bidi="fa-IR"/>
+        </w:rPr>
+        <w:t>pred_parent</w:t>
+      </w:r>
+      <w:proofErr w:type="spellEnd"/>
+      <w:r>
+        <w:rPr>
+          <w:rFonts w:asciiTheme="majorBidi" w:hAnsiTheme="majorBidi" w:cstheme="majorBidi"/>
+          <w:color w:val="156082" w:themeColor="accent1"/>
+          <w:sz w:val="20"/>
+          <w:szCs w:val="20"/>
+          <w:lang w:bidi="fa-IR"/>
+        </w:rPr>
+        <w:t xml:space="preserve"> = </w:t>
+      </w:r>
+      <w:proofErr w:type="spellStart"/>
+      <w:r>
+        <w:rPr>
+          <w:rFonts w:asciiTheme="majorBidi" w:hAnsiTheme="majorBidi" w:cstheme="majorBidi"/>
+          <w:color w:val="156082" w:themeColor="accent1"/>
+          <w:sz w:val="20"/>
+          <w:szCs w:val="20"/>
+          <w:lang w:bidi="fa-IR"/>
+        </w:rPr>
+        <w:t>Find_</w:t>
+      </w:r>
+      <w:proofErr w:type="gramStart"/>
+      <w:r>
+        <w:rPr>
+          <w:rFonts w:asciiTheme="majorBidi" w:hAnsiTheme="majorBidi" w:cstheme="majorBidi"/>
+          <w:color w:val="156082" w:themeColor="accent1"/>
+          <w:sz w:val="20"/>
+          <w:szCs w:val="20"/>
+          <w:lang w:bidi="fa-IR"/>
+        </w:rPr>
+        <w:t>Parent</w:t>
+      </w:r>
+      <w:proofErr w:type="spellEnd"/>
+      <w:r>
+        <w:rPr>
+          <w:rFonts w:asciiTheme="majorBidi" w:hAnsiTheme="majorBidi" w:cstheme="majorBidi"/>
+          <w:color w:val="156082" w:themeColor="accent1"/>
+          <w:sz w:val="20"/>
+          <w:szCs w:val="20"/>
+          <w:lang w:bidi="fa-IR"/>
+        </w:rPr>
+        <w:t>(</w:t>
+      </w:r>
+      <w:proofErr w:type="gramEnd"/>
+      <w:r>
+        <w:rPr>
+          <w:rFonts w:asciiTheme="majorBidi" w:hAnsiTheme="majorBidi" w:cstheme="majorBidi"/>
+          <w:color w:val="156082" w:themeColor="accent1"/>
+          <w:sz w:val="20"/>
+          <w:szCs w:val="20"/>
+          <w:lang w:bidi="fa-IR"/>
+        </w:rPr>
+        <w:t xml:space="preserve">root, </w:t>
+      </w:r>
+      <w:proofErr w:type="spellStart"/>
+      <w:r>
+        <w:rPr>
+          <w:rFonts w:asciiTheme="majorBidi" w:hAnsiTheme="majorBidi" w:cstheme="majorBidi"/>
+          <w:color w:val="156082" w:themeColor="accent1"/>
+          <w:sz w:val="20"/>
+          <w:szCs w:val="20"/>
+          <w:lang w:bidi="fa-IR"/>
+        </w:rPr>
+        <w:t>predecessor</w:t>
+      </w:r>
+      <w:r>
+        <w:rPr>
+          <w:rFonts w:asciiTheme="majorBidi" w:hAnsiTheme="majorBidi" w:cstheme="majorBidi"/>
+          <w:color w:val="156082" w:themeColor="accent1"/>
+          <w:sz w:val="20"/>
+          <w:szCs w:val="20"/>
+          <w:lang w:bidi="fa-IR"/>
+        </w:rPr>
+        <w:t>.val</w:t>
+      </w:r>
+      <w:proofErr w:type="spellEnd"/>
+      <w:r>
+        <w:rPr>
+          <w:rFonts w:asciiTheme="majorBidi" w:hAnsiTheme="majorBidi" w:cstheme="majorBidi"/>
+          <w:color w:val="156082" w:themeColor="accent1"/>
+          <w:sz w:val="20"/>
+          <w:szCs w:val="20"/>
+          <w:lang w:bidi="fa-IR"/>
+        </w:rPr>
+        <w:t>)</w:t>
+      </w:r>
+    </w:p>
+    <w:p>
+      <w:pPr>
+        <w:ind w:firstLine="720"/>
+        <w:rPr>
+          <w:rFonts w:asciiTheme="majorBidi" w:hAnsiTheme="majorBidi" w:cstheme="majorBidi"/>
+          <w:color w:val="156082" w:themeColor="accent1"/>
+          <w:sz w:val="20"/>
+          <w:szCs w:val="20"/>
+          <w:lang w:bidi="fa-IR"/>
+        </w:rPr>
+      </w:pPr>
+      <w:r>
+        <w:rPr>
+          <w:rFonts w:asciiTheme="majorBidi" w:hAnsiTheme="majorBidi" w:cstheme="majorBidi"/>
+          <w:color w:val="156082" w:themeColor="accent1"/>
+          <w:sz w:val="20"/>
+          <w:szCs w:val="20"/>
+          <w:lang w:bidi="fa-IR"/>
+        </w:rPr>
+        <w:t xml:space="preserve">if </w:t>
+      </w:r>
+      <w:proofErr w:type="spellStart"/>
+      <w:r>
+        <w:rPr>
+          <w:rFonts w:asciiTheme="majorBidi" w:hAnsiTheme="majorBidi" w:cstheme="majorBidi"/>
+          <w:color w:val="156082" w:themeColor="accent1"/>
+          <w:sz w:val="20"/>
+          <w:szCs w:val="20"/>
+          <w:lang w:bidi="fa-IR"/>
+        </w:rPr>
+        <w:t>pred_</w:t>
+      </w:r>
+      <w:proofErr w:type="gramStart"/>
+      <w:r>
+        <w:rPr>
+          <w:rFonts w:asciiTheme="majorBidi" w:hAnsiTheme="majorBidi" w:cstheme="majorBidi"/>
+          <w:color w:val="156082" w:themeColor="accent1"/>
+          <w:sz w:val="20"/>
+          <w:szCs w:val="20"/>
+          <w:lang w:bidi="fa-IR"/>
+        </w:rPr>
+        <w:t>parent</w:t>
+      </w:r>
+      <w:r>
+        <w:rPr>
+          <w:rFonts w:asciiTheme="majorBidi" w:hAnsiTheme="majorBidi" w:cstheme="majorBidi"/>
+          <w:color w:val="156082" w:themeColor="accent1"/>
+          <w:sz w:val="20"/>
+          <w:szCs w:val="20"/>
+          <w:lang w:bidi="fa-IR"/>
+        </w:rPr>
+        <w:t>.Left</w:t>
+      </w:r>
+      <w:proofErr w:type="spellEnd"/>
+      <w:proofErr w:type="gramEnd"/>
+      <w:r>
+        <w:rPr>
+          <w:rFonts w:asciiTheme="majorBidi" w:hAnsiTheme="majorBidi" w:cstheme="majorBidi"/>
+          <w:color w:val="156082" w:themeColor="accent1"/>
+          <w:sz w:val="20"/>
+          <w:szCs w:val="20"/>
+          <w:lang w:bidi="fa-IR"/>
+        </w:rPr>
+        <w:t xml:space="preserve"> = </w:t>
+      </w:r>
+      <w:r>
+        <w:rPr>
+          <w:rFonts w:asciiTheme="majorBidi" w:hAnsiTheme="majorBidi" w:cstheme="majorBidi"/>
+          <w:color w:val="156082" w:themeColor="accent1"/>
+          <w:sz w:val="20"/>
+          <w:szCs w:val="20"/>
+          <w:lang w:bidi="fa-IR"/>
+        </w:rPr>
+        <w:t>predecessor</w:t>
+      </w:r>
+      <w:r>
+        <w:rPr>
+          <w:rFonts w:asciiTheme="majorBidi" w:hAnsiTheme="majorBidi" w:cstheme="majorBidi"/>
+          <w:color w:val="156082" w:themeColor="accent1"/>
+          <w:sz w:val="20"/>
+          <w:szCs w:val="20"/>
+          <w:lang w:bidi="fa-IR"/>
+        </w:rPr>
+        <w:t xml:space="preserve"> then:</w:t>
+      </w:r>
+    </w:p>
+    <w:p>
+      <w:pPr>
+        <w:ind w:firstLine="720"/>
+        <w:rPr>
+          <w:rFonts w:asciiTheme="majorBidi" w:hAnsiTheme="majorBidi" w:cstheme="majorBidi"/>
+          <w:color w:val="156082" w:themeColor="accent1"/>
+          <w:kern w:val="0"/>
+          <w:sz w:val="20"/>
+          <w:szCs w:val="20"/>
+          <w:lang w:bidi="fa-IR"/>
+          <w14:ligatures w14:val="none"/>
+        </w:rPr>
+      </w:pPr>
+      <w:r>
+        <w:rPr>
+          <w:rFonts w:asciiTheme="majorBidi" w:hAnsiTheme="majorBidi" w:cstheme="majorBidi"/>
+          <w:color w:val="156082" w:themeColor="accent1"/>
+          <w:sz w:val="20"/>
+          <w:szCs w:val="20"/>
+          <w:lang w:bidi="fa-IR"/>
+        </w:rPr>
+        <w:tab/>
+      </w:r>
+      <w:proofErr w:type="spellStart"/>
+      <w:r>
+        <w:rPr>
+          <w:rFonts w:asciiTheme="majorBidi" w:hAnsiTheme="majorBidi" w:cstheme="majorBidi"/>
+          <w:color w:val="156082" w:themeColor="accent1"/>
+          <w:kern w:val="0"/>
+          <w:sz w:val="20"/>
+          <w:szCs w:val="20"/>
+          <w:lang w:bidi="fa-IR"/>
+          <w14:ligatures w14:val="none"/>
+        </w:rPr>
+        <w:t>pred_</w:t>
+      </w:r>
+      <w:proofErr w:type="gramStart"/>
+      <w:r>
+        <w:rPr>
+          <w:rFonts w:asciiTheme="majorBidi" w:hAnsiTheme="majorBidi" w:cstheme="majorBidi"/>
+          <w:color w:val="156082" w:themeColor="accent1"/>
+          <w:kern w:val="0"/>
+          <w:sz w:val="20"/>
+          <w:szCs w:val="20"/>
+          <w:lang w:bidi="fa-IR"/>
+          <w14:ligatures w14:val="none"/>
+        </w:rPr>
+        <w:t>parent</w:t>
+      </w:r>
+      <w:r>
+        <w:rPr>
+          <w:rFonts w:asciiTheme="majorBidi" w:hAnsiTheme="majorBidi" w:cstheme="majorBidi"/>
+          <w:color w:val="156082" w:themeColor="accent1"/>
+          <w:kern w:val="0"/>
+          <w:sz w:val="20"/>
+          <w:szCs w:val="20"/>
+          <w:lang w:bidi="fa-IR"/>
+          <w14:ligatures w14:val="none"/>
+        </w:rPr>
+        <w:t>.Left</w:t>
+      </w:r>
+      <w:proofErr w:type="spellEnd"/>
+      <w:proofErr w:type="gramEnd"/>
+      <w:r>
+        <w:rPr>
+          <w:rFonts w:asciiTheme="majorBidi" w:hAnsiTheme="majorBidi" w:cstheme="majorBidi"/>
+          <w:color w:val="156082" w:themeColor="accent1"/>
+          <w:kern w:val="0"/>
+          <w:sz w:val="20"/>
+          <w:szCs w:val="20"/>
+          <w:lang w:bidi="fa-IR"/>
+          <w14:ligatures w14:val="none"/>
+        </w:rPr>
+        <w:t xml:space="preserve"> = Null</w:t>
+      </w:r>
+    </w:p>
+    <w:p>
+      <w:pPr>
+        <w:ind w:firstLine="720"/>
+        <w:rPr>
+          <w:rFonts w:asciiTheme="majorBidi" w:hAnsiTheme="majorBidi" w:cstheme="majorBidi"/>
+          <w:color w:val="156082" w:themeColor="accent1"/>
+          <w:kern w:val="0"/>
+          <w:sz w:val="20"/>
+          <w:szCs w:val="20"/>
+          <w:lang w:bidi="fa-IR"/>
+          <w14:ligatures w14:val="none"/>
+        </w:rPr>
+      </w:pPr>
+      <w:r>
+        <w:rPr>
+          <w:rFonts w:asciiTheme="majorBidi" w:hAnsiTheme="majorBidi" w:cstheme="majorBidi"/>
+          <w:color w:val="156082" w:themeColor="accent1"/>
+          <w:kern w:val="0"/>
+          <w:sz w:val="20"/>
+          <w:szCs w:val="20"/>
+          <w:lang w:bidi="fa-IR"/>
+          <w14:ligatures w14:val="none"/>
+        </w:rPr>
+        <w:t>else then:</w:t>
+      </w:r>
+    </w:p>
+    <w:p>
+      <w:pPr>
+        <w:ind w:firstLine="720"/>
+        <w:rPr>
+          <w:rFonts w:asciiTheme="majorBidi" w:hAnsiTheme="majorBidi" w:cstheme="majorBidi"/>
+          <w:color w:val="156082" w:themeColor="accent1"/>
+          <w:kern w:val="0"/>
+          <w:sz w:val="20"/>
+          <w:szCs w:val="20"/>
+          <w:lang w:bidi="fa-IR"/>
+          <w14:ligatures w14:val="none"/>
+        </w:rPr>
+      </w:pPr>
+      <w:r>
+        <w:rPr>
+          <w:rFonts w:asciiTheme="majorBidi" w:hAnsiTheme="majorBidi" w:cstheme="majorBidi"/>
+          <w:color w:val="156082" w:themeColor="accent1"/>
+          <w:kern w:val="0"/>
+          <w:sz w:val="20"/>
+          <w:szCs w:val="20"/>
+          <w:lang w:bidi="fa-IR"/>
+          <w14:ligatures w14:val="none"/>
+        </w:rPr>
+        <w:tab/>
+      </w:r>
+      <w:proofErr w:type="spellStart"/>
+      <w:r>
+        <w:rPr>
+          <w:rFonts w:asciiTheme="majorBidi" w:hAnsiTheme="majorBidi" w:cstheme="majorBidi"/>
+          <w:color w:val="156082" w:themeColor="accent1"/>
+          <w:kern w:val="0"/>
+          <w:sz w:val="20"/>
+          <w:szCs w:val="20"/>
+          <w:lang w:bidi="fa-IR"/>
+          <w14:ligatures w14:val="none"/>
+        </w:rPr>
+        <w:t>pred_</w:t>
+      </w:r>
+      <w:proofErr w:type="gramStart"/>
+      <w:r>
+        <w:rPr>
+          <w:rFonts w:asciiTheme="majorBidi" w:hAnsiTheme="majorBidi" w:cstheme="majorBidi"/>
+          <w:color w:val="156082" w:themeColor="accent1"/>
+          <w:kern w:val="0"/>
+          <w:sz w:val="20"/>
+          <w:szCs w:val="20"/>
+          <w:lang w:bidi="fa-IR"/>
+          <w14:ligatures w14:val="none"/>
+        </w:rPr>
+        <w:t>parent</w:t>
+      </w:r>
+      <w:r>
+        <w:rPr>
+          <w:rFonts w:asciiTheme="majorBidi" w:hAnsiTheme="majorBidi" w:cstheme="majorBidi"/>
+          <w:color w:val="156082" w:themeColor="accent1"/>
+          <w:kern w:val="0"/>
+          <w:sz w:val="20"/>
+          <w:szCs w:val="20"/>
+          <w:lang w:bidi="fa-IR"/>
+          <w14:ligatures w14:val="none"/>
+        </w:rPr>
+        <w:t>.Right</w:t>
+      </w:r>
+      <w:proofErr w:type="spellEnd"/>
+      <w:proofErr w:type="gramEnd"/>
+      <w:r>
+        <w:rPr>
+          <w:rFonts w:asciiTheme="majorBidi" w:hAnsiTheme="majorBidi" w:cstheme="majorBidi"/>
+          <w:color w:val="156082" w:themeColor="accent1"/>
+          <w:kern w:val="0"/>
+          <w:sz w:val="20"/>
+          <w:szCs w:val="20"/>
+          <w:lang w:bidi="fa-IR"/>
+          <w14:ligatures w14:val="none"/>
+        </w:rPr>
+        <w:t xml:space="preserve"> = Null</w:t>
+      </w:r>
+    </w:p>
+    <w:p>
+      <w:pPr>
+        <w:ind w:firstLine="720"/>
+        <w:rPr>
+          <w:rFonts w:asciiTheme="majorBidi" w:hAnsiTheme="majorBidi" w:cstheme="majorBidi"/>
+          <w:color w:val="156082" w:themeColor="accent1"/>
+          <w:kern w:val="0"/>
+          <w:sz w:val="20"/>
+          <w:szCs w:val="20"/>
+          <w:lang w:bidi="fa-IR"/>
+          <w14:ligatures w14:val="none"/>
+        </w:rPr>
+      </w:pPr>
+      <w:r>
+        <w:rPr>
+          <w:rFonts w:asciiTheme="majorBidi" w:hAnsiTheme="majorBidi" w:cstheme="majorBidi"/>
+          <w:color w:val="156082" w:themeColor="accent1"/>
+          <w:kern w:val="0"/>
+          <w:sz w:val="20"/>
+          <w:szCs w:val="20"/>
+          <w:lang w:bidi="fa-IR"/>
+          <w14:ligatures w14:val="none"/>
+        </w:rPr>
+        <w:t xml:space="preserve">if </w:t>
+      </w:r>
+      <w:proofErr w:type="spellStart"/>
+      <w:proofErr w:type="gramStart"/>
+      <w:r>
+        <w:rPr>
+          <w:rFonts w:asciiTheme="majorBidi" w:hAnsiTheme="majorBidi" w:cstheme="majorBidi"/>
+          <w:color w:val="156082" w:themeColor="accent1"/>
+          <w:kern w:val="0"/>
+          <w:sz w:val="20"/>
+          <w:szCs w:val="20"/>
+          <w:lang w:bidi="fa-IR"/>
+          <w14:ligatures w14:val="none"/>
+        </w:rPr>
+        <w:t>parent.Left</w:t>
+      </w:r>
+      <w:proofErr w:type="spellEnd"/>
+      <w:proofErr w:type="gramEnd"/>
+      <w:r>
+        <w:rPr>
+          <w:rFonts w:asciiTheme="majorBidi" w:hAnsiTheme="majorBidi" w:cstheme="majorBidi"/>
+          <w:color w:val="156082" w:themeColor="accent1"/>
+          <w:kern w:val="0"/>
+          <w:sz w:val="20"/>
+          <w:szCs w:val="20"/>
+          <w:lang w:bidi="fa-IR"/>
+          <w14:ligatures w14:val="none"/>
+        </w:rPr>
+        <w:t xml:space="preserve"> = node then:</w:t>
+      </w:r>
+    </w:p>
+    <w:p>
+      <w:pPr>
+        <w:ind w:firstLine="720"/>
+        <w:rPr>
+          <w:rFonts w:asciiTheme="majorBidi" w:hAnsiTheme="majorBidi" w:cstheme="majorBidi"/>
+          <w:color w:val="156082" w:themeColor="accent1"/>
+          <w:kern w:val="0"/>
+          <w:sz w:val="20"/>
+          <w:szCs w:val="20"/>
+          <w:lang w:bidi="fa-IR"/>
+          <w14:ligatures w14:val="none"/>
+        </w:rPr>
+      </w:pPr>
+      <w:r>
+        <w:rPr>
+          <w:rFonts w:asciiTheme="majorBidi" w:hAnsiTheme="majorBidi" w:cstheme="majorBidi"/>
+          <w:color w:val="156082" w:themeColor="accent1"/>
+          <w:kern w:val="0"/>
+          <w:sz w:val="20"/>
+          <w:szCs w:val="20"/>
+          <w:lang w:bidi="fa-IR"/>
+          <w14:ligatures w14:val="none"/>
+        </w:rPr>
+        <w:tab/>
+      </w:r>
+      <w:proofErr w:type="spellStart"/>
+      <w:proofErr w:type="gramStart"/>
+      <w:r>
+        <w:rPr>
+          <w:rFonts w:asciiTheme="majorBidi" w:hAnsiTheme="majorBidi" w:cstheme="majorBidi"/>
+          <w:color w:val="156082" w:themeColor="accent1"/>
+          <w:kern w:val="0"/>
+          <w:sz w:val="20"/>
+          <w:szCs w:val="20"/>
+          <w:lang w:bidi="fa-IR"/>
+          <w14:ligatures w14:val="none"/>
+        </w:rPr>
+        <w:t>parent.Left</w:t>
+      </w:r>
+      <w:proofErr w:type="spellEnd"/>
+      <w:proofErr w:type="gramEnd"/>
+      <w:r>
+        <w:rPr>
+          <w:rFonts w:asciiTheme="majorBidi" w:hAnsiTheme="majorBidi" w:cstheme="majorBidi"/>
+          <w:color w:val="156082" w:themeColor="accent1"/>
+          <w:kern w:val="0"/>
+          <w:sz w:val="20"/>
+          <w:szCs w:val="20"/>
+          <w:lang w:bidi="fa-IR"/>
+          <w14:ligatures w14:val="none"/>
+        </w:rPr>
+        <w:t xml:space="preserve"> = </w:t>
+      </w:r>
+      <w:r>
+        <w:rPr>
+          <w:rFonts w:asciiTheme="majorBidi" w:hAnsiTheme="majorBidi" w:cstheme="majorBidi"/>
+          <w:color w:val="156082" w:themeColor="accent1"/>
+          <w:kern w:val="0"/>
+          <w:sz w:val="20"/>
+          <w:szCs w:val="20"/>
+          <w:lang w:bidi="fa-IR"/>
+          <w14:ligatures w14:val="none"/>
+        </w:rPr>
+        <w:t>predecessor</w:t>
+      </w:r>
+    </w:p>
+    <w:p>
+      <w:pPr>
+        <w:ind w:firstLine="720"/>
+        <w:rPr>
+          <w:rFonts w:asciiTheme="majorBidi" w:hAnsiTheme="majorBidi" w:cstheme="majorBidi"/>
+          <w:color w:val="156082" w:themeColor="accent1"/>
+          <w:kern w:val="0"/>
+          <w:sz w:val="20"/>
+          <w:szCs w:val="20"/>
+          <w:lang w:bidi="fa-IR"/>
+          <w14:ligatures w14:val="none"/>
+        </w:rPr>
+      </w:pPr>
+      <w:r>
+        <w:rPr>
+          <w:rFonts w:asciiTheme="majorBidi" w:hAnsiTheme="majorBidi" w:cstheme="majorBidi"/>
+          <w:color w:val="156082" w:themeColor="accent1"/>
+          <w:kern w:val="0"/>
+          <w:sz w:val="20"/>
+          <w:szCs w:val="20"/>
+          <w:lang w:bidi="fa-IR"/>
+          <w14:ligatures w14:val="none"/>
+        </w:rPr>
+        <w:t>else then:</w:t>
+      </w:r>
+    </w:p>
+    <w:p>
+      <w:pPr>
+        <w:ind w:firstLine="720"/>
+        <w:rPr>
+          <w:rFonts w:asciiTheme="majorBidi" w:hAnsiTheme="majorBidi" w:cstheme="majorBidi"/>
+          <w:color w:val="156082" w:themeColor="accent1"/>
+          <w:sz w:val="20"/>
+          <w:szCs w:val="20"/>
+          <w:lang w:bidi="fa-IR"/>
+        </w:rPr>
+      </w:pPr>
+      <w:r>
+        <w:rPr>
+          <w:rFonts w:asciiTheme="majorBidi" w:hAnsiTheme="majorBidi" w:cstheme="majorBidi"/>
+          <w:color w:val="156082" w:themeColor="accent1"/>
+          <w:kern w:val="0"/>
+          <w:sz w:val="20"/>
+          <w:szCs w:val="20"/>
+          <w:lang w:bidi="fa-IR"/>
+          <w14:ligatures w14:val="none"/>
+        </w:rPr>
+        <w:tab/>
+      </w:r>
+      <w:proofErr w:type="spellStart"/>
+      <w:proofErr w:type="gramStart"/>
+      <w:r>
+        <w:rPr>
+          <w:rFonts w:asciiTheme="majorBidi" w:hAnsiTheme="majorBidi" w:cstheme="majorBidi"/>
+          <w:color w:val="156082" w:themeColor="accent1"/>
+          <w:kern w:val="0"/>
+          <w:sz w:val="20"/>
+          <w:szCs w:val="20"/>
+          <w:lang w:bidi="fa-IR"/>
+          <w14:ligatures w14:val="none"/>
+        </w:rPr>
+        <w:t>parent.Right</w:t>
+      </w:r>
+      <w:proofErr w:type="spellEnd"/>
+      <w:proofErr w:type="gramEnd"/>
+      <w:r>
+        <w:rPr>
+          <w:rFonts w:asciiTheme="majorBidi" w:hAnsiTheme="majorBidi" w:cstheme="majorBidi"/>
+          <w:color w:val="156082" w:themeColor="accent1"/>
+          <w:kern w:val="0"/>
+          <w:sz w:val="20"/>
+          <w:szCs w:val="20"/>
+          <w:lang w:bidi="fa-IR"/>
+          <w14:ligatures w14:val="none"/>
+        </w:rPr>
+        <w:t xml:space="preserve"> = </w:t>
+      </w:r>
+      <w:r>
+        <w:rPr>
+          <w:rFonts w:asciiTheme="majorBidi" w:hAnsiTheme="majorBidi" w:cstheme="majorBidi"/>
+          <w:color w:val="156082" w:themeColor="accent1"/>
+          <w:kern w:val="0"/>
+          <w:sz w:val="20"/>
+          <w:szCs w:val="20"/>
+          <w:lang w:bidi="fa-IR"/>
+          <w14:ligatures w14:val="none"/>
+        </w:rPr>
+        <w:t>predecessor</w:t>
+      </w:r>
+    </w:p>
+    <w:p>
+      <w:pPr>
+        <w:ind w:firstLine="720"/>
+        <w:rPr>
+          <w:rFonts w:asciiTheme="majorBidi" w:hAnsiTheme="majorBidi" w:cstheme="majorBidi"/>
+          <w:color w:val="156082" w:themeColor="accent1"/>
+          <w:sz w:val="20"/>
+          <w:szCs w:val="20"/>
+          <w:lang w:bidi="fa-IR"/>
+        </w:rPr>
+      </w:pPr>
+      <w:r>
+        <w:rPr>
+          <w:rFonts w:asciiTheme="majorBidi" w:hAnsiTheme="majorBidi" w:cstheme="majorBidi"/>
+          <w:color w:val="156082" w:themeColor="accent1"/>
+          <w:sz w:val="20"/>
+          <w:szCs w:val="20"/>
+          <w:lang w:bidi="fa-IR"/>
+        </w:rPr>
+        <w:t>del(</w:t>
+      </w:r>
+      <w:r>
+        <w:rPr>
+          <w:rFonts w:asciiTheme="majorBidi" w:hAnsiTheme="majorBidi" w:cstheme="majorBidi"/>
+          <w:color w:val="156082" w:themeColor="accent1"/>
+          <w:sz w:val="20"/>
+          <w:szCs w:val="20"/>
+          <w:lang w:bidi="fa-IR"/>
+        </w:rPr>
+        <w:t>node</w:t>
+      </w:r>
+      <w:r>
+        <w:rPr>
+          <w:rFonts w:asciiTheme="majorBidi" w:hAnsiTheme="majorBidi" w:cstheme="majorBidi"/>
+          <w:color w:val="156082" w:themeColor="accent1"/>
+          <w:sz w:val="20"/>
+          <w:szCs w:val="20"/>
+          <w:lang w:bidi="fa-IR"/>
+        </w:rPr>
+        <w:t>)</w:t>
+      </w:r>
+    </w:p>
+    <w:p>
+      <w:pPr>
+        <w:pStyle w:val="ListParagraph"/>
+        <w:ind w:left="360"/>
+        <w:jc w:val="both"/>
+        <w:rPr>
+          <w:rFonts w:asciiTheme="majorBidi" w:hAnsiTheme="majorBidi" w:cstheme="majorBidi"/>
+          <w:color w:val="156082" w:themeColor="accent1"/>
+          <w:lang w:bidi="fa-IR"/>
+        </w:rPr>
+      </w:pPr>
+      <w:r>
+        <w:rPr>
+          <w:rFonts w:asciiTheme="majorBidi" w:hAnsiTheme="majorBidi" w:cstheme="majorBidi"/>
+          <w:lang w:bidi="fa-IR"/>
+        </w:rPr>
+        <w:t>So</w:t>
+      </w:r>
+      <w:r>
+        <w:rPr>
+          <w:rFonts w:asciiTheme="majorBidi" w:hAnsiTheme="majorBidi" w:cstheme="majorBidi"/>
+          <w:lang w:bidi="fa-IR"/>
+        </w:rPr>
+        <w:t>,</w:t>
+      </w:r>
+      <w:r>
+        <w:rPr>
+          <w:rFonts w:asciiTheme="majorBidi" w:hAnsiTheme="majorBidi" w:cstheme="majorBidi"/>
+          <w:lang w:bidi="fa-IR"/>
+        </w:rPr>
+        <w:t xml:space="preserve"> in the worst case, we will </w:t>
+      </w:r>
+      <w:r>
+        <w:rPr>
+          <w:rFonts w:asciiTheme="majorBidi" w:hAnsiTheme="majorBidi" w:cstheme="majorBidi"/>
+          <w:lang w:bidi="fa-IR"/>
+        </w:rPr>
+        <w:t>go until the tree depth which is O (log n) on average and call parent function which is in O (log n). So, our Pseudocode order will be O (log n) on average.</w:t>
+      </w:r>
       <w:r>
         <w:rPr>
           <w:rFonts w:asciiTheme="majorBidi" w:hAnsiTheme="majorBidi" w:cstheme="majorBidi"/>
@@ -1339,6 +5153,17 @@
     </w:p>
     <w:p>
       <w:pPr>
+        <w:ind w:firstLine="720"/>
+        <w:jc w:val="both"/>
+        <w:rPr>
+          <w:rFonts w:asciiTheme="majorBidi" w:eastAsiaTheme="minorEastAsia" w:hAnsiTheme="majorBidi" w:cstheme="majorBidi"/>
+          <w:color w:val="156082" w:themeColor="accent1"/>
+          <w:lang w:bidi="fa-IR"/>
+        </w:rPr>
+      </w:pPr>
+    </w:p>
+    <w:p>
+      <w:pPr>
         <w:jc w:val="both"/>
         <w:rPr>
           <w:rFonts w:asciiTheme="majorBidi" w:eastAsiaTheme="minorEastAsia" w:hAnsiTheme="majorBidi" w:cstheme="majorBidi"/>
@@ -2644,7 +6469,6 @@
                 <w:rFonts w:asciiTheme="majorBidi" w:hAnsiTheme="majorBidi" w:cstheme="majorBidi"/>
                 <w:lang w:bidi="fa-IR"/>
               </w:rPr>
-              <w:lastRenderedPageBreak/>
               <w:t>Freq</w:t>
             </w:r>
           </w:p>
@@ -4531,7 +8355,7 @@
 </file>
 
 <file path=word/endnotes.xml><?xml version="1.0" encoding="utf-8"?>
-<w:endnotes xmlns:wpc="http://schemas.microsoft.com/office/word/2010/wordprocessingCanvas" xmlns:cx="http://schemas.microsoft.com/office/drawing/2014/chartex" xmlns:cx1="http://schemas.microsoft.com/office/drawing/2015/9/8/chartex" xmlns:cx2="http://schemas.microsoft.com/office/drawing/2015/10/21/chartex" xmlns:cx3="http://schemas.microsoft.com/office/drawing/2016/5/9/chartex" xmlns:cx4="http://schemas.microsoft.com/office/drawing/2016/5/10/chartex" xmlns:cx5="http://schemas.microsoft.com/office/drawing/2016/5/11/chartex" xmlns:cx6="http://schemas.microsoft.com/office/drawing/2016/5/12/chartex" xmlns:cx7="http://schemas.microsoft.com/office/drawing/2016/5/13/chartex" xmlns:cx8="http://schemas.microsoft.com/office/drawing/2016/5/14/chartex" xmlns:mc="http://schemas.openxmlformats.org/markup-compatibility/2006" xmlns:aink="http://schemas.microsoft.com/office/drawing/2016/ink" xmlns:am3d="http://schemas.microsoft.com/office/drawing/2017/model3d" xmlns:o="urn:schemas-microsoft-com:office:office" xmlns:r="http://schemas.openxmlformats.org/officeDocument/2006/relationships" xmlns:m="http://schemas.openxmlformats.org/officeDocument/2006/math" xmlns:v="urn:schemas-microsoft-com:vml" xmlns:wp14="http://schemas.microsoft.com/office/word/2010/wordprocessingDrawing" xmlns:wp="http://schemas.openxmlformats.org/drawingml/2006/wordprocessingDrawing" xmlns:w10="urn:schemas-microsoft-com:office:word" xmlns:w="http://schemas.openxmlformats.org/wordprocessingml/2006/main" xmlns:w14="http://schemas.microsoft.com/office/word/2010/wordml" xmlns:w15="http://schemas.microsoft.com/office/word/2012/wordml" xmlns:w16cid="http://schemas.microsoft.com/office/word/2016/wordml/cid" xmlns:w16se="http://schemas.microsoft.com/office/word/2015/wordml/symex" xmlns:wpg="http://schemas.microsoft.com/office/word/2010/wordprocessingGroup" xmlns:wpi="http://schemas.microsoft.com/office/word/2010/wordprocessingInk" xmlns:wne="http://schemas.microsoft.com/office/word/2006/wordml" xmlns:wps="http://schemas.microsoft.com/office/word/2010/wordprocessingShape" mc:Ignorable="w14 w15 w16se w16cid wp14">
+<w:endnotes xmlns:wpc="http://schemas.microsoft.com/office/word/2010/wordprocessingCanvas" xmlns:cx="http://schemas.microsoft.com/office/drawing/2014/chartex" xmlns:cx1="http://schemas.microsoft.com/office/drawing/2015/9/8/chartex" xmlns:cx2="http://schemas.microsoft.com/office/drawing/2015/10/21/chartex" xmlns:cx3="http://schemas.microsoft.com/office/drawing/2016/5/9/chartex" xmlns:cx4="http://schemas.microsoft.com/office/drawing/2016/5/10/chartex" xmlns:cx5="http://schemas.microsoft.com/office/drawing/2016/5/11/chartex" xmlns:cx6="http://schemas.microsoft.com/office/drawing/2016/5/12/chartex" xmlns:cx7="http://schemas.microsoft.com/office/drawing/2016/5/13/chartex" xmlns:cx8="http://schemas.microsoft.com/office/drawing/2016/5/14/chartex" xmlns:mc="http://schemas.openxmlformats.org/markup-compatibility/2006" xmlns:aink="http://schemas.microsoft.com/office/drawing/2016/ink" xmlns:am3d="http://schemas.microsoft.com/office/drawing/2017/model3d" xmlns:o="urn:schemas-microsoft-com:office:office" xmlns:oel="http://schemas.microsoft.com/office/2019/extlst" xmlns:r="http://schemas.openxmlformats.org/officeDocument/2006/relationships" xmlns:m="http://schemas.openxmlformats.org/officeDocument/2006/math" xmlns:v="urn:schemas-microsoft-com:vml" xmlns:wp14="http://schemas.microsoft.com/office/word/2010/wordprocessingDrawing" xmlns:wp="http://schemas.openxmlformats.org/drawingml/2006/wordprocessingDrawing" xmlns:w10="urn:schemas-microsoft-com:office:word" xmlns:w="http://schemas.openxmlformats.org/wordprocessingml/2006/main" xmlns:w14="http://schemas.microsoft.com/office/word/2010/wordml" xmlns:w15="http://schemas.microsoft.com/office/word/2012/wordml" xmlns:w16cex="http://schemas.microsoft.com/office/word/2018/wordml/cex" xmlns:w16cid="http://schemas.microsoft.com/office/word/2016/wordml/cid" xmlns:w16="http://schemas.microsoft.com/office/word/2018/wordml" xmlns:w16sdtdh="http://schemas.microsoft.com/office/word/2020/wordml/sdtdatahash" xmlns:w16se="http://schemas.microsoft.com/office/word/2015/wordml/symex" xmlns:wpg="http://schemas.microsoft.com/office/word/2010/wordprocessingGroup" xmlns:wpi="http://schemas.microsoft.com/office/word/2010/wordprocessingInk" xmlns:wne="http://schemas.microsoft.com/office/word/2006/wordml" xmlns:wps="http://schemas.microsoft.com/office/word/2010/wordprocessingShape" mc:Ignorable="w14 w15 w16se w16cid w16 w16cex w16sdtdh wp14">
   <w:endnote w:type="separator" w:id="-1">
     <w:p>
       <w:pPr>
@@ -4556,7 +8380,7 @@
 </file>
 
 <file path=word/footer1.xml><?xml version="1.0" encoding="utf-8"?>
-<w:ftr xmlns:wpc="http://schemas.microsoft.com/office/word/2010/wordprocessingCanvas" xmlns:cx="http://schemas.microsoft.com/office/drawing/2014/chartex" xmlns:cx1="http://schemas.microsoft.com/office/drawing/2015/9/8/chartex" xmlns:cx2="http://schemas.microsoft.com/office/drawing/2015/10/21/chartex" xmlns:cx3="http://schemas.microsoft.com/office/drawing/2016/5/9/chartex" xmlns:cx4="http://schemas.microsoft.com/office/drawing/2016/5/10/chartex" xmlns:cx5="http://schemas.microsoft.com/office/drawing/2016/5/11/chartex" xmlns:cx6="http://schemas.microsoft.com/office/drawing/2016/5/12/chartex" xmlns:cx7="http://schemas.microsoft.com/office/drawing/2016/5/13/chartex" xmlns:cx8="http://schemas.microsoft.com/office/drawing/2016/5/14/chartex" xmlns:mc="http://schemas.openxmlformats.org/markup-compatibility/2006" xmlns:aink="http://schemas.microsoft.com/office/drawing/2016/ink" xmlns:am3d="http://schemas.microsoft.com/office/drawing/2017/model3d" xmlns:o="urn:schemas-microsoft-com:office:office" xmlns:r="http://schemas.openxmlformats.org/officeDocument/2006/relationships" xmlns:m="http://schemas.openxmlformats.org/officeDocument/2006/math" xmlns:v="urn:schemas-microsoft-com:vml" xmlns:wp14="http://schemas.microsoft.com/office/word/2010/wordprocessingDrawing" xmlns:wp="http://schemas.openxmlformats.org/drawingml/2006/wordprocessingDrawing" xmlns:w10="urn:schemas-microsoft-com:office:word" xmlns:w="http://schemas.openxmlformats.org/wordprocessingml/2006/main" xmlns:w14="http://schemas.microsoft.com/office/word/2010/wordml" xmlns:w15="http://schemas.microsoft.com/office/word/2012/wordml" xmlns:w16cid="http://schemas.microsoft.com/office/word/2016/wordml/cid" xmlns:w16se="http://schemas.microsoft.com/office/word/2015/wordml/symex" xmlns:wpg="http://schemas.microsoft.com/office/word/2010/wordprocessingGroup" xmlns:wpi="http://schemas.microsoft.com/office/word/2010/wordprocessingInk" xmlns:wne="http://schemas.microsoft.com/office/word/2006/wordml" xmlns:wps="http://schemas.microsoft.com/office/word/2010/wordprocessingShape" mc:Ignorable="w14 w15 w16se w16cid wp14">
+<w:ftr xmlns:wpc="http://schemas.microsoft.com/office/word/2010/wordprocessingCanvas" xmlns:cx="http://schemas.microsoft.com/office/drawing/2014/chartex" xmlns:cx1="http://schemas.microsoft.com/office/drawing/2015/9/8/chartex" xmlns:cx2="http://schemas.microsoft.com/office/drawing/2015/10/21/chartex" xmlns:cx3="http://schemas.microsoft.com/office/drawing/2016/5/9/chartex" xmlns:cx4="http://schemas.microsoft.com/office/drawing/2016/5/10/chartex" xmlns:cx5="http://schemas.microsoft.com/office/drawing/2016/5/11/chartex" xmlns:cx6="http://schemas.microsoft.com/office/drawing/2016/5/12/chartex" xmlns:cx7="http://schemas.microsoft.com/office/drawing/2016/5/13/chartex" xmlns:cx8="http://schemas.microsoft.com/office/drawing/2016/5/14/chartex" xmlns:mc="http://schemas.openxmlformats.org/markup-compatibility/2006" xmlns:aink="http://schemas.microsoft.com/office/drawing/2016/ink" xmlns:am3d="http://schemas.microsoft.com/office/drawing/2017/model3d" xmlns:o="urn:schemas-microsoft-com:office:office" xmlns:oel="http://schemas.microsoft.com/office/2019/extlst" xmlns:r="http://schemas.openxmlformats.org/officeDocument/2006/relationships" xmlns:m="http://schemas.openxmlformats.org/officeDocument/2006/math" xmlns:v="urn:schemas-microsoft-com:vml" xmlns:wp14="http://schemas.microsoft.com/office/word/2010/wordprocessingDrawing" xmlns:wp="http://schemas.openxmlformats.org/drawingml/2006/wordprocessingDrawing" xmlns:w10="urn:schemas-microsoft-com:office:word" xmlns:w="http://schemas.openxmlformats.org/wordprocessingml/2006/main" xmlns:w14="http://schemas.microsoft.com/office/word/2010/wordml" xmlns:w15="http://schemas.microsoft.com/office/word/2012/wordml" xmlns:w16cex="http://schemas.microsoft.com/office/word/2018/wordml/cex" xmlns:w16cid="http://schemas.microsoft.com/office/word/2016/wordml/cid" xmlns:w16="http://schemas.microsoft.com/office/word/2018/wordml" xmlns:w16sdtdh="http://schemas.microsoft.com/office/word/2020/wordml/sdtdatahash" xmlns:w16se="http://schemas.microsoft.com/office/word/2015/wordml/symex" xmlns:wpg="http://schemas.microsoft.com/office/word/2010/wordprocessingGroup" xmlns:wpi="http://schemas.microsoft.com/office/word/2010/wordprocessingInk" xmlns:wne="http://schemas.microsoft.com/office/word/2006/wordml" xmlns:wps="http://schemas.microsoft.com/office/word/2010/wordprocessingShape" mc:Ignorable="w14 w15 w16se w16cid w16 w16cex w16sdtdh wp14">
   <w:sdt>
     <w:sdtPr>
       <w:id w:val="137687003"/>
@@ -4609,7 +8433,7 @@
 </file>
 
 <file path=word/footer2.xml><?xml version="1.0" encoding="utf-8"?>
-<w:ftr xmlns:wpc="http://schemas.microsoft.com/office/word/2010/wordprocessingCanvas" xmlns:cx="http://schemas.microsoft.com/office/drawing/2014/chartex" xmlns:cx1="http://schemas.microsoft.com/office/drawing/2015/9/8/chartex" xmlns:cx2="http://schemas.microsoft.com/office/drawing/2015/10/21/chartex" xmlns:cx3="http://schemas.microsoft.com/office/drawing/2016/5/9/chartex" xmlns:cx4="http://schemas.microsoft.com/office/drawing/2016/5/10/chartex" xmlns:cx5="http://schemas.microsoft.com/office/drawing/2016/5/11/chartex" xmlns:cx6="http://schemas.microsoft.com/office/drawing/2016/5/12/chartex" xmlns:cx7="http://schemas.microsoft.com/office/drawing/2016/5/13/chartex" xmlns:cx8="http://schemas.microsoft.com/office/drawing/2016/5/14/chartex" xmlns:mc="http://schemas.openxmlformats.org/markup-compatibility/2006" xmlns:aink="http://schemas.microsoft.com/office/drawing/2016/ink" xmlns:am3d="http://schemas.microsoft.com/office/drawing/2017/model3d" xmlns:o="urn:schemas-microsoft-com:office:office" xmlns:r="http://schemas.openxmlformats.org/officeDocument/2006/relationships" xmlns:m="http://schemas.openxmlformats.org/officeDocument/2006/math" xmlns:v="urn:schemas-microsoft-com:vml" xmlns:wp14="http://schemas.microsoft.com/office/word/2010/wordprocessingDrawing" xmlns:wp="http://schemas.openxmlformats.org/drawingml/2006/wordprocessingDrawing" xmlns:w10="urn:schemas-microsoft-com:office:word" xmlns:w="http://schemas.openxmlformats.org/wordprocessingml/2006/main" xmlns:w14="http://schemas.microsoft.com/office/word/2010/wordml" xmlns:w15="http://schemas.microsoft.com/office/word/2012/wordml" xmlns:w16cid="http://schemas.microsoft.com/office/word/2016/wordml/cid" xmlns:w16se="http://schemas.microsoft.com/office/word/2015/wordml/symex" xmlns:wpg="http://schemas.microsoft.com/office/word/2010/wordprocessingGroup" xmlns:wpi="http://schemas.microsoft.com/office/word/2010/wordprocessingInk" xmlns:wne="http://schemas.microsoft.com/office/word/2006/wordml" xmlns:wps="http://schemas.microsoft.com/office/word/2010/wordprocessingShape" mc:Ignorable="w14 w15 w16se w16cid wp14">
+<w:ftr xmlns:wpc="http://schemas.microsoft.com/office/word/2010/wordprocessingCanvas" xmlns:cx="http://schemas.microsoft.com/office/drawing/2014/chartex" xmlns:cx1="http://schemas.microsoft.com/office/drawing/2015/9/8/chartex" xmlns:cx2="http://schemas.microsoft.com/office/drawing/2015/10/21/chartex" xmlns:cx3="http://schemas.microsoft.com/office/drawing/2016/5/9/chartex" xmlns:cx4="http://schemas.microsoft.com/office/drawing/2016/5/10/chartex" xmlns:cx5="http://schemas.microsoft.com/office/drawing/2016/5/11/chartex" xmlns:cx6="http://schemas.microsoft.com/office/drawing/2016/5/12/chartex" xmlns:cx7="http://schemas.microsoft.com/office/drawing/2016/5/13/chartex" xmlns:cx8="http://schemas.microsoft.com/office/drawing/2016/5/14/chartex" xmlns:mc="http://schemas.openxmlformats.org/markup-compatibility/2006" xmlns:aink="http://schemas.microsoft.com/office/drawing/2016/ink" xmlns:am3d="http://schemas.microsoft.com/office/drawing/2017/model3d" xmlns:o="urn:schemas-microsoft-com:office:office" xmlns:oel="http://schemas.microsoft.com/office/2019/extlst" xmlns:r="http://schemas.openxmlformats.org/officeDocument/2006/relationships" xmlns:m="http://schemas.openxmlformats.org/officeDocument/2006/math" xmlns:v="urn:schemas-microsoft-com:vml" xmlns:wp14="http://schemas.microsoft.com/office/word/2010/wordprocessingDrawing" xmlns:wp="http://schemas.openxmlformats.org/drawingml/2006/wordprocessingDrawing" xmlns:w10="urn:schemas-microsoft-com:office:word" xmlns:w="http://schemas.openxmlformats.org/wordprocessingml/2006/main" xmlns:w14="http://schemas.microsoft.com/office/word/2010/wordml" xmlns:w15="http://schemas.microsoft.com/office/word/2012/wordml" xmlns:w16cex="http://schemas.microsoft.com/office/word/2018/wordml/cex" xmlns:w16cid="http://schemas.microsoft.com/office/word/2016/wordml/cid" xmlns:w16="http://schemas.microsoft.com/office/word/2018/wordml" xmlns:w16sdtdh="http://schemas.microsoft.com/office/word/2020/wordml/sdtdatahash" xmlns:w16se="http://schemas.microsoft.com/office/word/2015/wordml/symex" xmlns:wpg="http://schemas.microsoft.com/office/word/2010/wordprocessingGroup" xmlns:wpi="http://schemas.microsoft.com/office/word/2010/wordprocessingInk" xmlns:wne="http://schemas.microsoft.com/office/word/2006/wordml" xmlns:wps="http://schemas.microsoft.com/office/word/2010/wordprocessingShape" mc:Ignorable="w14 w15 w16se w16cid w16 w16cex w16sdtdh wp14">
   <w:p>
     <w:pPr>
       <w:pStyle w:val="Footer"/>
@@ -4623,7 +8447,7 @@
 </file>
 
 <file path=word/footnotes.xml><?xml version="1.0" encoding="utf-8"?>
-<w:footnotes xmlns:wpc="http://schemas.microsoft.com/office/word/2010/wordprocessingCanvas" xmlns:cx="http://schemas.microsoft.com/office/drawing/2014/chartex" xmlns:cx1="http://schemas.microsoft.com/office/drawing/2015/9/8/chartex" xmlns:cx2="http://schemas.microsoft.com/office/drawing/2015/10/21/chartex" xmlns:cx3="http://schemas.microsoft.com/office/drawing/2016/5/9/chartex" xmlns:cx4="http://schemas.microsoft.com/office/drawing/2016/5/10/chartex" xmlns:cx5="http://schemas.microsoft.com/office/drawing/2016/5/11/chartex" xmlns:cx6="http://schemas.microsoft.com/office/drawing/2016/5/12/chartex" xmlns:cx7="http://schemas.microsoft.com/office/drawing/2016/5/13/chartex" xmlns:cx8="http://schemas.microsoft.com/office/drawing/2016/5/14/chartex" xmlns:mc="http://schemas.openxmlformats.org/markup-compatibility/2006" xmlns:aink="http://schemas.microsoft.com/office/drawing/2016/ink" xmlns:am3d="http://schemas.microsoft.com/office/drawing/2017/model3d" xmlns:o="urn:schemas-microsoft-com:office:office" xmlns:r="http://schemas.openxmlformats.org/officeDocument/2006/relationships" xmlns:m="http://schemas.openxmlformats.org/officeDocument/2006/math" xmlns:v="urn:schemas-microsoft-com:vml" xmlns:wp14="http://schemas.microsoft.com/office/word/2010/wordprocessingDrawing" xmlns:wp="http://schemas.openxmlformats.org/drawingml/2006/wordprocessingDrawing" xmlns:w10="urn:schemas-microsoft-com:office:word" xmlns:w="http://schemas.openxmlformats.org/wordprocessingml/2006/main" xmlns:w14="http://schemas.microsoft.com/office/word/2010/wordml" xmlns:w15="http://schemas.microsoft.com/office/word/2012/wordml" xmlns:w16cid="http://schemas.microsoft.com/office/word/2016/wordml/cid" xmlns:w16se="http://schemas.microsoft.com/office/word/2015/wordml/symex" xmlns:wpg="http://schemas.microsoft.com/office/word/2010/wordprocessingGroup" xmlns:wpi="http://schemas.microsoft.com/office/word/2010/wordprocessingInk" xmlns:wne="http://schemas.microsoft.com/office/word/2006/wordml" xmlns:wps="http://schemas.microsoft.com/office/word/2010/wordprocessingShape" mc:Ignorable="w14 w15 w16se w16cid wp14">
+<w:footnotes xmlns:wpc="http://schemas.microsoft.com/office/word/2010/wordprocessingCanvas" xmlns:cx="http://schemas.microsoft.com/office/drawing/2014/chartex" xmlns:cx1="http://schemas.microsoft.com/office/drawing/2015/9/8/chartex" xmlns:cx2="http://schemas.microsoft.com/office/drawing/2015/10/21/chartex" xmlns:cx3="http://schemas.microsoft.com/office/drawing/2016/5/9/chartex" xmlns:cx4="http://schemas.microsoft.com/office/drawing/2016/5/10/chartex" xmlns:cx5="http://schemas.microsoft.com/office/drawing/2016/5/11/chartex" xmlns:cx6="http://schemas.microsoft.com/office/drawing/2016/5/12/chartex" xmlns:cx7="http://schemas.microsoft.com/office/drawing/2016/5/13/chartex" xmlns:cx8="http://schemas.microsoft.com/office/drawing/2016/5/14/chartex" xmlns:mc="http://schemas.openxmlformats.org/markup-compatibility/2006" xmlns:aink="http://schemas.microsoft.com/office/drawing/2016/ink" xmlns:am3d="http://schemas.microsoft.com/office/drawing/2017/model3d" xmlns:o="urn:schemas-microsoft-com:office:office" xmlns:oel="http://schemas.microsoft.com/office/2019/extlst" xmlns:r="http://schemas.openxmlformats.org/officeDocument/2006/relationships" xmlns:m="http://schemas.openxmlformats.org/officeDocument/2006/math" xmlns:v="urn:schemas-microsoft-com:vml" xmlns:wp14="http://schemas.microsoft.com/office/word/2010/wordprocessingDrawing" xmlns:wp="http://schemas.openxmlformats.org/drawingml/2006/wordprocessingDrawing" xmlns:w10="urn:schemas-microsoft-com:office:word" xmlns:w="http://schemas.openxmlformats.org/wordprocessingml/2006/main" xmlns:w14="http://schemas.microsoft.com/office/word/2010/wordml" xmlns:w15="http://schemas.microsoft.com/office/word/2012/wordml" xmlns:w16cex="http://schemas.microsoft.com/office/word/2018/wordml/cex" xmlns:w16cid="http://schemas.microsoft.com/office/word/2016/wordml/cid" xmlns:w16="http://schemas.microsoft.com/office/word/2018/wordml" xmlns:w16sdtdh="http://schemas.microsoft.com/office/word/2020/wordml/sdtdatahash" xmlns:w16se="http://schemas.microsoft.com/office/word/2015/wordml/symex" xmlns:wpg="http://schemas.microsoft.com/office/word/2010/wordprocessingGroup" xmlns:wpi="http://schemas.microsoft.com/office/word/2010/wordprocessingInk" xmlns:wne="http://schemas.microsoft.com/office/word/2006/wordml" xmlns:wps="http://schemas.microsoft.com/office/word/2010/wordprocessingShape" mc:Ignorable="w14 w15 w16se w16cid w16 w16cex w16sdtdh wp14">
   <w:footnote w:type="separator" w:id="-1">
     <w:p>
       <w:pPr>
@@ -4741,7 +8565,7 @@
 </file>
 
 <file path=word/numbering.xml><?xml version="1.0" encoding="utf-8"?>
-<w:numbering xmlns:wpc="http://schemas.microsoft.com/office/word/2010/wordprocessingCanvas" xmlns:cx="http://schemas.microsoft.com/office/drawing/2014/chartex" xmlns:cx1="http://schemas.microsoft.com/office/drawing/2015/9/8/chartex" xmlns:cx2="http://schemas.microsoft.com/office/drawing/2015/10/21/chartex" xmlns:cx3="http://schemas.microsoft.com/office/drawing/2016/5/9/chartex" xmlns:cx4="http://schemas.microsoft.com/office/drawing/2016/5/10/chartex" xmlns:cx5="http://schemas.microsoft.com/office/drawing/2016/5/11/chartex" xmlns:cx6="http://schemas.microsoft.com/office/drawing/2016/5/12/chartex" xmlns:cx7="http://schemas.microsoft.com/office/drawing/2016/5/13/chartex" xmlns:cx8="http://schemas.microsoft.com/office/drawing/2016/5/14/chartex" xmlns:mc="http://schemas.openxmlformats.org/markup-compatibility/2006" xmlns:aink="http://schemas.microsoft.com/office/drawing/2016/ink" xmlns:am3d="http://schemas.microsoft.com/office/drawing/2017/model3d" xmlns:o="urn:schemas-microsoft-com:office:office" xmlns:r="http://schemas.openxmlformats.org/officeDocument/2006/relationships" xmlns:m="http://schemas.openxmlformats.org/officeDocument/2006/math" xmlns:v="urn:schemas-microsoft-com:vml" xmlns:wp14="http://schemas.microsoft.com/office/word/2010/wordprocessingDrawing" xmlns:wp="http://schemas.openxmlformats.org/drawingml/2006/wordprocessingDrawing" xmlns:w10="urn:schemas-microsoft-com:office:word" xmlns:w="http://schemas.openxmlformats.org/wordprocessingml/2006/main" xmlns:w14="http://schemas.microsoft.com/office/word/2010/wordml" xmlns:w15="http://schemas.microsoft.com/office/word/2012/wordml" xmlns:w16cid="http://schemas.microsoft.com/office/word/2016/wordml/cid" xmlns:w16se="http://schemas.microsoft.com/office/word/2015/wordml/symex" xmlns:wpg="http://schemas.microsoft.com/office/word/2010/wordprocessingGroup" xmlns:wpi="http://schemas.microsoft.com/office/word/2010/wordprocessingInk" xmlns:wne="http://schemas.microsoft.com/office/word/2006/wordml" xmlns:wps="http://schemas.microsoft.com/office/word/2010/wordprocessingShape" mc:Ignorable="w14 w15 w16se w16cid wp14">
+<w:numbering xmlns:wpc="http://schemas.microsoft.com/office/word/2010/wordprocessingCanvas" xmlns:cx="http://schemas.microsoft.com/office/drawing/2014/chartex" xmlns:cx1="http://schemas.microsoft.com/office/drawing/2015/9/8/chartex" xmlns:cx2="http://schemas.microsoft.com/office/drawing/2015/10/21/chartex" xmlns:cx3="http://schemas.microsoft.com/office/drawing/2016/5/9/chartex" xmlns:cx4="http://schemas.microsoft.com/office/drawing/2016/5/10/chartex" xmlns:cx5="http://schemas.microsoft.com/office/drawing/2016/5/11/chartex" xmlns:cx6="http://schemas.microsoft.com/office/drawing/2016/5/12/chartex" xmlns:cx7="http://schemas.microsoft.com/office/drawing/2016/5/13/chartex" xmlns:cx8="http://schemas.microsoft.com/office/drawing/2016/5/14/chartex" xmlns:mc="http://schemas.openxmlformats.org/markup-compatibility/2006" xmlns:aink="http://schemas.microsoft.com/office/drawing/2016/ink" xmlns:am3d="http://schemas.microsoft.com/office/drawing/2017/model3d" xmlns:o="urn:schemas-microsoft-com:office:office" xmlns:oel="http://schemas.microsoft.com/office/2019/extlst" xmlns:r="http://schemas.openxmlformats.org/officeDocument/2006/relationships" xmlns:m="http://schemas.openxmlformats.org/officeDocument/2006/math" xmlns:v="urn:schemas-microsoft-com:vml" xmlns:wp14="http://schemas.microsoft.com/office/word/2010/wordprocessingDrawing" xmlns:wp="http://schemas.openxmlformats.org/drawingml/2006/wordprocessingDrawing" xmlns:w10="urn:schemas-microsoft-com:office:word" xmlns:w="http://schemas.openxmlformats.org/wordprocessingml/2006/main" xmlns:w14="http://schemas.microsoft.com/office/word/2010/wordml" xmlns:w15="http://schemas.microsoft.com/office/word/2012/wordml" xmlns:w16cex="http://schemas.microsoft.com/office/word/2018/wordml/cex" xmlns:w16cid="http://schemas.microsoft.com/office/word/2016/wordml/cid" xmlns:w16="http://schemas.microsoft.com/office/word/2018/wordml" xmlns:w16sdtdh="http://schemas.microsoft.com/office/word/2020/wordml/sdtdatahash" xmlns:w16se="http://schemas.microsoft.com/office/word/2015/wordml/symex" xmlns:wpg="http://schemas.microsoft.com/office/word/2010/wordprocessingGroup" xmlns:wpi="http://schemas.microsoft.com/office/word/2010/wordprocessingInk" xmlns:wne="http://schemas.microsoft.com/office/word/2006/wordml" xmlns:wps="http://schemas.microsoft.com/office/word/2010/wordprocessingShape" mc:Ignorable="w14 w15 w16se w16cid w16 w16cex w16sdtdh wp14">
   <w:abstractNum w:abstractNumId="0" w15:restartNumberingAfterBreak="0">
     <w:nsid w:val="11BE481B"/>
     <w:multiLevelType w:val="hybridMultilevel"/>
@@ -5211,26 +9035,26 @@
       </w:pPr>
     </w:lvl>
   </w:abstractNum>
-  <w:num w:numId="1">
+  <w:num w:numId="1" w16cid:durableId="591553389">
     <w:abstractNumId w:val="3"/>
   </w:num>
-  <w:num w:numId="2">
+  <w:num w:numId="2" w16cid:durableId="457185055">
     <w:abstractNumId w:val="4"/>
   </w:num>
-  <w:num w:numId="3">
+  <w:num w:numId="3" w16cid:durableId="31073310">
     <w:abstractNumId w:val="1"/>
   </w:num>
-  <w:num w:numId="4">
+  <w:num w:numId="4" w16cid:durableId="208735631">
     <w:abstractNumId w:val="0"/>
   </w:num>
-  <w:num w:numId="5">
+  <w:num w:numId="5" w16cid:durableId="1978336944">
     <w:abstractNumId w:val="2"/>
   </w:num>
 </w:numbering>
 </file>
 
 <file path=word/styles.xml><?xml version="1.0" encoding="utf-8"?>
-<w:styles xmlns:mc="http://schemas.openxmlformats.org/markup-compatibility/2006" xmlns:r="http://schemas.openxmlformats.org/officeDocument/2006/relationships" xmlns:w="http://schemas.openxmlformats.org/wordprocessingml/2006/main" xmlns:w14="http://schemas.microsoft.com/office/word/2010/wordml" xmlns:w15="http://schemas.microsoft.com/office/word/2012/wordml" xmlns:w16cid="http://schemas.microsoft.com/office/word/2016/wordml/cid" xmlns:w16se="http://schemas.microsoft.com/office/word/2015/wordml/symex" mc:Ignorable="w14 w15 w16se w16cid">
+<w:styles xmlns:mc="http://schemas.openxmlformats.org/markup-compatibility/2006" xmlns:r="http://schemas.openxmlformats.org/officeDocument/2006/relationships" xmlns:w="http://schemas.openxmlformats.org/wordprocessingml/2006/main" xmlns:w14="http://schemas.microsoft.com/office/word/2010/wordml" xmlns:w15="http://schemas.microsoft.com/office/word/2012/wordml" xmlns:w16cex="http://schemas.microsoft.com/office/word/2018/wordml/cex" xmlns:w16cid="http://schemas.microsoft.com/office/word/2016/wordml/cid" xmlns:w16="http://schemas.microsoft.com/office/word/2018/wordml" xmlns:w16sdtdh="http://schemas.microsoft.com/office/word/2020/wordml/sdtdatahash" xmlns:w16se="http://schemas.microsoft.com/office/word/2015/wordml/symex" mc:Ignorable="w14 w15 w16se w16cid w16 w16cex w16sdtdh">
   <w:docDefaults>
     <w:rPrDefault>
       <w:rPr>
@@ -5629,7 +9453,7 @@
   <w:style w:type="paragraph" w:default="1" w:styleId="Normal">
     <w:name w:val="Normal"/>
     <w:qFormat/>
-    <w:rsid w:val="002E3232"/>
+    <w:rsid w:val="00597A64"/>
   </w:style>
   <w:style w:type="paragraph" w:styleId="Heading1">
     <w:name w:val="heading 1"/>

</xml_diff>